<commit_message>
successfully added table constraints to the database
</commit_message>
<xml_diff>
--- a/Database Report.docx
+++ b/Database Report.docx
@@ -18,6 +18,23 @@
       </w:r>
     </w:p>
     <w:p>
+      <w:pPr>
+        <w:rPr>
+          <w:sz w:val="40"/>
+          <w:szCs w:val="40"/>
+        </w:rPr>
+      </w:pPr>
+      <w:r>
+        <w:rPr>
+          <w:sz w:val="40"/>
+          <w:szCs w:val="40"/>
+        </w:rPr>
+        <w:t>TODO – CHANGE NAMES OF TABLES AS THEY CLASHED WITH KEYWORDS</w:t>
+      </w:r>
+      <w:bookmarkStart w:id="0" w:name="_GoBack"/>
+      <w:bookmarkEnd w:id="0"/>
+    </w:p>
+    <w:p>
       <w:r>
         <w:t>For this project I decided to</w:t>
       </w:r>
@@ -485,6 +502,7 @@
     <w:p>
       <w:proofErr w:type="spellStart"/>
       <w:r>
+        <w:lastRenderedPageBreak/>
         <w:t>serial_number</w:t>
       </w:r>
       <w:proofErr w:type="spellEnd"/>
@@ -519,7 +537,6 @@
     </w:p>
     <w:p>
       <w:r>
-        <w:lastRenderedPageBreak/>
         <w:t xml:space="preserve">socket – the type of </w:t>
       </w:r>
       <w:proofErr w:type="spellStart"/>
@@ -1057,7 +1074,6 @@
         <w:rPr>
           <w:b/>
         </w:rPr>
-        <w:lastRenderedPageBreak/>
         <w:t>The case table contains</w:t>
       </w:r>
       <w:r>
@@ -1245,8 +1261,6 @@
       <w:r>
         <w:t xml:space="preserve"> etc.</w:t>
       </w:r>
-      <w:bookmarkStart w:id="0" w:name="_GoBack"/>
-      <w:bookmarkEnd w:id="0"/>
     </w:p>
     <w:p>
       <w:r>
@@ -2204,7 +2218,17 @@
         <w:t>For security I have implemented different access control levels. Staff have full access to all the data but only at a read level, Administration and engineers have the ability read and write to the database and finally the public have access to only a view, that contains</w:t>
       </w:r>
       <w:r>
-        <w:t xml:space="preserve"> only currently released products, if a pc has not been released yet it will not be placed in the view. </w:t>
+        <w:t xml:space="preserve"> only currently released products, if a pc has not been released yet it will not be placed in the view.</w:t>
+      </w:r>
+      <w:r>
+        <w:t xml:space="preserve"> Pc components with no </w:t>
+      </w:r>
+      <w:r>
+        <w:lastRenderedPageBreak/>
+        <w:t>names can be viewed as not released, this analogous with real world semantics as product names are often decided much closed to release time</w:t>
+      </w:r>
+      <w:r>
+        <w:t>.</w:t>
       </w:r>
     </w:p>
     <w:sectPr>

</xml_diff>

<commit_message>
added some tuples to the motherboard table
</commit_message>
<xml_diff>
--- a/Database Report.docx
+++ b/Database Report.docx
@@ -31,6 +31,59 @@
         </w:rPr>
         <w:t>TODO – CHANGE NAMES OF TABLES AS THEY CLASHED WITH KEYWORDS</w:t>
       </w:r>
+    </w:p>
+    <w:p>
+      <w:pPr>
+        <w:rPr>
+          <w:sz w:val="40"/>
+          <w:szCs w:val="40"/>
+        </w:rPr>
+      </w:pPr>
+      <w:r>
+        <w:rPr>
+          <w:sz w:val="40"/>
+          <w:szCs w:val="40"/>
+        </w:rPr>
+        <w:t xml:space="preserve">Assert that </w:t>
+      </w:r>
+      <w:r>
+        <w:rPr>
+          <w:sz w:val="40"/>
+          <w:szCs w:val="40"/>
+        </w:rPr>
+        <w:t xml:space="preserve">ram slots </w:t>
+      </w:r>
+      <w:proofErr w:type="gramStart"/>
+      <w:r>
+        <w:rPr>
+          <w:sz w:val="40"/>
+          <w:szCs w:val="40"/>
+        </w:rPr>
+        <w:t>is</w:t>
+      </w:r>
+      <w:proofErr w:type="gramEnd"/>
+      <w:r>
+        <w:rPr>
+          <w:sz w:val="40"/>
+          <w:szCs w:val="40"/>
+        </w:rPr>
+        <w:t xml:space="preserve"> more than 0</w:t>
+      </w:r>
+    </w:p>
+    <w:p>
+      <w:pPr>
+        <w:rPr>
+          <w:sz w:val="40"/>
+          <w:szCs w:val="40"/>
+        </w:rPr>
+      </w:pPr>
+      <w:r>
+        <w:rPr>
+          <w:sz w:val="40"/>
+          <w:szCs w:val="40"/>
+        </w:rPr>
+        <w:t>We can also model partially build systems (assumption)</w:t>
+      </w:r>
       <w:bookmarkStart w:id="0" w:name="_GoBack"/>
       <w:bookmarkEnd w:id="0"/>
     </w:p>
@@ -439,6 +492,7 @@
     <w:p>
       <w:proofErr w:type="spellStart"/>
       <w:r>
+        <w:lastRenderedPageBreak/>
         <w:t>fan_r</w:t>
       </w:r>
       <w:r>
@@ -502,482 +556,482 @@
     <w:p>
       <w:proofErr w:type="spellStart"/>
       <w:r>
+        <w:t>serial_number</w:t>
+      </w:r>
+      <w:proofErr w:type="spellEnd"/>
+      <w:r>
+        <w:t xml:space="preserve"> – this is a unique identifier for that exact </w:t>
+      </w:r>
+      <w:r>
+        <w:t>motherboard</w:t>
+      </w:r>
+      <w:r>
+        <w:t>.</w:t>
+      </w:r>
+    </w:p>
+    <w:p>
+      <w:r>
+        <w:t xml:space="preserve">name – the model </w:t>
+      </w:r>
+      <w:r>
+        <w:t>motherboard</w:t>
+      </w:r>
+      <w:r>
+        <w:t xml:space="preserve"> it is e.g. </w:t>
+      </w:r>
+      <w:proofErr w:type="spellStart"/>
+      <w:r>
+        <w:t>asus</w:t>
+      </w:r>
+      <w:proofErr w:type="spellEnd"/>
+      <w:r>
+        <w:t xml:space="preserve"> prime x370 pro.</w:t>
+      </w:r>
+    </w:p>
+    <w:p>
+      <w:r>
+        <w:t xml:space="preserve">socket – the type of </w:t>
+      </w:r>
+      <w:proofErr w:type="spellStart"/>
+      <w:r>
+        <w:t>cpu</w:t>
+      </w:r>
+      <w:proofErr w:type="spellEnd"/>
+      <w:r>
+        <w:t xml:space="preserve"> socket the motherboard has e.g. LGA1150</w:t>
+      </w:r>
+    </w:p>
+    <w:p>
+      <w:proofErr w:type="spellStart"/>
+      <w:r>
+        <w:t>r</w:t>
+      </w:r>
+      <w:r>
+        <w:t>am</w:t>
+      </w:r>
+      <w:r>
+        <w:t>_</w:t>
+      </w:r>
+      <w:r>
+        <w:t>type</w:t>
+      </w:r>
+      <w:proofErr w:type="spellEnd"/>
+      <w:r>
+        <w:t xml:space="preserve"> </w:t>
+      </w:r>
+      <w:r>
+        <w:t xml:space="preserve">– the type of ram </w:t>
+      </w:r>
+      <w:r>
+        <w:t>that the motherboard accepts e.g. ddr4, ddr3 etc</w:t>
+      </w:r>
+    </w:p>
+    <w:p>
+      <w:proofErr w:type="spellStart"/>
+      <w:r>
+        <w:t>r</w:t>
+      </w:r>
+      <w:r>
+        <w:t>am</w:t>
+      </w:r>
+      <w:r>
+        <w:t>_</w:t>
+      </w:r>
+      <w:r>
+        <w:t>slots</w:t>
+      </w:r>
+      <w:proofErr w:type="spellEnd"/>
+      <w:r>
+        <w:t xml:space="preserve"> – the number of ram slots a motherboard has</w:t>
+      </w:r>
+    </w:p>
+    <w:p>
+      <w:proofErr w:type="spellStart"/>
+      <w:r>
+        <w:t>f</w:t>
+      </w:r>
+      <w:r>
+        <w:t>orm</w:t>
+      </w:r>
+      <w:r>
+        <w:t>_</w:t>
+      </w:r>
+      <w:r>
+        <w:t>factor</w:t>
+      </w:r>
+      <w:proofErr w:type="spellEnd"/>
+      <w:r>
+        <w:t xml:space="preserve"> – the type and size of the motherboard, e.g. </w:t>
+      </w:r>
+      <w:proofErr w:type="spellStart"/>
+      <w:r>
+        <w:t>atx</w:t>
+      </w:r>
+      <w:proofErr w:type="spellEnd"/>
+      <w:r>
+        <w:t>, m-</w:t>
+      </w:r>
+      <w:proofErr w:type="spellStart"/>
+      <w:r>
+        <w:t>atx</w:t>
+      </w:r>
+      <w:proofErr w:type="spellEnd"/>
+      <w:r>
+        <w:t xml:space="preserve"> etc.</w:t>
+      </w:r>
+    </w:p>
+    <w:p/>
+    <w:p>
+      <w:pPr>
+        <w:rPr>
+          <w:b/>
+        </w:rPr>
+      </w:pPr>
+      <w:r>
+        <w:rPr>
+          <w:b/>
+        </w:rPr>
+        <w:t xml:space="preserve">The </w:t>
+      </w:r>
+      <w:proofErr w:type="spellStart"/>
+      <w:r>
+        <w:rPr>
+          <w:b/>
+        </w:rPr>
+        <w:t>gpu</w:t>
+      </w:r>
+      <w:proofErr w:type="spellEnd"/>
+      <w:r>
+        <w:rPr>
+          <w:b/>
+        </w:rPr>
+        <w:t xml:space="preserve"> table contains 6 attributes</w:t>
+      </w:r>
+    </w:p>
+    <w:p>
+      <w:proofErr w:type="spellStart"/>
+      <w:r>
+        <w:t>serial_number</w:t>
+      </w:r>
+      <w:proofErr w:type="spellEnd"/>
+      <w:r>
+        <w:t xml:space="preserve"> – this is a unique identifier for that exact </w:t>
+      </w:r>
+      <w:proofErr w:type="spellStart"/>
+      <w:r>
+        <w:t>gpu</w:t>
+      </w:r>
+      <w:proofErr w:type="spellEnd"/>
+      <w:r>
+        <w:t>.</w:t>
+      </w:r>
+    </w:p>
+    <w:p>
+      <w:proofErr w:type="spellStart"/>
+      <w:r>
+        <w:t>motherboard_sn</w:t>
+      </w:r>
+      <w:proofErr w:type="spellEnd"/>
+      <w:r>
+        <w:t xml:space="preserve"> – this is the motherboard that this </w:t>
+      </w:r>
+      <w:proofErr w:type="spellStart"/>
+      <w:r>
+        <w:t>gpu</w:t>
+      </w:r>
+      <w:proofErr w:type="spellEnd"/>
+      <w:r>
+        <w:t xml:space="preserve"> is linked to.</w:t>
+      </w:r>
+    </w:p>
+    <w:p>
+      <w:r>
+        <w:t xml:space="preserve">name – the model </w:t>
+      </w:r>
+      <w:proofErr w:type="spellStart"/>
+      <w:r>
+        <w:t>gpu</w:t>
+      </w:r>
+      <w:proofErr w:type="spellEnd"/>
+      <w:r>
+        <w:t xml:space="preserve"> it is e.g</w:t>
+      </w:r>
+      <w:r>
+        <w:t xml:space="preserve">. </w:t>
+      </w:r>
+      <w:proofErr w:type="spellStart"/>
+      <w:r>
+        <w:t>nvidia</w:t>
+      </w:r>
+      <w:proofErr w:type="spellEnd"/>
+      <w:r>
+        <w:t xml:space="preserve"> </w:t>
+      </w:r>
+      <w:proofErr w:type="spellStart"/>
+      <w:r>
+        <w:t>geforce</w:t>
+      </w:r>
+      <w:proofErr w:type="spellEnd"/>
+      <w:r>
+        <w:t xml:space="preserve"> </w:t>
+      </w:r>
+      <w:proofErr w:type="spellStart"/>
+      <w:r>
+        <w:t>gtx</w:t>
+      </w:r>
+      <w:proofErr w:type="spellEnd"/>
+      <w:r>
+        <w:t xml:space="preserve"> 980ti</w:t>
+      </w:r>
+    </w:p>
+    <w:p>
+      <w:proofErr w:type="spellStart"/>
+      <w:r>
+        <w:t>core_clock</w:t>
+      </w:r>
+      <w:r>
+        <w:t>k</w:t>
+      </w:r>
+      <w:proofErr w:type="spellEnd"/>
+      <w:r>
+        <w:t xml:space="preserve"> </w:t>
+      </w:r>
+      <w:r>
+        <w:t xml:space="preserve">– the speed in </w:t>
+      </w:r>
+      <w:proofErr w:type="spellStart"/>
+      <w:r>
+        <w:t>mhz</w:t>
+      </w:r>
+      <w:proofErr w:type="spellEnd"/>
+      <w:r>
+        <w:t xml:space="preserve"> at which the grap</w:t>
+      </w:r>
+      <w:r>
+        <w:t>h</w:t>
+      </w:r>
+      <w:r>
+        <w:t>ics card operates e.g. 2000mhz</w:t>
+      </w:r>
+    </w:p>
+    <w:p>
+      <w:r>
+        <w:t>length</w:t>
+      </w:r>
+      <w:r>
+        <w:t xml:space="preserve"> </w:t>
+      </w:r>
+      <w:r>
+        <w:t xml:space="preserve">– the length of the </w:t>
+      </w:r>
+      <w:proofErr w:type="spellStart"/>
+      <w:r>
+        <w:t>gpu</w:t>
+      </w:r>
+      <w:proofErr w:type="spellEnd"/>
+      <w:r>
+        <w:t xml:space="preserve">, this is important when mounting the </w:t>
+      </w:r>
+      <w:proofErr w:type="spellStart"/>
+      <w:r>
+        <w:t>gpu</w:t>
+      </w:r>
+      <w:proofErr w:type="spellEnd"/>
+      <w:r>
+        <w:t xml:space="preserve"> in a case.</w:t>
+      </w:r>
+    </w:p>
+    <w:p>
+      <w:r>
+        <w:t>memory</w:t>
+      </w:r>
+      <w:r>
+        <w:t xml:space="preserve"> – the amount of </w:t>
+      </w:r>
+      <w:proofErr w:type="spellStart"/>
+      <w:r>
+        <w:t>vram</w:t>
+      </w:r>
+      <w:proofErr w:type="spellEnd"/>
+      <w:r>
+        <w:t xml:space="preserve"> (video ram) the </w:t>
+      </w:r>
+      <w:proofErr w:type="spellStart"/>
+      <w:r>
+        <w:t>gpu</w:t>
+      </w:r>
+      <w:proofErr w:type="spellEnd"/>
+      <w:r>
+        <w:t xml:space="preserve"> has, more </w:t>
+      </w:r>
+      <w:proofErr w:type="spellStart"/>
+      <w:r>
+        <w:t>vram</w:t>
+      </w:r>
+      <w:proofErr w:type="spellEnd"/>
+      <w:r>
+        <w:t xml:space="preserve"> is desirable for various simulation tasks.</w:t>
+      </w:r>
+    </w:p>
+    <w:p/>
+    <w:p>
+      <w:pPr>
+        <w:rPr>
+          <w:b/>
+        </w:rPr>
+      </w:pPr>
+      <w:r>
+        <w:rPr>
+          <w:b/>
+        </w:rPr>
+        <w:t xml:space="preserve">The ram table contains </w:t>
+      </w:r>
+      <w:r>
+        <w:rPr>
+          <w:b/>
+        </w:rPr>
+        <w:t>6 attributes</w:t>
+      </w:r>
+    </w:p>
+    <w:p>
+      <w:proofErr w:type="spellStart"/>
+      <w:r>
+        <w:t>serial_number</w:t>
+      </w:r>
+      <w:proofErr w:type="spellEnd"/>
+      <w:r>
+        <w:t xml:space="preserve"> – this is a unique identifier for that exact </w:t>
+      </w:r>
+      <w:proofErr w:type="spellStart"/>
+      <w:r>
+        <w:t>cpu</w:t>
+      </w:r>
+      <w:proofErr w:type="spellEnd"/>
+      <w:r>
+        <w:t xml:space="preserve"> cooler.</w:t>
+      </w:r>
+    </w:p>
+    <w:p>
+      <w:proofErr w:type="spellStart"/>
+      <w:r>
+        <w:t>motherboard_sn</w:t>
+      </w:r>
+      <w:proofErr w:type="spellEnd"/>
+      <w:r>
+        <w:t xml:space="preserve"> – this is the motherboard that this </w:t>
+      </w:r>
+      <w:proofErr w:type="spellStart"/>
+      <w:r>
+        <w:t>cpu</w:t>
+      </w:r>
+      <w:proofErr w:type="spellEnd"/>
+      <w:r>
+        <w:t xml:space="preserve"> cooler is linked to.</w:t>
+      </w:r>
+    </w:p>
+    <w:p>
+      <w:r>
+        <w:t xml:space="preserve">name – the model </w:t>
+      </w:r>
+      <w:proofErr w:type="spellStart"/>
+      <w:r>
+        <w:t>cpu</w:t>
+      </w:r>
+      <w:proofErr w:type="spellEnd"/>
+      <w:r>
+        <w:t xml:space="preserve"> cooler it is e.g. corsair h100i</w:t>
+      </w:r>
+    </w:p>
+    <w:p>
+      <w:proofErr w:type="spellStart"/>
+      <w:r>
+        <w:t>number_of_modules</w:t>
+      </w:r>
+      <w:proofErr w:type="spellEnd"/>
+      <w:r>
+        <w:t xml:space="preserve"> </w:t>
+      </w:r>
+      <w:r>
+        <w:t>– how many sticks of ram the kit contains</w:t>
+      </w:r>
+      <w:r>
+        <w:t>.</w:t>
+      </w:r>
+    </w:p>
+    <w:p>
+      <w:r>
+        <w:t>type</w:t>
+      </w:r>
+      <w:r>
+        <w:t xml:space="preserve"> – the type of ram e.g. ddr3</w:t>
+      </w:r>
+    </w:p>
+    <w:p>
+      <w:r>
+        <w:t>capacity</w:t>
+      </w:r>
+      <w:r>
+        <w:t xml:space="preserve"> </w:t>
+      </w:r>
+      <w:r>
+        <w:t>-</w:t>
+      </w:r>
+      <w:r>
+        <w:t xml:space="preserve"> the amount of space in </w:t>
+      </w:r>
+      <w:proofErr w:type="spellStart"/>
+      <w:r>
+        <w:t>gb</w:t>
+      </w:r>
+      <w:proofErr w:type="spellEnd"/>
+    </w:p>
+    <w:p/>
+    <w:p>
+      <w:pPr>
+        <w:rPr>
+          <w:b/>
+        </w:rPr>
+      </w:pPr>
+      <w:r>
+        <w:rPr>
+          <w:b/>
+        </w:rPr>
+        <w:t>The storage table contains</w:t>
+      </w:r>
+      <w:r>
+        <w:rPr>
+          <w:b/>
+        </w:rPr>
+        <w:t xml:space="preserve"> 6 attributes</w:t>
+      </w:r>
+    </w:p>
+    <w:p>
+      <w:proofErr w:type="spellStart"/>
+      <w:r>
+        <w:t>serial_number</w:t>
+      </w:r>
+      <w:proofErr w:type="spellEnd"/>
+      <w:r>
+        <w:t xml:space="preserve"> – this is a unique identifier for that exact </w:t>
+      </w:r>
+      <w:r>
+        <w:t>storage device.</w:t>
+      </w:r>
+    </w:p>
+    <w:p>
+      <w:r>
+        <w:t xml:space="preserve">name – the model of storage device it is e.g. Samsung 850 </w:t>
+      </w:r>
+      <w:proofErr w:type="spellStart"/>
+      <w:r>
+        <w:t>evo</w:t>
+      </w:r>
+      <w:proofErr w:type="spellEnd"/>
+    </w:p>
+    <w:p>
+      <w:proofErr w:type="spellStart"/>
+      <w:r>
         <w:lastRenderedPageBreak/>
-        <w:t>serial_number</w:t>
-      </w:r>
-      <w:proofErr w:type="spellEnd"/>
-      <w:r>
-        <w:t xml:space="preserve"> – this is a unique identifier for that exact </w:t>
-      </w:r>
-      <w:r>
-        <w:t>motherboard</w:t>
-      </w:r>
-      <w:r>
-        <w:t>.</w:t>
-      </w:r>
-    </w:p>
-    <w:p>
-      <w:r>
-        <w:t xml:space="preserve">name – the model </w:t>
-      </w:r>
-      <w:r>
-        <w:t>motherboard</w:t>
-      </w:r>
-      <w:r>
-        <w:t xml:space="preserve"> it is e.g. </w:t>
-      </w:r>
-      <w:proofErr w:type="spellStart"/>
-      <w:r>
-        <w:t>asus</w:t>
-      </w:r>
-      <w:proofErr w:type="spellEnd"/>
-      <w:r>
-        <w:t xml:space="preserve"> prime x370 pro.</w:t>
-      </w:r>
-    </w:p>
-    <w:p>
-      <w:r>
-        <w:t xml:space="preserve">socket – the type of </w:t>
-      </w:r>
-      <w:proofErr w:type="spellStart"/>
-      <w:r>
-        <w:t>cpu</w:t>
-      </w:r>
-      <w:proofErr w:type="spellEnd"/>
-      <w:r>
-        <w:t xml:space="preserve"> socket the motherboard has e.g. LGA1150</w:t>
-      </w:r>
-    </w:p>
-    <w:p>
-      <w:proofErr w:type="spellStart"/>
-      <w:r>
-        <w:t>r</w:t>
-      </w:r>
-      <w:r>
-        <w:t>am</w:t>
-      </w:r>
-      <w:r>
-        <w:t>_</w:t>
-      </w:r>
-      <w:r>
-        <w:t>type</w:t>
-      </w:r>
-      <w:proofErr w:type="spellEnd"/>
-      <w:r>
-        <w:t xml:space="preserve"> </w:t>
-      </w:r>
-      <w:r>
-        <w:t xml:space="preserve">– the type of ram </w:t>
-      </w:r>
-      <w:r>
-        <w:t>that the motherboard accepts e.g. ddr4, ddr3 etc</w:t>
-      </w:r>
-    </w:p>
-    <w:p>
-      <w:proofErr w:type="spellStart"/>
-      <w:r>
-        <w:t>r</w:t>
-      </w:r>
-      <w:r>
-        <w:t>am</w:t>
-      </w:r>
-      <w:r>
-        <w:t>_</w:t>
-      </w:r>
-      <w:r>
-        <w:t>slots</w:t>
-      </w:r>
-      <w:proofErr w:type="spellEnd"/>
-      <w:r>
-        <w:t xml:space="preserve"> – the number of ram slots a motherboard has</w:t>
-      </w:r>
-    </w:p>
-    <w:p>
-      <w:proofErr w:type="spellStart"/>
-      <w:r>
-        <w:t>f</w:t>
-      </w:r>
-      <w:r>
-        <w:t>orm</w:t>
-      </w:r>
-      <w:r>
-        <w:t>_</w:t>
-      </w:r>
-      <w:r>
-        <w:t>factor</w:t>
-      </w:r>
-      <w:proofErr w:type="spellEnd"/>
-      <w:r>
-        <w:t xml:space="preserve"> – the type and size of the motherboard, e.g. </w:t>
-      </w:r>
-      <w:proofErr w:type="spellStart"/>
-      <w:r>
-        <w:t>atx</w:t>
-      </w:r>
-      <w:proofErr w:type="spellEnd"/>
-      <w:r>
-        <w:t>, m-</w:t>
-      </w:r>
-      <w:proofErr w:type="spellStart"/>
-      <w:r>
-        <w:t>atx</w:t>
-      </w:r>
-      <w:proofErr w:type="spellEnd"/>
-      <w:r>
-        <w:t xml:space="preserve"> etc.</w:t>
-      </w:r>
-    </w:p>
-    <w:p/>
-    <w:p>
-      <w:pPr>
-        <w:rPr>
-          <w:b/>
-        </w:rPr>
-      </w:pPr>
-      <w:r>
-        <w:rPr>
-          <w:b/>
-        </w:rPr>
-        <w:t xml:space="preserve">The </w:t>
-      </w:r>
-      <w:proofErr w:type="spellStart"/>
-      <w:r>
-        <w:rPr>
-          <w:b/>
-        </w:rPr>
-        <w:t>gpu</w:t>
-      </w:r>
-      <w:proofErr w:type="spellEnd"/>
-      <w:r>
-        <w:rPr>
-          <w:b/>
-        </w:rPr>
-        <w:t xml:space="preserve"> table contains 6 attributes</w:t>
-      </w:r>
-    </w:p>
-    <w:p>
-      <w:proofErr w:type="spellStart"/>
-      <w:r>
-        <w:t>serial_number</w:t>
-      </w:r>
-      <w:proofErr w:type="spellEnd"/>
-      <w:r>
-        <w:t xml:space="preserve"> – this is a unique identifier for that exact </w:t>
-      </w:r>
-      <w:proofErr w:type="spellStart"/>
-      <w:r>
-        <w:t>gpu</w:t>
-      </w:r>
-      <w:proofErr w:type="spellEnd"/>
-      <w:r>
-        <w:t>.</w:t>
-      </w:r>
-    </w:p>
-    <w:p>
-      <w:proofErr w:type="spellStart"/>
-      <w:r>
-        <w:t>motherboard_sn</w:t>
-      </w:r>
-      <w:proofErr w:type="spellEnd"/>
-      <w:r>
-        <w:t xml:space="preserve"> – this is the motherboard that this </w:t>
-      </w:r>
-      <w:proofErr w:type="spellStart"/>
-      <w:r>
-        <w:t>gpu</w:t>
-      </w:r>
-      <w:proofErr w:type="spellEnd"/>
-      <w:r>
-        <w:t xml:space="preserve"> is linked to.</w:t>
-      </w:r>
-    </w:p>
-    <w:p>
-      <w:r>
-        <w:t xml:space="preserve">name – the model </w:t>
-      </w:r>
-      <w:proofErr w:type="spellStart"/>
-      <w:r>
-        <w:t>gpu</w:t>
-      </w:r>
-      <w:proofErr w:type="spellEnd"/>
-      <w:r>
-        <w:t xml:space="preserve"> it is e.g</w:t>
-      </w:r>
-      <w:r>
-        <w:t xml:space="preserve">. </w:t>
-      </w:r>
-      <w:proofErr w:type="spellStart"/>
-      <w:r>
-        <w:t>nvidia</w:t>
-      </w:r>
-      <w:proofErr w:type="spellEnd"/>
-      <w:r>
-        <w:t xml:space="preserve"> </w:t>
-      </w:r>
-      <w:proofErr w:type="spellStart"/>
-      <w:r>
-        <w:t>geforce</w:t>
-      </w:r>
-      <w:proofErr w:type="spellEnd"/>
-      <w:r>
-        <w:t xml:space="preserve"> </w:t>
-      </w:r>
-      <w:proofErr w:type="spellStart"/>
-      <w:r>
-        <w:t>gtx</w:t>
-      </w:r>
-      <w:proofErr w:type="spellEnd"/>
-      <w:r>
-        <w:t xml:space="preserve"> 980ti</w:t>
-      </w:r>
-    </w:p>
-    <w:p>
-      <w:proofErr w:type="spellStart"/>
-      <w:r>
-        <w:t>core_clock</w:t>
-      </w:r>
-      <w:r>
-        <w:t>k</w:t>
-      </w:r>
-      <w:proofErr w:type="spellEnd"/>
-      <w:r>
-        <w:t xml:space="preserve"> </w:t>
-      </w:r>
-      <w:r>
-        <w:t xml:space="preserve">– the speed in </w:t>
-      </w:r>
-      <w:proofErr w:type="spellStart"/>
-      <w:r>
-        <w:t>mhz</w:t>
-      </w:r>
-      <w:proofErr w:type="spellEnd"/>
-      <w:r>
-        <w:t xml:space="preserve"> at which the grap</w:t>
-      </w:r>
-      <w:r>
-        <w:t>h</w:t>
-      </w:r>
-      <w:r>
-        <w:t>ics card operates e.g. 2000mhz</w:t>
-      </w:r>
-    </w:p>
-    <w:p>
-      <w:r>
-        <w:t>length</w:t>
-      </w:r>
-      <w:r>
-        <w:t xml:space="preserve"> </w:t>
-      </w:r>
-      <w:r>
-        <w:t xml:space="preserve">– the length of the </w:t>
-      </w:r>
-      <w:proofErr w:type="spellStart"/>
-      <w:r>
-        <w:t>gpu</w:t>
-      </w:r>
-      <w:proofErr w:type="spellEnd"/>
-      <w:r>
-        <w:t xml:space="preserve">, this is important when mounting the </w:t>
-      </w:r>
-      <w:proofErr w:type="spellStart"/>
-      <w:r>
-        <w:t>gpu</w:t>
-      </w:r>
-      <w:proofErr w:type="spellEnd"/>
-      <w:r>
-        <w:t xml:space="preserve"> in a case.</w:t>
-      </w:r>
-    </w:p>
-    <w:p>
-      <w:r>
-        <w:t>memory</w:t>
-      </w:r>
-      <w:r>
-        <w:t xml:space="preserve"> – the amount of </w:t>
-      </w:r>
-      <w:proofErr w:type="spellStart"/>
-      <w:r>
-        <w:t>vram</w:t>
-      </w:r>
-      <w:proofErr w:type="spellEnd"/>
-      <w:r>
-        <w:t xml:space="preserve"> (video ram) the </w:t>
-      </w:r>
-      <w:proofErr w:type="spellStart"/>
-      <w:r>
-        <w:t>gpu</w:t>
-      </w:r>
-      <w:proofErr w:type="spellEnd"/>
-      <w:r>
-        <w:t xml:space="preserve"> has, more </w:t>
-      </w:r>
-      <w:proofErr w:type="spellStart"/>
-      <w:r>
-        <w:t>vram</w:t>
-      </w:r>
-      <w:proofErr w:type="spellEnd"/>
-      <w:r>
-        <w:t xml:space="preserve"> is desirable for various simulation tasks.</w:t>
-      </w:r>
-    </w:p>
-    <w:p/>
-    <w:p>
-      <w:pPr>
-        <w:rPr>
-          <w:b/>
-        </w:rPr>
-      </w:pPr>
-      <w:r>
-        <w:rPr>
-          <w:b/>
-        </w:rPr>
-        <w:t xml:space="preserve">The ram table contains </w:t>
-      </w:r>
-      <w:r>
-        <w:rPr>
-          <w:b/>
-        </w:rPr>
-        <w:t>6 attributes</w:t>
-      </w:r>
-    </w:p>
-    <w:p>
-      <w:proofErr w:type="spellStart"/>
-      <w:r>
-        <w:t>serial_number</w:t>
-      </w:r>
-      <w:proofErr w:type="spellEnd"/>
-      <w:r>
-        <w:t xml:space="preserve"> – this is a unique identifier for that exact </w:t>
-      </w:r>
-      <w:proofErr w:type="spellStart"/>
-      <w:r>
-        <w:t>cpu</w:t>
-      </w:r>
-      <w:proofErr w:type="spellEnd"/>
-      <w:r>
-        <w:t xml:space="preserve"> cooler.</w:t>
-      </w:r>
-    </w:p>
-    <w:p>
-      <w:proofErr w:type="spellStart"/>
-      <w:r>
-        <w:t>motherboard_sn</w:t>
-      </w:r>
-      <w:proofErr w:type="spellEnd"/>
-      <w:r>
-        <w:t xml:space="preserve"> – this is the motherboard that this </w:t>
-      </w:r>
-      <w:proofErr w:type="spellStart"/>
-      <w:r>
-        <w:t>cpu</w:t>
-      </w:r>
-      <w:proofErr w:type="spellEnd"/>
-      <w:r>
-        <w:t xml:space="preserve"> cooler is linked to.</w:t>
-      </w:r>
-    </w:p>
-    <w:p>
-      <w:r>
-        <w:t xml:space="preserve">name – the model </w:t>
-      </w:r>
-      <w:proofErr w:type="spellStart"/>
-      <w:r>
-        <w:t>cpu</w:t>
-      </w:r>
-      <w:proofErr w:type="spellEnd"/>
-      <w:r>
-        <w:t xml:space="preserve"> cooler it is e.g. corsair h100i</w:t>
-      </w:r>
-    </w:p>
-    <w:p>
-      <w:proofErr w:type="spellStart"/>
-      <w:r>
-        <w:t>number_of_modules</w:t>
-      </w:r>
-      <w:proofErr w:type="spellEnd"/>
-      <w:r>
-        <w:t xml:space="preserve"> </w:t>
-      </w:r>
-      <w:r>
-        <w:t>– how many sticks of ram the kit contains</w:t>
-      </w:r>
-      <w:r>
-        <w:t>.</w:t>
-      </w:r>
-    </w:p>
-    <w:p>
-      <w:r>
-        <w:t>type</w:t>
-      </w:r>
-      <w:r>
-        <w:t xml:space="preserve"> – the type of ram e.g. ddr3</w:t>
-      </w:r>
-    </w:p>
-    <w:p>
-      <w:r>
-        <w:t>capacity</w:t>
-      </w:r>
-      <w:r>
-        <w:t xml:space="preserve"> </w:t>
-      </w:r>
-      <w:r>
-        <w:t>-</w:t>
-      </w:r>
-      <w:r>
-        <w:t xml:space="preserve"> the amount of space in </w:t>
-      </w:r>
-      <w:proofErr w:type="spellStart"/>
-      <w:r>
-        <w:t>gb</w:t>
-      </w:r>
-      <w:proofErr w:type="spellEnd"/>
-    </w:p>
-    <w:p/>
-    <w:p>
-      <w:pPr>
-        <w:rPr>
-          <w:b/>
-        </w:rPr>
-      </w:pPr>
-      <w:r>
-        <w:rPr>
-          <w:b/>
-        </w:rPr>
-        <w:t>The storage table contains</w:t>
-      </w:r>
-      <w:r>
-        <w:rPr>
-          <w:b/>
-        </w:rPr>
-        <w:t xml:space="preserve"> 6 attributes</w:t>
-      </w:r>
-    </w:p>
-    <w:p>
-      <w:proofErr w:type="spellStart"/>
-      <w:r>
-        <w:t>serial_number</w:t>
-      </w:r>
-      <w:proofErr w:type="spellEnd"/>
-      <w:r>
-        <w:t xml:space="preserve"> – this is a unique identifier for that exact </w:t>
-      </w:r>
-      <w:r>
-        <w:t>storage device.</w:t>
-      </w:r>
-    </w:p>
-    <w:p>
-      <w:r>
-        <w:t xml:space="preserve">name – the model of storage device it is e.g. Samsung 850 </w:t>
-      </w:r>
-      <w:proofErr w:type="spellStart"/>
-      <w:r>
-        <w:t>evo</w:t>
-      </w:r>
-      <w:proofErr w:type="spellEnd"/>
-    </w:p>
-    <w:p>
-      <w:proofErr w:type="spellStart"/>
-      <w:r>
         <w:t>c</w:t>
       </w:r>
       <w:r>
@@ -1431,6 +1485,7 @@
           <w:sz w:val="40"/>
           <w:szCs w:val="40"/>
         </w:rPr>
+        <w:lastRenderedPageBreak/>
         <w:t>Entity Relationship Diagram</w:t>
       </w:r>
     </w:p>
@@ -1448,7 +1503,6 @@
           <w:sz w:val="40"/>
           <w:szCs w:val="40"/>
         </w:rPr>
-        <w:lastRenderedPageBreak/>
         <w:drawing>
           <wp:inline distT="0" distB="0" distL="0" distR="0">
             <wp:extent cx="6338041" cy="4943475"/>

</xml_diff>

<commit_message>
added some basic check clauses
</commit_message>
<xml_diff>
--- a/Database Report.docx
+++ b/Database Report.docx
@@ -29,21 +29,6 @@
           <w:sz w:val="40"/>
           <w:szCs w:val="40"/>
         </w:rPr>
-        <w:t>TODO – CHANGE NAMES OF TABLES AS THEY CLASHED WITH KEYWORDS</w:t>
-      </w:r>
-    </w:p>
-    <w:p>
-      <w:pPr>
-        <w:rPr>
-          <w:sz w:val="40"/>
-          <w:szCs w:val="40"/>
-        </w:rPr>
-      </w:pPr>
-      <w:r>
-        <w:rPr>
-          <w:sz w:val="40"/>
-          <w:szCs w:val="40"/>
-        </w:rPr>
         <w:t xml:space="preserve">Assert that </w:t>
       </w:r>
       <w:r>
@@ -84,8 +69,6 @@
         </w:rPr>
         <w:t>We can also model partially build systems (assumption)</w:t>
       </w:r>
-      <w:bookmarkStart w:id="0" w:name="_GoBack"/>
-      <w:bookmarkEnd w:id="0"/>
     </w:p>
     <w:p>
       <w:r>
@@ -184,7 +167,27 @@
         <w:rPr>
           <w:b/>
         </w:rPr>
-        <w:t xml:space="preserve">The CPU table contains 7 attributes: </w:t>
+        <w:t xml:space="preserve">The </w:t>
+      </w:r>
+      <w:proofErr w:type="spellStart"/>
+      <w:r>
+        <w:rPr>
+          <w:b/>
+        </w:rPr>
+        <w:t>C</w:t>
+      </w:r>
+      <w:r>
+        <w:rPr>
+          <w:b/>
+        </w:rPr>
+        <w:t>entral_Pocessing_Unit</w:t>
+      </w:r>
+      <w:proofErr w:type="spellEnd"/>
+      <w:r>
+        <w:rPr>
+          <w:b/>
+        </w:rPr>
+        <w:t xml:space="preserve"> table contains 7 attributes: </w:t>
       </w:r>
     </w:p>
     <w:p>
@@ -492,33 +495,192 @@
     <w:p>
       <w:proofErr w:type="spellStart"/>
       <w:r>
+        <w:t>fan_r</w:t>
+      </w:r>
+      <w:r>
+        <w:t>pm</w:t>
+      </w:r>
+      <w:proofErr w:type="spellEnd"/>
+      <w:r>
+        <w:t xml:space="preserve"> – the speed that the cooling fan rotates at </w:t>
+      </w:r>
+      <w:proofErr w:type="gramStart"/>
+      <w:r>
+        <w:t>( rpm</w:t>
+      </w:r>
+      <w:proofErr w:type="gramEnd"/>
+      <w:r>
+        <w:t xml:space="preserve"> – revolutions per minute).</w:t>
+      </w:r>
+    </w:p>
+    <w:p>
+      <w:proofErr w:type="spellStart"/>
+      <w:r>
+        <w:t>noise_level</w:t>
+      </w:r>
+      <w:proofErr w:type="spellEnd"/>
+      <w:r>
+        <w:t xml:space="preserve"> – how loud the cooler is.</w:t>
+      </w:r>
+    </w:p>
+    <w:p/>
+    <w:p>
+      <w:pPr>
+        <w:rPr>
+          <w:b/>
+        </w:rPr>
+      </w:pPr>
+      <w:r>
+        <w:rPr>
+          <w:b/>
+        </w:rPr>
         <w:lastRenderedPageBreak/>
-        <w:t>fan_r</w:t>
-      </w:r>
-      <w:r>
-        <w:t>pm</w:t>
-      </w:r>
-      <w:proofErr w:type="spellEnd"/>
-      <w:r>
-        <w:t xml:space="preserve"> – the speed that the cooling fan rotates at </w:t>
-      </w:r>
-      <w:proofErr w:type="gramStart"/>
-      <w:r>
-        <w:t>( rpm</w:t>
-      </w:r>
-      <w:proofErr w:type="gramEnd"/>
-      <w:r>
-        <w:t xml:space="preserve"> – revolutions per minute).</w:t>
-      </w:r>
-    </w:p>
-    <w:p>
-      <w:proofErr w:type="spellStart"/>
-      <w:r>
-        <w:t>noise_level</w:t>
-      </w:r>
-      <w:proofErr w:type="spellEnd"/>
-      <w:r>
-        <w:t xml:space="preserve"> – how loud the cooler is.</w:t>
+        <w:t xml:space="preserve">The motherboard table contains </w:t>
+      </w:r>
+      <w:r>
+        <w:rPr>
+          <w:b/>
+        </w:rPr>
+        <w:t>6</w:t>
+      </w:r>
+      <w:r>
+        <w:rPr>
+          <w:b/>
+        </w:rPr>
+        <w:t xml:space="preserve"> attributes</w:t>
+      </w:r>
+      <w:r>
+        <w:rPr>
+          <w:b/>
+        </w:rPr>
+        <w:t>:</w:t>
+      </w:r>
+    </w:p>
+    <w:p>
+      <w:proofErr w:type="spellStart"/>
+      <w:r>
+        <w:t>serial_number</w:t>
+      </w:r>
+      <w:proofErr w:type="spellEnd"/>
+      <w:r>
+        <w:t xml:space="preserve"> – this is a unique identifier for that exact </w:t>
+      </w:r>
+      <w:r>
+        <w:t>motherboard</w:t>
+      </w:r>
+      <w:r>
+        <w:t>.</w:t>
+      </w:r>
+    </w:p>
+    <w:p>
+      <w:r>
+        <w:t xml:space="preserve">name – the model </w:t>
+      </w:r>
+      <w:r>
+        <w:t>motherboard</w:t>
+      </w:r>
+      <w:r>
+        <w:t xml:space="preserve"> it is e.g. </w:t>
+      </w:r>
+      <w:proofErr w:type="spellStart"/>
+      <w:r>
+        <w:t>asus</w:t>
+      </w:r>
+      <w:proofErr w:type="spellEnd"/>
+      <w:r>
+        <w:t xml:space="preserve"> prime x370 pro.</w:t>
+      </w:r>
+    </w:p>
+    <w:p>
+      <w:r>
+        <w:t xml:space="preserve">socket – the type of </w:t>
+      </w:r>
+      <w:proofErr w:type="spellStart"/>
+      <w:r>
+        <w:t>cpu</w:t>
+      </w:r>
+      <w:proofErr w:type="spellEnd"/>
+      <w:r>
+        <w:t xml:space="preserve"> socket the motherboard has e.g. LGA1150</w:t>
+      </w:r>
+    </w:p>
+    <w:p>
+      <w:proofErr w:type="spellStart"/>
+      <w:r>
+        <w:t>r</w:t>
+      </w:r>
+      <w:r>
+        <w:t>am</w:t>
+      </w:r>
+      <w:r>
+        <w:t>_</w:t>
+      </w:r>
+      <w:r>
+        <w:t>type</w:t>
+      </w:r>
+      <w:proofErr w:type="spellEnd"/>
+      <w:r>
+        <w:t xml:space="preserve"> </w:t>
+      </w:r>
+      <w:r>
+        <w:t xml:space="preserve">– the type of ram </w:t>
+      </w:r>
+      <w:r>
+        <w:t>that the motherboard accepts e.g. ddr4, ddr3 etc</w:t>
+      </w:r>
+    </w:p>
+    <w:p>
+      <w:proofErr w:type="spellStart"/>
+      <w:r>
+        <w:t>r</w:t>
+      </w:r>
+      <w:r>
+        <w:t>am</w:t>
+      </w:r>
+      <w:r>
+        <w:t>_</w:t>
+      </w:r>
+      <w:r>
+        <w:t>slots</w:t>
+      </w:r>
+      <w:proofErr w:type="spellEnd"/>
+      <w:r>
+        <w:t xml:space="preserve"> – the number of ram slots a motherboard has</w:t>
+      </w:r>
+    </w:p>
+    <w:p>
+      <w:proofErr w:type="spellStart"/>
+      <w:r>
+        <w:t>f</w:t>
+      </w:r>
+      <w:r>
+        <w:t>orm</w:t>
+      </w:r>
+      <w:r>
+        <w:t>_</w:t>
+      </w:r>
+      <w:r>
+        <w:t>factor</w:t>
+      </w:r>
+      <w:proofErr w:type="spellEnd"/>
+      <w:r>
+        <w:t xml:space="preserve"> – the type and size of the motherboard, e.g. </w:t>
+      </w:r>
+      <w:proofErr w:type="spellStart"/>
+      <w:r>
+        <w:t>atx</w:t>
+      </w:r>
+      <w:proofErr w:type="spellEnd"/>
+      <w:r>
+        <w:t>, m-</w:t>
+      </w:r>
+      <w:proofErr w:type="spellStart"/>
+      <w:r>
+        <w:t>atx</w:t>
+      </w:r>
+      <w:proofErr w:type="spellEnd"/>
+      <w:r>
+        <w:t xml:space="preserve"> etc.</w:t>
       </w:r>
     </w:p>
     <w:p/>
@@ -532,25 +694,21 @@
         <w:rPr>
           <w:b/>
         </w:rPr>
-        <w:t xml:space="preserve">The motherboard table contains </w:t>
-      </w:r>
-      <w:r>
-        <w:rPr>
-          <w:b/>
-        </w:rPr>
-        <w:t>6</w:t>
-      </w:r>
-      <w:r>
-        <w:rPr>
-          <w:b/>
-        </w:rPr>
-        <w:t xml:space="preserve"> attributes</w:t>
-      </w:r>
-      <w:r>
-        <w:rPr>
-          <w:b/>
-        </w:rPr>
-        <w:t>:</w:t>
+        <w:t xml:space="preserve">The </w:t>
+      </w:r>
+      <w:proofErr w:type="spellStart"/>
+      <w:r>
+        <w:rPr>
+          <w:b/>
+        </w:rPr>
+        <w:t>Graphics_Processing_Unit</w:t>
+      </w:r>
+      <w:proofErr w:type="spellEnd"/>
+      <w:r>
+        <w:rPr>
+          <w:b/>
+        </w:rPr>
+        <w:t xml:space="preserve"> table contains 6 attributes</w:t>
       </w:r>
     </w:p>
     <w:p>
@@ -562,35 +720,204 @@
       <w:r>
         <w:t xml:space="preserve"> – this is a unique identifier for that exact </w:t>
       </w:r>
-      <w:r>
-        <w:t>motherboard</w:t>
-      </w:r>
+      <w:proofErr w:type="spellStart"/>
+      <w:r>
+        <w:t>gpu</w:t>
+      </w:r>
+      <w:proofErr w:type="spellEnd"/>
       <w:r>
         <w:t>.</w:t>
       </w:r>
     </w:p>
     <w:p>
+      <w:proofErr w:type="spellStart"/>
+      <w:r>
+        <w:t>motherboard_sn</w:t>
+      </w:r>
+      <w:proofErr w:type="spellEnd"/>
+      <w:r>
+        <w:t xml:space="preserve"> – this is the motherboard that this </w:t>
+      </w:r>
+      <w:proofErr w:type="spellStart"/>
+      <w:r>
+        <w:t>gpu</w:t>
+      </w:r>
+      <w:proofErr w:type="spellEnd"/>
+      <w:r>
+        <w:t xml:space="preserve"> is linked to.</w:t>
+      </w:r>
+    </w:p>
+    <w:p>
       <w:r>
         <w:t xml:space="preserve">name – the model </w:t>
       </w:r>
-      <w:r>
-        <w:t>motherboard</w:t>
-      </w:r>
-      <w:r>
-        <w:t xml:space="preserve"> it is e.g. </w:t>
-      </w:r>
-      <w:proofErr w:type="spellStart"/>
-      <w:r>
-        <w:t>asus</w:t>
-      </w:r>
-      <w:proofErr w:type="spellEnd"/>
-      <w:r>
-        <w:t xml:space="preserve"> prime x370 pro.</w:t>
-      </w:r>
-    </w:p>
-    <w:p>
-      <w:r>
-        <w:t xml:space="preserve">socket – the type of </w:t>
+      <w:proofErr w:type="spellStart"/>
+      <w:r>
+        <w:t>gpu</w:t>
+      </w:r>
+      <w:proofErr w:type="spellEnd"/>
+      <w:r>
+        <w:t xml:space="preserve"> it is e.g</w:t>
+      </w:r>
+      <w:r>
+        <w:t xml:space="preserve">. </w:t>
+      </w:r>
+      <w:proofErr w:type="spellStart"/>
+      <w:r>
+        <w:t>nvidia</w:t>
+      </w:r>
+      <w:proofErr w:type="spellEnd"/>
+      <w:r>
+        <w:t xml:space="preserve"> </w:t>
+      </w:r>
+      <w:proofErr w:type="spellStart"/>
+      <w:r>
+        <w:t>geforce</w:t>
+      </w:r>
+      <w:proofErr w:type="spellEnd"/>
+      <w:r>
+        <w:t xml:space="preserve"> </w:t>
+      </w:r>
+      <w:proofErr w:type="spellStart"/>
+      <w:r>
+        <w:t>gtx</w:t>
+      </w:r>
+      <w:proofErr w:type="spellEnd"/>
+      <w:r>
+        <w:t xml:space="preserve"> 980ti</w:t>
+      </w:r>
+    </w:p>
+    <w:p>
+      <w:proofErr w:type="spellStart"/>
+      <w:r>
+        <w:t>core_clock</w:t>
+      </w:r>
+      <w:r>
+        <w:t>k</w:t>
+      </w:r>
+      <w:proofErr w:type="spellEnd"/>
+      <w:r>
+        <w:t xml:space="preserve"> </w:t>
+      </w:r>
+      <w:r>
+        <w:t xml:space="preserve">– the speed in </w:t>
+      </w:r>
+      <w:proofErr w:type="spellStart"/>
+      <w:r>
+        <w:t>mhz</w:t>
+      </w:r>
+      <w:proofErr w:type="spellEnd"/>
+      <w:r>
+        <w:t xml:space="preserve"> at which the grap</w:t>
+      </w:r>
+      <w:r>
+        <w:t>h</w:t>
+      </w:r>
+      <w:r>
+        <w:t>ics card operates e.g. 2000mhz</w:t>
+      </w:r>
+    </w:p>
+    <w:p>
+      <w:r>
+        <w:t>length</w:t>
+      </w:r>
+      <w:r>
+        <w:t xml:space="preserve"> </w:t>
+      </w:r>
+      <w:r>
+        <w:t xml:space="preserve">– the length of the </w:t>
+      </w:r>
+      <w:proofErr w:type="spellStart"/>
+      <w:r>
+        <w:t>gpu</w:t>
+      </w:r>
+      <w:proofErr w:type="spellEnd"/>
+      <w:r>
+        <w:t xml:space="preserve">, this is important when mounting the </w:t>
+      </w:r>
+      <w:proofErr w:type="spellStart"/>
+      <w:r>
+        <w:t>gpu</w:t>
+      </w:r>
+      <w:proofErr w:type="spellEnd"/>
+      <w:r>
+        <w:t xml:space="preserve"> in a case.</w:t>
+      </w:r>
+    </w:p>
+    <w:p>
+      <w:r>
+        <w:t>memory</w:t>
+      </w:r>
+      <w:r>
+        <w:t xml:space="preserve"> – the amount of </w:t>
+      </w:r>
+      <w:proofErr w:type="spellStart"/>
+      <w:r>
+        <w:t>vram</w:t>
+      </w:r>
+      <w:proofErr w:type="spellEnd"/>
+      <w:r>
+        <w:t xml:space="preserve"> (video ram) the </w:t>
+      </w:r>
+      <w:proofErr w:type="spellStart"/>
+      <w:r>
+        <w:t>gpu</w:t>
+      </w:r>
+      <w:proofErr w:type="spellEnd"/>
+      <w:r>
+        <w:t xml:space="preserve"> has, more </w:t>
+      </w:r>
+      <w:proofErr w:type="spellStart"/>
+      <w:r>
+        <w:t>vram</w:t>
+      </w:r>
+      <w:proofErr w:type="spellEnd"/>
+      <w:r>
+        <w:t xml:space="preserve"> is desirable for various simulation tasks.</w:t>
+      </w:r>
+    </w:p>
+    <w:p/>
+    <w:p>
+      <w:pPr>
+        <w:rPr>
+          <w:b/>
+        </w:rPr>
+      </w:pPr>
+      <w:r>
+        <w:rPr>
+          <w:b/>
+        </w:rPr>
+        <w:t xml:space="preserve">The </w:t>
+      </w:r>
+      <w:proofErr w:type="spellStart"/>
+      <w:r>
+        <w:rPr>
+          <w:b/>
+        </w:rPr>
+        <w:t>Random_Access_Memory</w:t>
+      </w:r>
+      <w:proofErr w:type="spellEnd"/>
+      <w:r>
+        <w:rPr>
+          <w:b/>
+        </w:rPr>
+        <w:t xml:space="preserve"> table contains </w:t>
+      </w:r>
+      <w:r>
+        <w:rPr>
+          <w:b/>
+        </w:rPr>
+        <w:t>6 attributes</w:t>
+      </w:r>
+    </w:p>
+    <w:p>
+      <w:proofErr w:type="spellStart"/>
+      <w:r>
+        <w:t>serial_number</w:t>
+      </w:r>
+      <w:proofErr w:type="spellEnd"/>
+      <w:r>
+        <w:t xml:space="preserve"> – this is a unique identifier for that exact </w:t>
       </w:r>
       <w:proofErr w:type="spellStart"/>
       <w:r>
@@ -598,87 +925,82 @@
       </w:r>
       <w:proofErr w:type="spellEnd"/>
       <w:r>
-        <w:t xml:space="preserve"> socket the motherboard has e.g. LGA1150</w:t>
-      </w:r>
-    </w:p>
-    <w:p>
-      <w:proofErr w:type="spellStart"/>
-      <w:r>
-        <w:t>r</w:t>
-      </w:r>
-      <w:r>
-        <w:t>am</w:t>
-      </w:r>
-      <w:r>
-        <w:t>_</w:t>
-      </w:r>
+        <w:t xml:space="preserve"> cooler.</w:t>
+      </w:r>
+    </w:p>
+    <w:p>
+      <w:proofErr w:type="spellStart"/>
+      <w:r>
+        <w:t>motherboard_sn</w:t>
+      </w:r>
+      <w:proofErr w:type="spellEnd"/>
+      <w:r>
+        <w:t xml:space="preserve"> – this is the motherboard that this </w:t>
+      </w:r>
+      <w:proofErr w:type="spellStart"/>
+      <w:r>
+        <w:t>cpu</w:t>
+      </w:r>
+      <w:proofErr w:type="spellEnd"/>
+      <w:r>
+        <w:t xml:space="preserve"> cooler is linked to.</w:t>
+      </w:r>
+    </w:p>
+    <w:p>
+      <w:r>
+        <w:t xml:space="preserve">name – the model </w:t>
+      </w:r>
+      <w:proofErr w:type="spellStart"/>
+      <w:r>
+        <w:t>cpu</w:t>
+      </w:r>
+      <w:proofErr w:type="spellEnd"/>
+      <w:r>
+        <w:t xml:space="preserve"> cooler it is e.g. corsair h100i</w:t>
+      </w:r>
+    </w:p>
+    <w:p>
+      <w:proofErr w:type="spellStart"/>
+      <w:r>
+        <w:t>number_of_modules</w:t>
+      </w:r>
+      <w:proofErr w:type="spellEnd"/>
+      <w:r>
+        <w:t xml:space="preserve"> </w:t>
+      </w:r>
+      <w:r>
+        <w:t>– how many sticks of ram the kit contains</w:t>
+      </w:r>
+      <w:r>
+        <w:t>.</w:t>
+      </w:r>
+    </w:p>
+    <w:p>
       <w:r>
         <w:t>type</w:t>
       </w:r>
-      <w:proofErr w:type="spellEnd"/>
+      <w:r>
+        <w:t xml:space="preserve"> – the type of ram e.g. ddr3</w:t>
+      </w:r>
+    </w:p>
+    <w:p>
+      <w:r>
+        <w:t>capacity</w:t>
+      </w:r>
       <w:r>
         <w:t xml:space="preserve"> </w:t>
       </w:r>
       <w:r>
-        <w:t xml:space="preserve">– the type of ram </w:t>
-      </w:r>
-      <w:r>
-        <w:t>that the motherboard accepts e.g. ddr4, ddr3 etc</w:t>
-      </w:r>
-    </w:p>
-    <w:p>
-      <w:proofErr w:type="spellStart"/>
-      <w:r>
-        <w:t>r</w:t>
-      </w:r>
-      <w:r>
-        <w:t>am</w:t>
-      </w:r>
-      <w:r>
-        <w:t>_</w:t>
-      </w:r>
-      <w:r>
-        <w:t>slots</w:t>
-      </w:r>
-      <w:proofErr w:type="spellEnd"/>
-      <w:r>
-        <w:t xml:space="preserve"> – the number of ram slots a motherboard has</w:t>
-      </w:r>
-    </w:p>
-    <w:p>
-      <w:proofErr w:type="spellStart"/>
-      <w:r>
-        <w:t>f</w:t>
-      </w:r>
-      <w:r>
-        <w:t>orm</w:t>
-      </w:r>
-      <w:r>
-        <w:t>_</w:t>
-      </w:r>
-      <w:r>
-        <w:t>factor</w:t>
-      </w:r>
-      <w:proofErr w:type="spellEnd"/>
-      <w:r>
-        <w:t xml:space="preserve"> – the type and size of the motherboard, e.g. </w:t>
-      </w:r>
-      <w:proofErr w:type="spellStart"/>
-      <w:r>
-        <w:t>atx</w:t>
-      </w:r>
-      <w:proofErr w:type="spellEnd"/>
-      <w:r>
-        <w:t>, m-</w:t>
-      </w:r>
-      <w:proofErr w:type="spellStart"/>
-      <w:r>
-        <w:t>atx</w:t>
-      </w:r>
-      <w:proofErr w:type="spellEnd"/>
-      <w:r>
-        <w:t xml:space="preserve"> etc.</w:t>
-      </w:r>
+        <w:t>-</w:t>
+      </w:r>
+      <w:r>
+        <w:t xml:space="preserve"> the amount of space in </w:t>
+      </w:r>
+      <w:proofErr w:type="spellStart"/>
+      <w:r>
+        <w:t>gb</w:t>
+      </w:r>
+      <w:proofErr w:type="spellEnd"/>
     </w:p>
     <w:p/>
     <w:p>
@@ -698,14 +1020,20 @@
         <w:rPr>
           <w:b/>
         </w:rPr>
-        <w:t>gpu</w:t>
-      </w:r>
-      <w:proofErr w:type="spellEnd"/>
-      <w:r>
-        <w:rPr>
-          <w:b/>
-        </w:rPr>
-        <w:t xml:space="preserve"> table contains 6 attributes</w:t>
+        <w:t>Storage_Drive</w:t>
+      </w:r>
+      <w:proofErr w:type="spellEnd"/>
+      <w:r>
+        <w:rPr>
+          <w:b/>
+        </w:rPr>
+        <w:t xml:space="preserve"> table contains</w:t>
+      </w:r>
+      <w:r>
+        <w:rPr>
+          <w:b/>
+        </w:rPr>
+        <w:t xml:space="preserve"> 6 attributes</w:t>
       </w:r>
     </w:p>
     <w:p>
@@ -717,375 +1045,78 @@
       <w:r>
         <w:t xml:space="preserve"> – this is a unique identifier for that exact </w:t>
       </w:r>
-      <w:proofErr w:type="spellStart"/>
-      <w:r>
-        <w:t>gpu</w:t>
-      </w:r>
-      <w:proofErr w:type="spellEnd"/>
-      <w:r>
-        <w:t>.</w:t>
-      </w:r>
-    </w:p>
-    <w:p>
-      <w:proofErr w:type="spellStart"/>
-      <w:r>
-        <w:t>motherboard_sn</w:t>
-      </w:r>
-      <w:proofErr w:type="spellEnd"/>
-      <w:r>
-        <w:t xml:space="preserve"> – this is the motherboard that this </w:t>
-      </w:r>
-      <w:proofErr w:type="spellStart"/>
-      <w:r>
-        <w:t>gpu</w:t>
-      </w:r>
-      <w:proofErr w:type="spellEnd"/>
-      <w:r>
-        <w:t xml:space="preserve"> is linked to.</w:t>
-      </w:r>
-    </w:p>
-    <w:p>
-      <w:r>
-        <w:t xml:space="preserve">name – the model </w:t>
-      </w:r>
-      <w:proofErr w:type="spellStart"/>
-      <w:r>
-        <w:t>gpu</w:t>
-      </w:r>
-      <w:proofErr w:type="spellEnd"/>
-      <w:r>
-        <w:t xml:space="preserve"> it is e.g</w:t>
-      </w:r>
-      <w:r>
-        <w:t xml:space="preserve">. </w:t>
-      </w:r>
-      <w:proofErr w:type="spellStart"/>
-      <w:r>
-        <w:t>nvidia</w:t>
+      <w:r>
+        <w:t>storage device.</w:t>
+      </w:r>
+    </w:p>
+    <w:p>
+      <w:r>
+        <w:t xml:space="preserve">name – the model of storage device it is e.g. Samsung 850 </w:t>
+      </w:r>
+      <w:proofErr w:type="spellStart"/>
+      <w:r>
+        <w:t>evo</w:t>
+      </w:r>
+      <w:proofErr w:type="spellEnd"/>
+    </w:p>
+    <w:p>
+      <w:proofErr w:type="spellStart"/>
+      <w:r>
+        <w:t>c</w:t>
+      </w:r>
+      <w:r>
+        <w:t>ase</w:t>
+      </w:r>
+      <w:r>
+        <w:t>_sn</w:t>
+      </w:r>
+      <w:proofErr w:type="spellEnd"/>
+      <w:r>
+        <w:t xml:space="preserve"> – the case this storage device is mounted in</w:t>
+      </w:r>
+    </w:p>
+    <w:p>
+      <w:r>
+        <w:t>c</w:t>
+      </w:r>
+      <w:r>
+        <w:t>apacity</w:t>
+      </w:r>
+      <w:r>
+        <w:t xml:space="preserve"> – the amount of space in </w:t>
+      </w:r>
+      <w:proofErr w:type="spellStart"/>
+      <w:r>
+        <w:t>gb</w:t>
       </w:r>
       <w:proofErr w:type="spellEnd"/>
       <w:r>
         <w:t xml:space="preserve"> </w:t>
       </w:r>
-      <w:proofErr w:type="spellStart"/>
-      <w:r>
-        <w:t>geforce</w:t>
-      </w:r>
-      <w:proofErr w:type="spellEnd"/>
-      <w:r>
-        <w:t xml:space="preserve"> </w:t>
-      </w:r>
-      <w:proofErr w:type="spellStart"/>
-      <w:r>
-        <w:t>gtx</w:t>
-      </w:r>
-      <w:proofErr w:type="spellEnd"/>
-      <w:r>
-        <w:t xml:space="preserve"> 980ti</w:t>
-      </w:r>
-    </w:p>
-    <w:p>
-      <w:proofErr w:type="spellStart"/>
-      <w:r>
-        <w:t>core_clock</w:t>
-      </w:r>
-      <w:r>
-        <w:t>k</w:t>
-      </w:r>
-      <w:proofErr w:type="spellEnd"/>
-      <w:r>
-        <w:t xml:space="preserve"> </w:t>
-      </w:r>
-      <w:r>
-        <w:t xml:space="preserve">– the speed in </w:t>
-      </w:r>
-      <w:proofErr w:type="spellStart"/>
-      <w:r>
-        <w:t>mhz</w:t>
-      </w:r>
-      <w:proofErr w:type="spellEnd"/>
-      <w:r>
-        <w:t xml:space="preserve"> at which the grap</w:t>
-      </w:r>
-      <w:r>
-        <w:t>h</w:t>
-      </w:r>
-      <w:r>
-        <w:t>ics card operates e.g. 2000mhz</w:t>
-      </w:r>
-    </w:p>
-    <w:p>
-      <w:r>
-        <w:t>length</w:t>
-      </w:r>
-      <w:r>
-        <w:t xml:space="preserve"> </w:t>
-      </w:r>
-      <w:r>
-        <w:t xml:space="preserve">– the length of the </w:t>
-      </w:r>
-      <w:proofErr w:type="spellStart"/>
-      <w:r>
-        <w:t>gpu</w:t>
-      </w:r>
-      <w:proofErr w:type="spellEnd"/>
-      <w:r>
-        <w:t xml:space="preserve">, this is important when mounting the </w:t>
-      </w:r>
-      <w:proofErr w:type="spellStart"/>
-      <w:r>
-        <w:t>gpu</w:t>
-      </w:r>
-      <w:proofErr w:type="spellEnd"/>
-      <w:r>
-        <w:t xml:space="preserve"> in a case.</w:t>
-      </w:r>
-    </w:p>
-    <w:p>
-      <w:r>
-        <w:t>memory</w:t>
-      </w:r>
-      <w:r>
-        <w:t xml:space="preserve"> – the amount of </w:t>
-      </w:r>
-      <w:proofErr w:type="spellStart"/>
-      <w:r>
-        <w:t>vram</w:t>
-      </w:r>
-      <w:proofErr w:type="spellEnd"/>
-      <w:r>
-        <w:t xml:space="preserve"> (video ram) the </w:t>
-      </w:r>
-      <w:proofErr w:type="spellStart"/>
-      <w:r>
-        <w:t>gpu</w:t>
-      </w:r>
-      <w:proofErr w:type="spellEnd"/>
-      <w:r>
-        <w:t xml:space="preserve"> has, more </w:t>
-      </w:r>
-      <w:proofErr w:type="spellStart"/>
-      <w:r>
-        <w:t>vram</w:t>
-      </w:r>
-      <w:proofErr w:type="spellEnd"/>
-      <w:r>
-        <w:t xml:space="preserve"> is desirable for various simulation tasks.</w:t>
-      </w:r>
-    </w:p>
-    <w:p/>
-    <w:p>
-      <w:pPr>
-        <w:rPr>
-          <w:b/>
-        </w:rPr>
-      </w:pPr>
-      <w:r>
-        <w:rPr>
-          <w:b/>
-        </w:rPr>
-        <w:t xml:space="preserve">The ram table contains </w:t>
-      </w:r>
-      <w:r>
-        <w:rPr>
-          <w:b/>
-        </w:rPr>
-        <w:t>6 attributes</w:t>
-      </w:r>
-    </w:p>
-    <w:p>
-      <w:proofErr w:type="spellStart"/>
-      <w:r>
-        <w:t>serial_number</w:t>
-      </w:r>
-      <w:proofErr w:type="spellEnd"/>
-      <w:r>
-        <w:t xml:space="preserve"> – this is a unique identifier for that exact </w:t>
-      </w:r>
-      <w:proofErr w:type="spellStart"/>
-      <w:r>
-        <w:t>cpu</w:t>
-      </w:r>
-      <w:proofErr w:type="spellEnd"/>
-      <w:r>
-        <w:t xml:space="preserve"> cooler.</w:t>
-      </w:r>
-    </w:p>
-    <w:p>
-      <w:proofErr w:type="spellStart"/>
-      <w:r>
-        <w:t>motherboard_sn</w:t>
-      </w:r>
-      <w:proofErr w:type="spellEnd"/>
-      <w:r>
-        <w:t xml:space="preserve"> – this is the motherboard that this </w:t>
-      </w:r>
-      <w:proofErr w:type="spellStart"/>
-      <w:r>
-        <w:t>cpu</w:t>
-      </w:r>
-      <w:proofErr w:type="spellEnd"/>
-      <w:r>
-        <w:t xml:space="preserve"> cooler is linked to.</w:t>
-      </w:r>
-    </w:p>
-    <w:p>
-      <w:r>
-        <w:t xml:space="preserve">name – the model </w:t>
-      </w:r>
-      <w:proofErr w:type="spellStart"/>
-      <w:r>
-        <w:t>cpu</w:t>
-      </w:r>
-      <w:proofErr w:type="spellEnd"/>
-      <w:r>
-        <w:t xml:space="preserve"> cooler it is e.g. corsair h100i</w:t>
-      </w:r>
-    </w:p>
-    <w:p>
-      <w:proofErr w:type="spellStart"/>
-      <w:r>
-        <w:t>number_of_modules</w:t>
-      </w:r>
-      <w:proofErr w:type="spellEnd"/>
-      <w:r>
-        <w:t xml:space="preserve"> </w:t>
-      </w:r>
-      <w:r>
-        <w:t>– how many sticks of ram the kit contains</w:t>
-      </w:r>
-      <w:r>
-        <w:t>.</w:t>
-      </w:r>
-    </w:p>
-    <w:p>
-      <w:r>
-        <w:t>type</w:t>
-      </w:r>
-      <w:r>
-        <w:t xml:space="preserve"> – the type of ram e.g. ddr3</w:t>
-      </w:r>
-    </w:p>
-    <w:p>
-      <w:r>
-        <w:t>capacity</w:t>
-      </w:r>
-      <w:r>
-        <w:t xml:space="preserve"> </w:t>
-      </w:r>
-      <w:r>
-        <w:t>-</w:t>
-      </w:r>
-      <w:r>
-        <w:t xml:space="preserve"> the amount of space in </w:t>
-      </w:r>
-      <w:proofErr w:type="spellStart"/>
-      <w:r>
-        <w:t>gb</w:t>
-      </w:r>
-      <w:proofErr w:type="spellEnd"/>
-    </w:p>
-    <w:p/>
-    <w:p>
-      <w:pPr>
-        <w:rPr>
-          <w:b/>
-        </w:rPr>
-      </w:pPr>
-      <w:r>
-        <w:rPr>
-          <w:b/>
-        </w:rPr>
-        <w:t>The storage table contains</w:t>
-      </w:r>
-      <w:r>
-        <w:rPr>
-          <w:b/>
-        </w:rPr>
-        <w:t xml:space="preserve"> 6 attributes</w:t>
-      </w:r>
-    </w:p>
-    <w:p>
-      <w:proofErr w:type="spellStart"/>
-      <w:r>
-        <w:t>serial_number</w:t>
-      </w:r>
-      <w:proofErr w:type="spellEnd"/>
-      <w:r>
-        <w:t xml:space="preserve"> – this is a unique identifier for that exact </w:t>
-      </w:r>
-      <w:r>
-        <w:t>storage device.</w:t>
-      </w:r>
-    </w:p>
-    <w:p>
-      <w:r>
-        <w:t xml:space="preserve">name – the model of storage device it is e.g. Samsung 850 </w:t>
-      </w:r>
-      <w:proofErr w:type="spellStart"/>
-      <w:r>
-        <w:t>evo</w:t>
-      </w:r>
-      <w:proofErr w:type="spellEnd"/>
+      <w:r>
+        <w:t>that the device has e.g. 500gb</w:t>
+      </w:r>
+    </w:p>
+    <w:p>
+      <w:r>
+        <w:t>interface</w:t>
+      </w:r>
+      <w:r>
+        <w:t xml:space="preserve"> – the type of interface it uses to connect to the rest of the pc e.g. </w:t>
+      </w:r>
+      <w:proofErr w:type="spellStart"/>
+      <w:r>
+        <w:t>sata</w:t>
+      </w:r>
+      <w:proofErr w:type="spellEnd"/>
+      <w:r>
+        <w:t>, m.2 etc</w:t>
+      </w:r>
     </w:p>
     <w:p>
       <w:proofErr w:type="spellStart"/>
       <w:r>
         <w:lastRenderedPageBreak/>
-        <w:t>c</w:t>
-      </w:r>
-      <w:r>
-        <w:t>ase</w:t>
-      </w:r>
-      <w:r>
-        <w:t>_sn</w:t>
-      </w:r>
-      <w:proofErr w:type="spellEnd"/>
-      <w:r>
-        <w:t xml:space="preserve"> – the case this storage device is mounted in</w:t>
-      </w:r>
-    </w:p>
-    <w:p>
-      <w:r>
-        <w:t>c</w:t>
-      </w:r>
-      <w:r>
-        <w:t>apacity</w:t>
-      </w:r>
-      <w:r>
-        <w:t xml:space="preserve"> – the amount of space in </w:t>
-      </w:r>
-      <w:proofErr w:type="spellStart"/>
-      <w:r>
-        <w:t>gb</w:t>
-      </w:r>
-      <w:proofErr w:type="spellEnd"/>
-      <w:r>
-        <w:t xml:space="preserve"> </w:t>
-      </w:r>
-      <w:r>
-        <w:t>that the device has e.g. 500gb</w:t>
-      </w:r>
-    </w:p>
-    <w:p>
-      <w:r>
-        <w:t>interface</w:t>
-      </w:r>
-      <w:r>
-        <w:t xml:space="preserve"> – the type of interface it uses to connect to the rest of the pc e.g. </w:t>
-      </w:r>
-      <w:proofErr w:type="spellStart"/>
-      <w:r>
-        <w:t>sata</w:t>
-      </w:r>
-      <w:proofErr w:type="spellEnd"/>
-      <w:r>
-        <w:t>, m.2 etc</w:t>
-      </w:r>
-    </w:p>
-    <w:p>
-      <w:proofErr w:type="spellStart"/>
-      <w:r>
         <w:t>form_factor</w:t>
       </w:r>
       <w:proofErr w:type="spellEnd"/>
@@ -1128,7 +1159,21 @@
         <w:rPr>
           <w:b/>
         </w:rPr>
-        <w:t>The case table contains</w:t>
+        <w:t xml:space="preserve">The </w:t>
+      </w:r>
+      <w:proofErr w:type="spellStart"/>
+      <w:r>
+        <w:rPr>
+          <w:b/>
+        </w:rPr>
+        <w:t>Computer_Case</w:t>
+      </w:r>
+      <w:proofErr w:type="spellEnd"/>
+      <w:r>
+        <w:rPr>
+          <w:b/>
+        </w:rPr>
+        <w:t xml:space="preserve"> table contains</w:t>
       </w:r>
       <w:r>
         <w:rPr>
@@ -1221,7 +1266,7 @@
         <w:rPr>
           <w:b/>
         </w:rPr>
-        <w:t>psu</w:t>
+        <w:t>Power_Supply</w:t>
       </w:r>
       <w:proofErr w:type="spellEnd"/>
       <w:r>
@@ -1480,6 +1525,22 @@
           <w:szCs w:val="40"/>
         </w:rPr>
       </w:pPr>
+    </w:p>
+    <w:p>
+      <w:pPr>
+        <w:rPr>
+          <w:sz w:val="40"/>
+          <w:szCs w:val="40"/>
+        </w:rPr>
+      </w:pPr>
+    </w:p>
+    <w:p>
+      <w:pPr>
+        <w:rPr>
+          <w:sz w:val="40"/>
+          <w:szCs w:val="40"/>
+        </w:rPr>
+      </w:pPr>
       <w:r>
         <w:rPr>
           <w:sz w:val="40"/>
@@ -1505,9 +1566,9 @@
         </w:rPr>
         <w:drawing>
           <wp:inline distT="0" distB="0" distL="0" distR="0">
-            <wp:extent cx="6338041" cy="4943475"/>
-            <wp:effectExtent l="0" t="0" r="5715" b="0"/>
-            <wp:docPr id="1" name="Picture 1"/>
+            <wp:extent cx="5731510" cy="4465955"/>
+            <wp:effectExtent l="0" t="0" r="2540" b="0"/>
+            <wp:docPr id="4" name="Picture 4"/>
             <wp:cNvGraphicFramePr>
               <a:graphicFrameLocks xmlns:a="http://schemas.openxmlformats.org/drawingml/2006/main" noChangeAspect="1"/>
             </wp:cNvGraphicFramePr>
@@ -1515,7 +1576,7 @@
               <a:graphicData uri="http://schemas.openxmlformats.org/drawingml/2006/picture">
                 <pic:pic xmlns:pic="http://schemas.openxmlformats.org/drawingml/2006/picture">
                   <pic:nvPicPr>
-                    <pic:cNvPr id="1" name="Entity Relationship Diagram.png"/>
+                    <pic:cNvPr id="4" name="Entity Relationship Diagram.png"/>
                     <pic:cNvPicPr/>
                   </pic:nvPicPr>
                   <pic:blipFill>
@@ -1533,7 +1594,7 @@
                   <pic:spPr>
                     <a:xfrm>
                       <a:off x="0" y="0"/>
-                      <a:ext cx="6346651" cy="4950191"/>
+                      <a:ext cx="5731510" cy="4465955"/>
                     </a:xfrm>
                     <a:prstGeom prst="rect">
                       <a:avLst/>
@@ -1602,11 +1663,28 @@
           <w:szCs w:val="40"/>
         </w:rPr>
       </w:pPr>
-      <w:r>
-        <w:rPr>
-          <w:sz w:val="40"/>
-          <w:szCs w:val="40"/>
-        </w:rPr>
+    </w:p>
+    <w:p>
+      <w:pPr>
+        <w:rPr>
+          <w:sz w:val="40"/>
+          <w:szCs w:val="40"/>
+        </w:rPr>
+      </w:pPr>
+    </w:p>
+    <w:p>
+      <w:pPr>
+        <w:rPr>
+          <w:sz w:val="40"/>
+          <w:szCs w:val="40"/>
+        </w:rPr>
+      </w:pPr>
+      <w:r>
+        <w:rPr>
+          <w:sz w:val="40"/>
+          <w:szCs w:val="40"/>
+        </w:rPr>
+        <w:lastRenderedPageBreak/>
         <w:t>Relational Schema</w:t>
       </w:r>
     </w:p>
@@ -1623,12 +1701,11 @@
           <w:sz w:val="40"/>
           <w:szCs w:val="40"/>
         </w:rPr>
-        <w:lastRenderedPageBreak/>
         <w:drawing>
           <wp:inline distT="0" distB="0" distL="0" distR="0">
-            <wp:extent cx="6521833" cy="5591175"/>
-            <wp:effectExtent l="0" t="0" r="0" b="0"/>
-            <wp:docPr id="2" name="Picture 2"/>
+            <wp:extent cx="5731510" cy="4936490"/>
+            <wp:effectExtent l="0" t="0" r="2540" b="0"/>
+            <wp:docPr id="5" name="Picture 5"/>
             <wp:cNvGraphicFramePr>
               <a:graphicFrameLocks xmlns:a="http://schemas.openxmlformats.org/drawingml/2006/main" noChangeAspect="1"/>
             </wp:cNvGraphicFramePr>
@@ -1636,7 +1713,7 @@
               <a:graphicData uri="http://schemas.openxmlformats.org/drawingml/2006/picture">
                 <pic:pic xmlns:pic="http://schemas.openxmlformats.org/drawingml/2006/picture">
                   <pic:nvPicPr>
-                    <pic:cNvPr id="2" name="Relational Schema Diagram.png"/>
+                    <pic:cNvPr id="5" name="Relational Schema Diagram.png"/>
                     <pic:cNvPicPr/>
                   </pic:nvPicPr>
                   <pic:blipFill>
@@ -1654,7 +1731,7 @@
                   <pic:spPr>
                     <a:xfrm>
                       <a:off x="0" y="0"/>
-                      <a:ext cx="6532028" cy="5599915"/>
+                      <a:ext cx="5731510" cy="4936490"/>
                     </a:xfrm>
                     <a:prstGeom prst="rect">
                       <a:avLst/>
@@ -1722,11 +1799,28 @@
           <w:szCs w:val="40"/>
         </w:rPr>
       </w:pPr>
-      <w:r>
-        <w:rPr>
-          <w:sz w:val="40"/>
-          <w:szCs w:val="40"/>
-        </w:rPr>
+    </w:p>
+    <w:p>
+      <w:pPr>
+        <w:rPr>
+          <w:sz w:val="40"/>
+          <w:szCs w:val="40"/>
+        </w:rPr>
+      </w:pPr>
+    </w:p>
+    <w:p>
+      <w:pPr>
+        <w:rPr>
+          <w:sz w:val="40"/>
+          <w:szCs w:val="40"/>
+        </w:rPr>
+      </w:pPr>
+      <w:r>
+        <w:rPr>
+          <w:sz w:val="40"/>
+          <w:szCs w:val="40"/>
+        </w:rPr>
+        <w:lastRenderedPageBreak/>
         <w:t>Functional Dependency Diagram</w:t>
       </w:r>
     </w:p>
@@ -1737,18 +1831,18 @@
           <w:szCs w:val="40"/>
         </w:rPr>
       </w:pPr>
+      <w:bookmarkStart w:id="0" w:name="_GoBack"/>
       <w:r>
         <w:rPr>
           <w:noProof/>
           <w:sz w:val="40"/>
           <w:szCs w:val="40"/>
         </w:rPr>
-        <w:lastRenderedPageBreak/>
         <w:drawing>
           <wp:inline distT="0" distB="0" distL="0" distR="0">
-            <wp:extent cx="5010150" cy="8401050"/>
-            <wp:effectExtent l="0" t="0" r="0" b="0"/>
-            <wp:docPr id="3" name="Picture 3"/>
+            <wp:extent cx="5226431" cy="8209128"/>
+            <wp:effectExtent l="0" t="0" r="0" b="1905"/>
+            <wp:docPr id="6" name="Picture 6"/>
             <wp:cNvGraphicFramePr>
               <a:graphicFrameLocks xmlns:a="http://schemas.openxmlformats.org/drawingml/2006/main" noChangeAspect="1"/>
             </wp:cNvGraphicFramePr>
@@ -1756,7 +1850,7 @@
               <a:graphicData uri="http://schemas.openxmlformats.org/drawingml/2006/picture">
                 <pic:pic xmlns:pic="http://schemas.openxmlformats.org/drawingml/2006/picture">
                   <pic:nvPicPr>
-                    <pic:cNvPr id="3" name="Functional Dependency Diagram.png"/>
+                    <pic:cNvPr id="6" name="Functional Dependency Diagram.png"/>
                     <pic:cNvPicPr/>
                   </pic:nvPicPr>
                   <pic:blipFill>
@@ -1774,7 +1868,7 @@
                   <pic:spPr>
                     <a:xfrm>
                       <a:off x="0" y="0"/>
-                      <a:ext cx="5010150" cy="8401050"/>
+                      <a:ext cx="5231361" cy="8216872"/>
                     </a:xfrm>
                     <a:prstGeom prst="rect">
                       <a:avLst/>
@@ -1786,6 +1880,7 @@
           </wp:inline>
         </w:drawing>
       </w:r>
+      <w:bookmarkEnd w:id="0"/>
     </w:p>
     <w:p/>
     <w:p>
@@ -1800,7 +1895,6 @@
           <w:sz w:val="40"/>
           <w:szCs w:val="40"/>
         </w:rPr>
-        <w:lastRenderedPageBreak/>
         <w:t xml:space="preserve">Normalisation </w:t>
       </w:r>
     </w:p>

</xml_diff>

<commit_message>
added some more constraints to the tables
</commit_message>
<xml_diff>
--- a/Database Report.docx
+++ b/Database Report.docx
@@ -1552,7 +1552,6 @@
     </w:p>
     <w:p>
       <w:pPr>
-        <w:jc w:val="center"/>
         <w:rPr>
           <w:sz w:val="40"/>
           <w:szCs w:val="40"/>
@@ -1565,9 +1564,17 @@
           <w:szCs w:val="40"/>
         </w:rPr>
         <w:drawing>
-          <wp:inline distT="0" distB="0" distL="0" distR="0">
-            <wp:extent cx="5731510" cy="4465955"/>
-            <wp:effectExtent l="0" t="0" r="2540" b="0"/>
+          <wp:anchor distT="0" distB="0" distL="114300" distR="114300" simplePos="0" relativeHeight="251658240" behindDoc="0" locked="0" layoutInCell="1" allowOverlap="1">
+            <wp:simplePos x="0" y="0"/>
+            <wp:positionH relativeFrom="margin">
+              <wp:align>center</wp:align>
+            </wp:positionH>
+            <wp:positionV relativeFrom="paragraph">
+              <wp:posOffset>422313</wp:posOffset>
+            </wp:positionV>
+            <wp:extent cx="6524427" cy="5083791"/>
+            <wp:effectExtent l="0" t="0" r="0" b="3175"/>
+            <wp:wrapNone/>
             <wp:docPr id="4" name="Picture 4"/>
             <wp:cNvGraphicFramePr>
               <a:graphicFrameLocks xmlns:a="http://schemas.openxmlformats.org/drawingml/2006/main" noChangeAspect="1"/>
@@ -1594,7 +1601,7 @@
                   <pic:spPr>
                     <a:xfrm>
                       <a:off x="0" y="0"/>
-                      <a:ext cx="5731510" cy="4465955"/>
+                      <a:ext cx="6524427" cy="5083791"/>
                     </a:xfrm>
                     <a:prstGeom prst="rect">
                       <a:avLst/>
@@ -1603,82 +1610,22 @@
                 </pic:pic>
               </a:graphicData>
             </a:graphic>
-          </wp:inline>
+            <wp14:sizeRelH relativeFrom="page">
+              <wp14:pctWidth>0</wp14:pctWidth>
+            </wp14:sizeRelH>
+            <wp14:sizeRelV relativeFrom="page">
+              <wp14:pctHeight>0</wp14:pctHeight>
+            </wp14:sizeRelV>
+          </wp:anchor>
         </w:drawing>
       </w:r>
-    </w:p>
-    <w:p/>
-    <w:p>
-      <w:pPr>
-        <w:rPr>
-          <w:sz w:val="40"/>
-          <w:szCs w:val="40"/>
-        </w:rPr>
-      </w:pPr>
-    </w:p>
-    <w:p>
-      <w:pPr>
-        <w:rPr>
-          <w:sz w:val="40"/>
-          <w:szCs w:val="40"/>
-        </w:rPr>
-      </w:pPr>
-    </w:p>
-    <w:p>
-      <w:pPr>
-        <w:rPr>
-          <w:sz w:val="40"/>
-          <w:szCs w:val="40"/>
-        </w:rPr>
-      </w:pPr>
-    </w:p>
-    <w:p>
-      <w:pPr>
-        <w:rPr>
-          <w:sz w:val="40"/>
-          <w:szCs w:val="40"/>
-        </w:rPr>
-      </w:pPr>
-    </w:p>
-    <w:p>
-      <w:pPr>
-        <w:rPr>
-          <w:sz w:val="40"/>
-          <w:szCs w:val="40"/>
-        </w:rPr>
-      </w:pPr>
-    </w:p>
-    <w:p>
-      <w:pPr>
-        <w:rPr>
-          <w:sz w:val="40"/>
-          <w:szCs w:val="40"/>
-        </w:rPr>
-      </w:pPr>
-    </w:p>
-    <w:p>
-      <w:pPr>
-        <w:rPr>
-          <w:sz w:val="40"/>
-          <w:szCs w:val="40"/>
-        </w:rPr>
-      </w:pPr>
-    </w:p>
-    <w:p>
-      <w:pPr>
-        <w:rPr>
-          <w:sz w:val="40"/>
-          <w:szCs w:val="40"/>
-        </w:rPr>
-      </w:pPr>
-    </w:p>
-    <w:p>
-      <w:pPr>
-        <w:rPr>
-          <w:sz w:val="40"/>
-          <w:szCs w:val="40"/>
-        </w:rPr>
-      </w:pPr>
+      <w:r>
+        <w:rPr>
+          <w:sz w:val="40"/>
+          <w:szCs w:val="40"/>
+        </w:rPr>
+        <w:br w:type="page"/>
+      </w:r>
       <w:r>
         <w:rPr>
           <w:sz w:val="40"/>
@@ -1702,9 +1649,17 @@
           <w:szCs w:val="40"/>
         </w:rPr>
         <w:drawing>
-          <wp:inline distT="0" distB="0" distL="0" distR="0">
-            <wp:extent cx="5731510" cy="4936490"/>
-            <wp:effectExtent l="0" t="0" r="2540" b="0"/>
+          <wp:anchor distT="0" distB="0" distL="114300" distR="114300" simplePos="0" relativeHeight="251659264" behindDoc="0" locked="0" layoutInCell="1" allowOverlap="1">
+            <wp:simplePos x="0" y="0"/>
+            <wp:positionH relativeFrom="margin">
+              <wp:align>center</wp:align>
+            </wp:positionH>
+            <wp:positionV relativeFrom="paragraph">
+              <wp:posOffset>246589</wp:posOffset>
+            </wp:positionV>
+            <wp:extent cx="6167267" cy="5311803"/>
+            <wp:effectExtent l="0" t="0" r="5080" b="3175"/>
+            <wp:wrapNone/>
             <wp:docPr id="5" name="Picture 5"/>
             <wp:cNvGraphicFramePr>
               <a:graphicFrameLocks xmlns:a="http://schemas.openxmlformats.org/drawingml/2006/main" noChangeAspect="1"/>
@@ -1731,7 +1686,7 @@
                   <pic:spPr>
                     <a:xfrm>
                       <a:off x="0" y="0"/>
-                      <a:ext cx="5731510" cy="4936490"/>
+                      <a:ext cx="6167267" cy="5311803"/>
                     </a:xfrm>
                     <a:prstGeom prst="rect">
                       <a:avLst/>
@@ -1740,81 +1695,22 @@
                 </pic:pic>
               </a:graphicData>
             </a:graphic>
-          </wp:inline>
+            <wp14:sizeRelH relativeFrom="page">
+              <wp14:pctWidth>0</wp14:pctWidth>
+            </wp14:sizeRelH>
+            <wp14:sizeRelV relativeFrom="page">
+              <wp14:pctHeight>0</wp14:pctHeight>
+            </wp14:sizeRelV>
+          </wp:anchor>
         </w:drawing>
       </w:r>
-    </w:p>
-    <w:p>
-      <w:pPr>
-        <w:rPr>
-          <w:sz w:val="40"/>
-          <w:szCs w:val="40"/>
-        </w:rPr>
-      </w:pPr>
-    </w:p>
-    <w:p>
-      <w:pPr>
-        <w:rPr>
-          <w:sz w:val="40"/>
-          <w:szCs w:val="40"/>
-        </w:rPr>
-      </w:pPr>
-    </w:p>
-    <w:p>
-      <w:pPr>
-        <w:rPr>
-          <w:sz w:val="40"/>
-          <w:szCs w:val="40"/>
-        </w:rPr>
-      </w:pPr>
-    </w:p>
-    <w:p>
-      <w:pPr>
-        <w:rPr>
-          <w:sz w:val="40"/>
-          <w:szCs w:val="40"/>
-        </w:rPr>
-      </w:pPr>
-    </w:p>
-    <w:p>
-      <w:pPr>
-        <w:rPr>
-          <w:sz w:val="40"/>
-          <w:szCs w:val="40"/>
-        </w:rPr>
-      </w:pPr>
-    </w:p>
-    <w:p>
-      <w:pPr>
-        <w:rPr>
-          <w:sz w:val="40"/>
-          <w:szCs w:val="40"/>
-        </w:rPr>
-      </w:pPr>
-    </w:p>
-    <w:p>
-      <w:pPr>
-        <w:rPr>
-          <w:sz w:val="40"/>
-          <w:szCs w:val="40"/>
-        </w:rPr>
-      </w:pPr>
-    </w:p>
-    <w:p>
-      <w:pPr>
-        <w:rPr>
-          <w:sz w:val="40"/>
-          <w:szCs w:val="40"/>
-        </w:rPr>
-      </w:pPr>
-    </w:p>
-    <w:p>
-      <w:pPr>
-        <w:rPr>
-          <w:sz w:val="40"/>
-          <w:szCs w:val="40"/>
-        </w:rPr>
-      </w:pPr>
+      <w:r>
+        <w:rPr>
+          <w:sz w:val="40"/>
+          <w:szCs w:val="40"/>
+        </w:rPr>
+        <w:br w:type="page"/>
+      </w:r>
       <w:r>
         <w:rPr>
           <w:sz w:val="40"/>
@@ -1831,7 +1727,6 @@
           <w:szCs w:val="40"/>
         </w:rPr>
       </w:pPr>
-      <w:bookmarkStart w:id="0" w:name="_GoBack"/>
       <w:r>
         <w:rPr>
           <w:noProof/>
@@ -1839,9 +1734,17 @@
           <w:szCs w:val="40"/>
         </w:rPr>
         <w:drawing>
-          <wp:inline distT="0" distB="0" distL="0" distR="0">
+          <wp:anchor distT="0" distB="0" distL="114300" distR="114300" simplePos="0" relativeHeight="251660288" behindDoc="0" locked="0" layoutInCell="1" allowOverlap="1" wp14:anchorId="17893C36">
+            <wp:simplePos x="0" y="0"/>
+            <wp:positionH relativeFrom="margin">
+              <wp:align>center</wp:align>
+            </wp:positionH>
+            <wp:positionV relativeFrom="paragraph">
+              <wp:posOffset>205105</wp:posOffset>
+            </wp:positionV>
             <wp:extent cx="5226431" cy="8209128"/>
             <wp:effectExtent l="0" t="0" r="0" b="1905"/>
+            <wp:wrapNone/>
             <wp:docPr id="6" name="Picture 6"/>
             <wp:cNvGraphicFramePr>
               <a:graphicFrameLocks xmlns:a="http://schemas.openxmlformats.org/drawingml/2006/main" noChangeAspect="1"/>
@@ -1868,7 +1771,7 @@
                   <pic:spPr>
                     <a:xfrm>
                       <a:off x="0" y="0"/>
-                      <a:ext cx="5231361" cy="8216872"/>
+                      <a:ext cx="5226431" cy="8209128"/>
                     </a:xfrm>
                     <a:prstGeom prst="rect">
                       <a:avLst/>
@@ -1877,24 +1780,28 @@
                 </pic:pic>
               </a:graphicData>
             </a:graphic>
-          </wp:inline>
+            <wp14:sizeRelH relativeFrom="page">
+              <wp14:pctWidth>0</wp14:pctWidth>
+            </wp14:sizeRelH>
+            <wp14:sizeRelV relativeFrom="page">
+              <wp14:pctHeight>0</wp14:pctHeight>
+            </wp14:sizeRelV>
+          </wp:anchor>
         </w:drawing>
       </w:r>
-      <w:bookmarkEnd w:id="0"/>
-    </w:p>
-    <w:p/>
-    <w:p>
-      <w:pPr>
-        <w:rPr>
-          <w:sz w:val="40"/>
-          <w:szCs w:val="40"/>
-        </w:rPr>
-      </w:pPr>
-      <w:r>
-        <w:rPr>
-          <w:sz w:val="40"/>
-          <w:szCs w:val="40"/>
-        </w:rPr>
+      <w:r>
+        <w:rPr>
+          <w:sz w:val="40"/>
+          <w:szCs w:val="40"/>
+        </w:rPr>
+        <w:br w:type="page"/>
+      </w:r>
+      <w:r>
+        <w:rPr>
+          <w:sz w:val="40"/>
+          <w:szCs w:val="40"/>
+        </w:rPr>
+        <w:lastRenderedPageBreak/>
         <w:t xml:space="preserve">Normalisation </w:t>
       </w:r>
     </w:p>
@@ -2336,11 +2243,54 @@
           <w:szCs w:val="40"/>
         </w:rPr>
       </w:pPr>
-      <w:r>
-        <w:rPr>
-          <w:sz w:val="40"/>
-          <w:szCs w:val="40"/>
-        </w:rPr>
+    </w:p>
+    <w:p>
+      <w:pPr>
+        <w:rPr>
+          <w:sz w:val="40"/>
+          <w:szCs w:val="40"/>
+        </w:rPr>
+      </w:pPr>
+    </w:p>
+    <w:p>
+      <w:pPr>
+        <w:rPr>
+          <w:sz w:val="40"/>
+          <w:szCs w:val="40"/>
+        </w:rPr>
+      </w:pPr>
+    </w:p>
+    <w:p>
+      <w:pPr>
+        <w:rPr>
+          <w:sz w:val="40"/>
+          <w:szCs w:val="40"/>
+        </w:rPr>
+      </w:pPr>
+    </w:p>
+    <w:p>
+      <w:pPr>
+        <w:rPr>
+          <w:sz w:val="40"/>
+          <w:szCs w:val="40"/>
+        </w:rPr>
+      </w:pPr>
+    </w:p>
+    <w:p>
+      <w:pPr>
+        <w:rPr>
+          <w:sz w:val="40"/>
+          <w:szCs w:val="40"/>
+        </w:rPr>
+      </w:pPr>
+      <w:bookmarkStart w:id="0" w:name="_GoBack"/>
+      <w:bookmarkEnd w:id="0"/>
+      <w:r>
+        <w:rPr>
+          <w:sz w:val="40"/>
+          <w:szCs w:val="40"/>
+        </w:rPr>
+        <w:lastRenderedPageBreak/>
         <w:t>Security</w:t>
       </w:r>
       <w:r>
@@ -2369,11 +2319,7 @@
         <w:t xml:space="preserve"> only currently released products, if a pc has not been released yet it will not be placed in the view.</w:t>
       </w:r>
       <w:r>
-        <w:t xml:space="preserve"> Pc components with no </w:t>
-      </w:r>
-      <w:r>
-        <w:lastRenderedPageBreak/>
-        <w:t>names can be viewed as not released, this analogous with real world semantics as product names are often decided much closed to release time</w:t>
+        <w:t xml:space="preserve"> Pc components with no names can be viewed as not released, this analogous with real world semantics as product names are often decided much closed to release time</w:t>
       </w:r>
       <w:r>
         <w:t>.</w:t>

</xml_diff>

<commit_message>
added more content to report
</commit_message>
<xml_diff>
--- a/Database Report.docx
+++ b/Database Report.docx
@@ -25,10 +25,16 @@
         <w:t xml:space="preserve"> a</w:t>
       </w:r>
       <w:r>
-        <w:t xml:space="preserve"> model computer system. Each computer system must </w:t>
-      </w:r>
-      <w:r>
-        <w:t>consist of</w:t>
+        <w:t xml:space="preserve"> model computer system. Each computer system </w:t>
+      </w:r>
+      <w:r>
+        <w:t>consist</w:t>
+      </w:r>
+      <w:r>
+        <w:t>s</w:t>
+      </w:r>
+      <w:r>
+        <w:t xml:space="preserve"> of</w:t>
       </w:r>
       <w:r>
         <w:t xml:space="preserve"> a </w:t>
@@ -63,21 +69,16 @@
     </w:p>
     <w:p>
       <w:r>
-        <w:t>I’ve decided to represent each component as an entity and how that components interact with each other e.g. connect, as relationships.</w:t>
+        <w:t>I’ve decided to represent each component as an entity and how components interact with each other e.g. connect, as relationships.</w:t>
       </w:r>
     </w:p>
     <w:p>
       <w:r>
         <w:t xml:space="preserve">This database could be used by a boutique pc systems builder such as origin pc or by a </w:t>
       </w:r>
-      <w:proofErr w:type="gramStart"/>
-      <w:r>
-        <w:t xml:space="preserve">large </w:t>
-      </w:r>
-      <w:r>
-        <w:t>scale</w:t>
-      </w:r>
-      <w:proofErr w:type="gramEnd"/>
+      <w:r>
+        <w:t>large-scale</w:t>
+      </w:r>
       <w:r>
         <w:t xml:space="preserve"> </w:t>
       </w:r>
@@ -90,13 +91,16 @@
         <w:t>The followin</w:t>
       </w:r>
       <w:r>
-        <w:t xml:space="preserve">g tables are what I have used reflect the </w:t>
-      </w:r>
-      <w:proofErr w:type="gramStart"/>
-      <w:r>
-        <w:t>real world</w:t>
-      </w:r>
-      <w:proofErr w:type="gramEnd"/>
+        <w:t>g tables are what I have used</w:t>
+      </w:r>
+      <w:bookmarkStart w:id="0" w:name="_GoBack"/>
+      <w:bookmarkEnd w:id="0"/>
+      <w:r>
+        <w:t xml:space="preserve"> reflect the </w:t>
+      </w:r>
+      <w:r>
+        <w:t>real-world</w:t>
+      </w:r>
       <w:r>
         <w:t xml:space="preserve"> semantics and attributes of a pc system in my database</w:t>
       </w:r>
@@ -1678,137 +1682,183 @@
       <w:r>
         <w:t xml:space="preserve"> require more than one cooler to cool them. E.g. </w:t>
       </w:r>
+      <w:r>
+        <w:t>high-performance</w:t>
+      </w:r>
+      <w:r>
+        <w:t xml:space="preserve"> server hardware</w:t>
+      </w:r>
+      <w:r>
+        <w:t xml:space="preserve">, or new experimental unrealised </w:t>
+      </w:r>
+      <w:proofErr w:type="spellStart"/>
+      <w:r>
+        <w:t>cpus</w:t>
+      </w:r>
+      <w:proofErr w:type="spellEnd"/>
+      <w:r>
+        <w:t>.</w:t>
+      </w:r>
+    </w:p>
+    <w:p>
+      <w:pPr>
+        <w:pStyle w:val="ListParagraph"/>
+        <w:numPr>
+          <w:ilvl w:val="0"/>
+          <w:numId w:val="1"/>
+        </w:numPr>
+      </w:pPr>
+      <w:r>
+        <w:t>C</w:t>
+      </w:r>
+      <w:r>
+        <w:t>ases only support one type of power supply</w:t>
+      </w:r>
+      <w:r>
+        <w:t xml:space="preserve"> e.g. </w:t>
+      </w:r>
+      <w:proofErr w:type="spellStart"/>
+      <w:r>
+        <w:t>atx</w:t>
+      </w:r>
+      <w:proofErr w:type="spellEnd"/>
+      <w:r>
+        <w:t>.</w:t>
+      </w:r>
+    </w:p>
+    <w:p>
+      <w:pPr>
+        <w:pStyle w:val="ListParagraph"/>
+        <w:numPr>
+          <w:ilvl w:val="0"/>
+          <w:numId w:val="1"/>
+        </w:numPr>
+      </w:pPr>
+      <w:r>
+        <w:t>Pcs only contain one type of storage.</w:t>
+      </w:r>
+    </w:p>
+    <w:p>
+      <w:pPr>
+        <w:pStyle w:val="ListParagraph"/>
+        <w:numPr>
+          <w:ilvl w:val="0"/>
+          <w:numId w:val="1"/>
+        </w:numPr>
+      </w:pPr>
+      <w:r>
+        <w:t xml:space="preserve">Pcs do not require a dedicated </w:t>
+      </w:r>
+      <w:proofErr w:type="spellStart"/>
+      <w:r>
+        <w:t>gpu</w:t>
+      </w:r>
+      <w:proofErr w:type="spellEnd"/>
+      <w:r>
+        <w:t xml:space="preserve"> as most </w:t>
+      </w:r>
+      <w:proofErr w:type="spellStart"/>
+      <w:r>
+        <w:t>cpus</w:t>
+      </w:r>
+      <w:proofErr w:type="spellEnd"/>
+      <w:r>
+        <w:t xml:space="preserve"> have onboard graphics</w:t>
+      </w:r>
+      <w:r>
+        <w:t xml:space="preserve">, this makes the existence of the </w:t>
+      </w:r>
+      <w:proofErr w:type="spellStart"/>
+      <w:r>
+        <w:t>gpu</w:t>
+      </w:r>
+      <w:proofErr w:type="spellEnd"/>
+      <w:r>
+        <w:t xml:space="preserve"> dependant on the rest of the system</w:t>
+      </w:r>
+      <w:r>
+        <w:t>.</w:t>
+      </w:r>
+    </w:p>
+    <w:p>
+      <w:pPr>
+        <w:pStyle w:val="ListParagraph"/>
+        <w:numPr>
+          <w:ilvl w:val="0"/>
+          <w:numId w:val="1"/>
+        </w:numPr>
+      </w:pPr>
+      <w:r>
+        <w:t xml:space="preserve">Motherboards can have multiple sockets and therefore house multiple </w:t>
+      </w:r>
+      <w:proofErr w:type="spellStart"/>
+      <w:r>
+        <w:t>cpus</w:t>
+      </w:r>
+      <w:proofErr w:type="spellEnd"/>
+      <w:r>
+        <w:t xml:space="preserve">. </w:t>
+      </w:r>
+    </w:p>
+    <w:p>
+      <w:pPr>
+        <w:pStyle w:val="ListParagraph"/>
+        <w:numPr>
+          <w:ilvl w:val="0"/>
+          <w:numId w:val="1"/>
+        </w:numPr>
+      </w:pPr>
+      <w:r>
+        <w:t xml:space="preserve">Each component has a unique id tied to it, this </w:t>
+      </w:r>
+      <w:proofErr w:type="spellStart"/>
+      <w:r>
+        <w:t>id</w:t>
+      </w:r>
+      <w:proofErr w:type="spellEnd"/>
+      <w:r>
+        <w:t xml:space="preserve"> uniquely identifies an instance of that component.</w:t>
+      </w:r>
+    </w:p>
+    <w:p>
+      <w:pPr>
+        <w:pStyle w:val="ListParagraph"/>
+        <w:numPr>
+          <w:ilvl w:val="0"/>
+          <w:numId w:val="1"/>
+        </w:numPr>
+      </w:pPr>
+      <w:r>
+        <w:t xml:space="preserve">Components cannot be reused across multiple pcs. </w:t>
+      </w:r>
+    </w:p>
+    <w:p>
+      <w:pPr>
+        <w:pStyle w:val="ListParagraph"/>
+        <w:numPr>
+          <w:ilvl w:val="0"/>
+          <w:numId w:val="1"/>
+        </w:numPr>
+      </w:pPr>
+      <w:r>
+        <w:t xml:space="preserve">Pcs that have been released to the public have serial numbers </w:t>
+      </w:r>
+      <w:r>
+        <w:t>with the prefix “R</w:t>
+      </w:r>
       <w:proofErr w:type="gramStart"/>
       <w:r>
-        <w:t>high performance</w:t>
+        <w:t>-“</w:t>
       </w:r>
       <w:proofErr w:type="gramEnd"/>
       <w:r>
-        <w:t xml:space="preserve"> server hardware</w:t>
-      </w:r>
-    </w:p>
-    <w:p>
-      <w:pPr>
-        <w:pStyle w:val="ListParagraph"/>
-        <w:numPr>
-          <w:ilvl w:val="0"/>
-          <w:numId w:val="1"/>
-        </w:numPr>
-      </w:pPr>
-      <w:r>
-        <w:t>cases only support one type of power supply.</w:t>
-      </w:r>
-    </w:p>
-    <w:p>
-      <w:pPr>
-        <w:pStyle w:val="ListParagraph"/>
-        <w:numPr>
-          <w:ilvl w:val="0"/>
-          <w:numId w:val="1"/>
-        </w:numPr>
-      </w:pPr>
-      <w:r>
-        <w:t>Pcs only contain one type of storage.</w:t>
-      </w:r>
-    </w:p>
-    <w:p>
-      <w:pPr>
-        <w:pStyle w:val="ListParagraph"/>
-        <w:numPr>
-          <w:ilvl w:val="0"/>
-          <w:numId w:val="1"/>
-        </w:numPr>
-      </w:pPr>
-      <w:r>
-        <w:t xml:space="preserve">Pcs do not require a dedicated </w:t>
-      </w:r>
-      <w:proofErr w:type="spellStart"/>
-      <w:r>
-        <w:t>gpu</w:t>
-      </w:r>
-      <w:proofErr w:type="spellEnd"/>
-      <w:r>
-        <w:t xml:space="preserve"> as most </w:t>
-      </w:r>
-      <w:proofErr w:type="spellStart"/>
-      <w:r>
-        <w:t>cpus</w:t>
-      </w:r>
-      <w:proofErr w:type="spellEnd"/>
-      <w:r>
-        <w:t xml:space="preserve"> have onboard graphics.</w:t>
-      </w:r>
-    </w:p>
-    <w:p>
-      <w:pPr>
-        <w:pStyle w:val="ListParagraph"/>
-        <w:numPr>
-          <w:ilvl w:val="0"/>
-          <w:numId w:val="1"/>
-        </w:numPr>
-      </w:pPr>
-      <w:r>
-        <w:t xml:space="preserve">Motherboards can have multiple sockets and therefore house multiple </w:t>
-      </w:r>
-      <w:proofErr w:type="spellStart"/>
-      <w:r>
-        <w:t>cpus</w:t>
-      </w:r>
-      <w:proofErr w:type="spellEnd"/>
-      <w:r>
-        <w:t xml:space="preserve">. </w:t>
-      </w:r>
-    </w:p>
-    <w:p>
-      <w:pPr>
-        <w:pStyle w:val="ListParagraph"/>
-        <w:numPr>
-          <w:ilvl w:val="0"/>
-          <w:numId w:val="1"/>
-        </w:numPr>
-      </w:pPr>
-      <w:r>
-        <w:t xml:space="preserve">Each component has a unique id tied to it, this </w:t>
-      </w:r>
-      <w:proofErr w:type="spellStart"/>
-      <w:r>
-        <w:t>id</w:t>
-      </w:r>
-      <w:proofErr w:type="spellEnd"/>
-      <w:r>
-        <w:t xml:space="preserve"> uniquely identifies an instance of that component.</w:t>
-      </w:r>
-    </w:p>
-    <w:p>
-      <w:pPr>
-        <w:pStyle w:val="ListParagraph"/>
-        <w:numPr>
-          <w:ilvl w:val="0"/>
-          <w:numId w:val="1"/>
-        </w:numPr>
-      </w:pPr>
-      <w:r>
-        <w:t xml:space="preserve">Components cannot be reused across multiple pcs. </w:t>
-      </w:r>
-    </w:p>
-    <w:p>
-      <w:pPr>
-        <w:pStyle w:val="ListParagraph"/>
-        <w:numPr>
-          <w:ilvl w:val="0"/>
-          <w:numId w:val="1"/>
-        </w:numPr>
-      </w:pPr>
-      <w:r>
-        <w:t>Pcs that have been released to the public have serial numbers that are divisible by 2?</w:t>
+        <w:t>.</w:t>
       </w:r>
     </w:p>
     <w:p>
       <w:r>
         <w:br w:type="page"/>
       </w:r>
-      <w:bookmarkStart w:id="0" w:name="_GoBack"/>
-      <w:bookmarkEnd w:id="0"/>
       <w:r>
         <w:rPr>
           <w:sz w:val="40"/>
@@ -2352,7 +2402,13 @@
       </w:r>
       <w:proofErr w:type="spellEnd"/>
       <w:r>
-        <w:t xml:space="preserve"> for us. </w:t>
+        <w:t xml:space="preserve"> for us</w:t>
+      </w:r>
+      <w:r>
+        <w:t xml:space="preserve"> when we define an attribute as a key</w:t>
+      </w:r>
+      <w:r>
+        <w:t xml:space="preserve">. </w:t>
       </w:r>
     </w:p>
     <w:p>
@@ -2473,7 +2529,13 @@
       </w:r>
       <w:proofErr w:type="spellEnd"/>
       <w:r>
-        <w:t xml:space="preserve"> table if it is not linked to a motherboard that already exists.</w:t>
+        <w:t xml:space="preserve"> table if it is linked to a motherboard that already exists</w:t>
+      </w:r>
+      <w:r>
+        <w:t xml:space="preserve"> in the motherboard table</w:t>
+      </w:r>
+      <w:r>
+        <w:t>.</w:t>
       </w:r>
     </w:p>
     <w:p/>
@@ -2555,7 +2617,6 @@
           <w:sz w:val="40"/>
           <w:szCs w:val="40"/>
         </w:rPr>
-        <w:lastRenderedPageBreak/>
         <w:t>Semantic Constraints</w:t>
       </w:r>
       <w:r>
@@ -2649,18 +2710,13 @@
     </w:p>
     <w:p>
       <w:r>
-        <w:t>For security I have implemented different access control levels. Staff have full access to all the data but only at a read level, Administration and engineers have the ability read and write to the database and finally the public have access to only a view, that contains</w:t>
-      </w:r>
-      <w:r>
-        <w:t xml:space="preserve"> only currently released products, if a pc has not been released yet it will not be placed in the view.</w:t>
-      </w:r>
-      <w:r>
-        <w:t xml:space="preserve"> Pc components with no names can be viewed as not released, this analogous with real world semantics as product names are often decided much closed to release time</w:t>
-      </w:r>
-      <w:r>
-        <w:t>.</w:t>
-      </w:r>
-    </w:p>
+        <w:t xml:space="preserve">For security I have implemented separate views for every table. These views only contain </w:t>
+      </w:r>
+      <w:r>
+        <w:t xml:space="preserve">products which have been released to the public. This would be useful when defining different user privilege level. I this system was being used by both staff and customers, the staff may have access to the complete tables whereas customers will on get access to the restricted views that contain released products. </w:t>
+      </w:r>
+    </w:p>
+    <w:p/>
     <w:sectPr>
       <w:pgSz w:w="11906" w:h="16838"/>
       <w:pgMar w:top="1440" w:right="1440" w:bottom="1440" w:left="1440" w:header="708" w:footer="708" w:gutter="0"/>

</xml_diff>

<commit_message>
added roles and permissions
</commit_message>
<xml_diff>
--- a/Database Report.docx
+++ b/Database Report.docx
@@ -91,1576 +91,1579 @@
         <w:t>The followin</w:t>
       </w:r>
       <w:r>
-        <w:t>g tables are what I have used</w:t>
+        <w:t xml:space="preserve">g tables are what I have used reflect the </w:t>
+      </w:r>
+      <w:r>
+        <w:t>real-world</w:t>
+      </w:r>
+      <w:r>
+        <w:t xml:space="preserve"> semantics and attributes of a pc system in my database</w:t>
+      </w:r>
+      <w:r>
+        <w:t>.</w:t>
+      </w:r>
+    </w:p>
+    <w:p>
+      <w:pPr>
+        <w:rPr>
+          <w:b/>
+        </w:rPr>
+      </w:pPr>
+    </w:p>
+    <w:p>
+      <w:pPr>
+        <w:rPr>
+          <w:b/>
+        </w:rPr>
+      </w:pPr>
+      <w:r>
+        <w:rPr>
+          <w:b/>
+        </w:rPr>
+        <w:t xml:space="preserve">The </w:t>
+      </w:r>
+      <w:proofErr w:type="spellStart"/>
+      <w:r>
+        <w:rPr>
+          <w:b/>
+        </w:rPr>
+        <w:t>C</w:t>
+      </w:r>
+      <w:r>
+        <w:rPr>
+          <w:b/>
+        </w:rPr>
+        <w:t>entral_Pocessing_Unit</w:t>
+      </w:r>
+      <w:proofErr w:type="spellEnd"/>
+      <w:r>
+        <w:rPr>
+          <w:b/>
+        </w:rPr>
+        <w:t xml:space="preserve"> table contains 7 attributes: </w:t>
+      </w:r>
+    </w:p>
+    <w:p>
+      <w:pPr>
+        <w:pStyle w:val="ListParagraph"/>
+        <w:numPr>
+          <w:ilvl w:val="0"/>
+          <w:numId w:val="2"/>
+        </w:numPr>
+      </w:pPr>
+      <w:proofErr w:type="spellStart"/>
+      <w:r>
+        <w:t>s</w:t>
+      </w:r>
+      <w:r>
+        <w:t>erial_n</w:t>
+      </w:r>
+      <w:r>
+        <w:t>umber</w:t>
+      </w:r>
+      <w:proofErr w:type="spellEnd"/>
+      <w:r>
+        <w:t xml:space="preserve"> –</w:t>
+      </w:r>
+      <w:r>
+        <w:t xml:space="preserve"> </w:t>
+      </w:r>
+      <w:r>
+        <w:t xml:space="preserve">this is a unique identifier for that exact </w:t>
+      </w:r>
+      <w:proofErr w:type="spellStart"/>
+      <w:r>
+        <w:t>cpu</w:t>
+      </w:r>
+      <w:proofErr w:type="spellEnd"/>
+      <w:r>
+        <w:t>.</w:t>
+      </w:r>
+    </w:p>
+    <w:p>
+      <w:pPr>
+        <w:pStyle w:val="ListParagraph"/>
+        <w:numPr>
+          <w:ilvl w:val="0"/>
+          <w:numId w:val="2"/>
+        </w:numPr>
+      </w:pPr>
+      <w:proofErr w:type="spellStart"/>
+      <w:r>
+        <w:t>m</w:t>
+      </w:r>
+      <w:r>
+        <w:t>otherboard</w:t>
+      </w:r>
+      <w:r>
+        <w:t>_</w:t>
+      </w:r>
+      <w:r>
+        <w:t>sn</w:t>
+      </w:r>
+      <w:proofErr w:type="spellEnd"/>
+      <w:r>
+        <w:t xml:space="preserve"> – this is the motherboard that this </w:t>
+      </w:r>
+      <w:proofErr w:type="spellStart"/>
+      <w:r>
+        <w:t>cpu</w:t>
+      </w:r>
+      <w:proofErr w:type="spellEnd"/>
+      <w:r>
+        <w:t xml:space="preserve"> is linked to</w:t>
+      </w:r>
+      <w:r>
+        <w:t>.</w:t>
+      </w:r>
+    </w:p>
+    <w:p>
+      <w:pPr>
+        <w:pStyle w:val="ListParagraph"/>
+        <w:numPr>
+          <w:ilvl w:val="0"/>
+          <w:numId w:val="2"/>
+        </w:numPr>
+      </w:pPr>
+      <w:r>
+        <w:t xml:space="preserve">name – the model </w:t>
+      </w:r>
+      <w:proofErr w:type="spellStart"/>
+      <w:r>
+        <w:t>cpu</w:t>
+      </w:r>
+      <w:proofErr w:type="spellEnd"/>
+      <w:r>
+        <w:t xml:space="preserve"> it is e.g. i5 3470k.</w:t>
+      </w:r>
+    </w:p>
+    <w:p>
+      <w:pPr>
+        <w:pStyle w:val="ListParagraph"/>
+        <w:numPr>
+          <w:ilvl w:val="0"/>
+          <w:numId w:val="2"/>
+        </w:numPr>
+      </w:pPr>
+      <w:r>
+        <w:t xml:space="preserve">socket – the type of socket the </w:t>
+      </w:r>
+      <w:proofErr w:type="spellStart"/>
+      <w:r>
+        <w:t>cpu</w:t>
+      </w:r>
+      <w:proofErr w:type="spellEnd"/>
+      <w:r>
+        <w:t xml:space="preserve"> uses, this must match the socket of the motherboard as different sockets have different pin layouts.</w:t>
+      </w:r>
+    </w:p>
+    <w:p>
+      <w:pPr>
+        <w:pStyle w:val="ListParagraph"/>
+        <w:numPr>
+          <w:ilvl w:val="0"/>
+          <w:numId w:val="2"/>
+        </w:numPr>
+      </w:pPr>
+      <w:proofErr w:type="spellStart"/>
+      <w:r>
+        <w:t>tdp</w:t>
+      </w:r>
+      <w:proofErr w:type="spellEnd"/>
+      <w:r>
+        <w:t xml:space="preserve"> – the thermal design power of the </w:t>
+      </w:r>
+      <w:proofErr w:type="spellStart"/>
+      <w:r>
+        <w:t>cpu</w:t>
+      </w:r>
+      <w:proofErr w:type="spellEnd"/>
+      <w:r>
+        <w:t xml:space="preserve"> (how much power it </w:t>
+      </w:r>
+      <w:r>
+        <w:t>dissipates in the form of heat</w:t>
+      </w:r>
+      <w:r>
+        <w:t>)</w:t>
+      </w:r>
+    </w:p>
+    <w:p>
+      <w:pPr>
+        <w:pStyle w:val="ListParagraph"/>
+        <w:numPr>
+          <w:ilvl w:val="0"/>
+          <w:numId w:val="2"/>
+        </w:numPr>
+      </w:pPr>
+      <w:proofErr w:type="spellStart"/>
+      <w:r>
+        <w:t>core_count</w:t>
+      </w:r>
+      <w:proofErr w:type="spellEnd"/>
+      <w:r>
+        <w:t xml:space="preserve"> </w:t>
+      </w:r>
+      <w:r>
+        <w:t xml:space="preserve">– how many processing cores </w:t>
+      </w:r>
+      <w:r>
+        <w:t xml:space="preserve">the </w:t>
+      </w:r>
+      <w:proofErr w:type="spellStart"/>
+      <w:r>
+        <w:t>cpu</w:t>
+      </w:r>
+      <w:proofErr w:type="spellEnd"/>
+      <w:r>
+        <w:t xml:space="preserve"> has.</w:t>
+      </w:r>
+    </w:p>
+    <w:p>
+      <w:pPr>
+        <w:pStyle w:val="ListParagraph"/>
+        <w:numPr>
+          <w:ilvl w:val="0"/>
+          <w:numId w:val="2"/>
+        </w:numPr>
+      </w:pPr>
+      <w:proofErr w:type="spellStart"/>
+      <w:r>
+        <w:t>smt</w:t>
+      </w:r>
+      <w:proofErr w:type="spellEnd"/>
+      <w:r>
+        <w:t xml:space="preserve"> – simultaneous multi-threading, can the </w:t>
+      </w:r>
+      <w:proofErr w:type="spellStart"/>
+      <w:r>
+        <w:t>cpu</w:t>
+      </w:r>
+      <w:proofErr w:type="spellEnd"/>
+      <w:r>
+        <w:t xml:space="preserve"> appear to have more cores than it actually has</w:t>
+      </w:r>
+      <w:r>
+        <w:t xml:space="preserve"> and as a result process more threads simultaneously</w:t>
+      </w:r>
+      <w:r>
+        <w:t>.</w:t>
+      </w:r>
+    </w:p>
+    <w:p>
+      <w:pPr>
+        <w:rPr>
+          <w:b/>
+        </w:rPr>
+      </w:pPr>
+      <w:r>
+        <w:rPr>
+          <w:b/>
+        </w:rPr>
+        <w:t xml:space="preserve">The </w:t>
+      </w:r>
+      <w:r>
+        <w:rPr>
+          <w:b/>
+        </w:rPr>
+        <w:t>CPU</w:t>
+      </w:r>
+      <w:r>
+        <w:rPr>
+          <w:b/>
+        </w:rPr>
+        <w:t xml:space="preserve"> cooler table contains </w:t>
+      </w:r>
+      <w:r>
+        <w:rPr>
+          <w:b/>
+        </w:rPr>
+        <w:t xml:space="preserve">6 </w:t>
+      </w:r>
+      <w:r>
+        <w:rPr>
+          <w:b/>
+        </w:rPr>
+        <w:t>attributes</w:t>
+      </w:r>
+      <w:r>
+        <w:rPr>
+          <w:b/>
+        </w:rPr>
+        <w:t>:</w:t>
+      </w:r>
+    </w:p>
+    <w:p>
+      <w:pPr>
+        <w:pStyle w:val="ListParagraph"/>
+        <w:numPr>
+          <w:ilvl w:val="0"/>
+          <w:numId w:val="3"/>
+        </w:numPr>
+      </w:pPr>
+      <w:proofErr w:type="spellStart"/>
+      <w:r>
+        <w:t>serial_number</w:t>
+      </w:r>
+      <w:proofErr w:type="spellEnd"/>
+      <w:r>
+        <w:t xml:space="preserve"> – this is a unique identifier for that exact </w:t>
+      </w:r>
+      <w:proofErr w:type="spellStart"/>
+      <w:r>
+        <w:t>cpu</w:t>
+      </w:r>
+      <w:proofErr w:type="spellEnd"/>
+      <w:r>
+        <w:t xml:space="preserve"> cooler</w:t>
+      </w:r>
+      <w:r>
+        <w:t>.</w:t>
+      </w:r>
+    </w:p>
+    <w:p>
+      <w:pPr>
+        <w:pStyle w:val="ListParagraph"/>
+        <w:numPr>
+          <w:ilvl w:val="0"/>
+          <w:numId w:val="3"/>
+        </w:numPr>
+      </w:pPr>
+      <w:proofErr w:type="spellStart"/>
+      <w:r>
+        <w:t>motherboard_sn</w:t>
+      </w:r>
+      <w:proofErr w:type="spellEnd"/>
+      <w:r>
+        <w:t xml:space="preserve"> – this is the motherboard that this </w:t>
+      </w:r>
+      <w:proofErr w:type="spellStart"/>
+      <w:r>
+        <w:t>cpu</w:t>
+      </w:r>
+      <w:proofErr w:type="spellEnd"/>
+      <w:r>
+        <w:t xml:space="preserve"> cooler</w:t>
+      </w:r>
+      <w:r>
+        <w:t xml:space="preserve"> is linked to.</w:t>
+      </w:r>
+    </w:p>
+    <w:p>
+      <w:pPr>
+        <w:pStyle w:val="ListParagraph"/>
+        <w:numPr>
+          <w:ilvl w:val="0"/>
+          <w:numId w:val="3"/>
+        </w:numPr>
+      </w:pPr>
+      <w:r>
+        <w:t xml:space="preserve">name – the model </w:t>
+      </w:r>
+      <w:proofErr w:type="spellStart"/>
+      <w:r>
+        <w:t>cpu</w:t>
+      </w:r>
+      <w:proofErr w:type="spellEnd"/>
+      <w:r>
+        <w:t xml:space="preserve"> </w:t>
+      </w:r>
+      <w:r>
+        <w:t xml:space="preserve">cooler </w:t>
+      </w:r>
+      <w:r>
+        <w:t xml:space="preserve">it is e.g. </w:t>
+      </w:r>
+      <w:r>
+        <w:t>corsair h100i</w:t>
+      </w:r>
+    </w:p>
+    <w:p>
+      <w:pPr>
+        <w:pStyle w:val="ListParagraph"/>
+        <w:numPr>
+          <w:ilvl w:val="0"/>
+          <w:numId w:val="3"/>
+        </w:numPr>
+      </w:pPr>
+      <w:r>
+        <w:t xml:space="preserve">socket – the type of socket the </w:t>
+      </w:r>
+      <w:proofErr w:type="spellStart"/>
+      <w:r>
+        <w:t>cpu</w:t>
+      </w:r>
+      <w:proofErr w:type="spellEnd"/>
+      <w:r>
+        <w:t xml:space="preserve"> cooler</w:t>
+      </w:r>
+      <w:r>
+        <w:t xml:space="preserve"> </w:t>
+      </w:r>
+      <w:r>
+        <w:t>mounts to</w:t>
+      </w:r>
+      <w:r>
+        <w:t xml:space="preserve">, this must match the socket of the motherboard </w:t>
+      </w:r>
+      <w:r>
+        <w:t xml:space="preserve">and the </w:t>
+      </w:r>
+      <w:proofErr w:type="spellStart"/>
+      <w:r>
+        <w:t>cpu</w:t>
+      </w:r>
+      <w:proofErr w:type="spellEnd"/>
+      <w:r>
+        <w:t xml:space="preserve"> the cooler cools</w:t>
+      </w:r>
+      <w:r>
+        <w:t>.</w:t>
+      </w:r>
+    </w:p>
+    <w:p>
+      <w:pPr>
+        <w:pStyle w:val="ListParagraph"/>
+        <w:numPr>
+          <w:ilvl w:val="0"/>
+          <w:numId w:val="3"/>
+        </w:numPr>
+      </w:pPr>
+      <w:proofErr w:type="spellStart"/>
+      <w:r>
+        <w:t>fan_r</w:t>
+      </w:r>
+      <w:r>
+        <w:t>pm</w:t>
+      </w:r>
+      <w:proofErr w:type="spellEnd"/>
+      <w:r>
+        <w:t xml:space="preserve"> – the speed that the cooling fan rotates at </w:t>
+      </w:r>
+      <w:proofErr w:type="gramStart"/>
+      <w:r>
+        <w:t>( rpm</w:t>
+      </w:r>
+      <w:proofErr w:type="gramEnd"/>
+      <w:r>
+        <w:t xml:space="preserve"> – revolutions per minute).</w:t>
+      </w:r>
+    </w:p>
+    <w:p>
+      <w:pPr>
+        <w:pStyle w:val="ListParagraph"/>
+        <w:numPr>
+          <w:ilvl w:val="0"/>
+          <w:numId w:val="3"/>
+        </w:numPr>
+      </w:pPr>
+      <w:proofErr w:type="spellStart"/>
+      <w:r>
+        <w:t>noise_level</w:t>
+      </w:r>
+      <w:proofErr w:type="spellEnd"/>
+      <w:r>
+        <w:t xml:space="preserve"> – how loud the cooler is.</w:t>
+      </w:r>
+    </w:p>
+    <w:p>
+      <w:pPr>
+        <w:rPr>
+          <w:b/>
+        </w:rPr>
+      </w:pPr>
+      <w:r>
+        <w:rPr>
+          <w:b/>
+        </w:rPr>
+        <w:t xml:space="preserve">The motherboard table contains </w:t>
+      </w:r>
+      <w:r>
+        <w:rPr>
+          <w:b/>
+        </w:rPr>
+        <w:t>6</w:t>
+      </w:r>
+      <w:r>
+        <w:rPr>
+          <w:b/>
+        </w:rPr>
+        <w:t xml:space="preserve"> attributes</w:t>
+      </w:r>
+      <w:r>
+        <w:rPr>
+          <w:b/>
+        </w:rPr>
+        <w:t>:</w:t>
+      </w:r>
+    </w:p>
+    <w:p>
+      <w:pPr>
+        <w:pStyle w:val="ListParagraph"/>
+        <w:numPr>
+          <w:ilvl w:val="0"/>
+          <w:numId w:val="4"/>
+        </w:numPr>
+      </w:pPr>
+      <w:proofErr w:type="spellStart"/>
+      <w:r>
+        <w:t>serial_number</w:t>
+      </w:r>
+      <w:proofErr w:type="spellEnd"/>
+      <w:r>
+        <w:t xml:space="preserve"> – this is a unique identifier for that exact </w:t>
+      </w:r>
+      <w:r>
+        <w:t>motherboard</w:t>
+      </w:r>
+      <w:r>
+        <w:t>.</w:t>
+      </w:r>
+    </w:p>
+    <w:p>
+      <w:pPr>
+        <w:pStyle w:val="ListParagraph"/>
+        <w:numPr>
+          <w:ilvl w:val="0"/>
+          <w:numId w:val="4"/>
+        </w:numPr>
+      </w:pPr>
+      <w:r>
+        <w:t xml:space="preserve">name – the model </w:t>
+      </w:r>
+      <w:r>
+        <w:t>motherboard</w:t>
+      </w:r>
+      <w:r>
+        <w:t xml:space="preserve"> it is e.g. </w:t>
+      </w:r>
+      <w:proofErr w:type="spellStart"/>
+      <w:r>
+        <w:t>asus</w:t>
+      </w:r>
+      <w:proofErr w:type="spellEnd"/>
+      <w:r>
+        <w:t xml:space="preserve"> prime x370 pro.</w:t>
+      </w:r>
+    </w:p>
+    <w:p>
+      <w:pPr>
+        <w:pStyle w:val="ListParagraph"/>
+        <w:numPr>
+          <w:ilvl w:val="0"/>
+          <w:numId w:val="4"/>
+        </w:numPr>
+      </w:pPr>
+      <w:r>
+        <w:t xml:space="preserve">socket – the type of </w:t>
+      </w:r>
+      <w:proofErr w:type="spellStart"/>
+      <w:r>
+        <w:t>cpu</w:t>
+      </w:r>
+      <w:proofErr w:type="spellEnd"/>
+      <w:r>
+        <w:t xml:space="preserve"> socket the motherboard has e.g. LGA1150</w:t>
+      </w:r>
+    </w:p>
+    <w:p>
+      <w:pPr>
+        <w:pStyle w:val="ListParagraph"/>
+        <w:numPr>
+          <w:ilvl w:val="0"/>
+          <w:numId w:val="4"/>
+        </w:numPr>
+      </w:pPr>
+      <w:proofErr w:type="spellStart"/>
+      <w:r>
+        <w:t>r</w:t>
+      </w:r>
+      <w:r>
+        <w:t>am</w:t>
+      </w:r>
+      <w:r>
+        <w:t>_</w:t>
+      </w:r>
+      <w:r>
+        <w:t>type</w:t>
+      </w:r>
+      <w:proofErr w:type="spellEnd"/>
+      <w:r>
+        <w:t xml:space="preserve"> </w:t>
+      </w:r>
+      <w:r>
+        <w:t xml:space="preserve">– the type of ram </w:t>
+      </w:r>
+      <w:r>
+        <w:t>that the motherboard accepts e.g. ddr4, ddr3 etc</w:t>
+      </w:r>
+    </w:p>
+    <w:p>
+      <w:pPr>
+        <w:pStyle w:val="ListParagraph"/>
+        <w:numPr>
+          <w:ilvl w:val="0"/>
+          <w:numId w:val="4"/>
+        </w:numPr>
+      </w:pPr>
+      <w:proofErr w:type="spellStart"/>
+      <w:r>
+        <w:t>r</w:t>
+      </w:r>
+      <w:r>
+        <w:t>am</w:t>
+      </w:r>
+      <w:r>
+        <w:t>_</w:t>
+      </w:r>
+      <w:r>
+        <w:t>slots</w:t>
+      </w:r>
+      <w:proofErr w:type="spellEnd"/>
+      <w:r>
+        <w:t xml:space="preserve"> – the number of ram slots a motherboard has</w:t>
+      </w:r>
+    </w:p>
+    <w:p>
+      <w:pPr>
+        <w:pStyle w:val="ListParagraph"/>
+        <w:numPr>
+          <w:ilvl w:val="0"/>
+          <w:numId w:val="4"/>
+        </w:numPr>
+      </w:pPr>
+      <w:proofErr w:type="spellStart"/>
+      <w:r>
+        <w:t>f</w:t>
+      </w:r>
+      <w:r>
+        <w:t>orm</w:t>
+      </w:r>
+      <w:r>
+        <w:t>_</w:t>
+      </w:r>
+      <w:r>
+        <w:t>factor</w:t>
+      </w:r>
+      <w:proofErr w:type="spellEnd"/>
+      <w:r>
+        <w:t xml:space="preserve"> – the type and size of the motherboard, e.g. </w:t>
+      </w:r>
+      <w:proofErr w:type="spellStart"/>
+      <w:r>
+        <w:t>atx</w:t>
+      </w:r>
+      <w:proofErr w:type="spellEnd"/>
+      <w:r>
+        <w:t>, m-</w:t>
+      </w:r>
+      <w:proofErr w:type="spellStart"/>
+      <w:r>
+        <w:t>atx</w:t>
+      </w:r>
+      <w:proofErr w:type="spellEnd"/>
+      <w:r>
+        <w:t xml:space="preserve"> etc.</w:t>
+      </w:r>
+    </w:p>
+    <w:p/>
+    <w:p>
+      <w:pPr>
+        <w:rPr>
+          <w:b/>
+        </w:rPr>
+      </w:pPr>
+    </w:p>
+    <w:p>
+      <w:pPr>
+        <w:rPr>
+          <w:b/>
+        </w:rPr>
+      </w:pPr>
+      <w:r>
+        <w:rPr>
+          <w:b/>
+        </w:rPr>
+        <w:lastRenderedPageBreak/>
+        <w:t xml:space="preserve">The </w:t>
+      </w:r>
+      <w:proofErr w:type="spellStart"/>
+      <w:r>
+        <w:rPr>
+          <w:b/>
+        </w:rPr>
+        <w:t>Graphics_Processing_Unit</w:t>
+      </w:r>
+      <w:proofErr w:type="spellEnd"/>
+      <w:r>
+        <w:rPr>
+          <w:b/>
+        </w:rPr>
+        <w:t xml:space="preserve"> table contains 6 attributes</w:t>
+      </w:r>
+    </w:p>
+    <w:p>
+      <w:pPr>
+        <w:pStyle w:val="ListParagraph"/>
+        <w:numPr>
+          <w:ilvl w:val="0"/>
+          <w:numId w:val="5"/>
+        </w:numPr>
+      </w:pPr>
+      <w:proofErr w:type="spellStart"/>
+      <w:r>
+        <w:t>serial_number</w:t>
+      </w:r>
+      <w:proofErr w:type="spellEnd"/>
+      <w:r>
+        <w:t xml:space="preserve"> – this is a unique identifier for that exact </w:t>
+      </w:r>
+      <w:proofErr w:type="spellStart"/>
+      <w:r>
+        <w:t>gpu</w:t>
+      </w:r>
+      <w:proofErr w:type="spellEnd"/>
+      <w:r>
+        <w:t>.</w:t>
+      </w:r>
+    </w:p>
+    <w:p>
+      <w:pPr>
+        <w:pStyle w:val="ListParagraph"/>
+        <w:numPr>
+          <w:ilvl w:val="0"/>
+          <w:numId w:val="5"/>
+        </w:numPr>
+      </w:pPr>
+      <w:proofErr w:type="spellStart"/>
+      <w:r>
+        <w:t>motherboard_sn</w:t>
+      </w:r>
+      <w:proofErr w:type="spellEnd"/>
+      <w:r>
+        <w:t xml:space="preserve"> – this is the motherboard that this </w:t>
+      </w:r>
+      <w:proofErr w:type="spellStart"/>
+      <w:r>
+        <w:t>gpu</w:t>
+      </w:r>
+      <w:proofErr w:type="spellEnd"/>
+      <w:r>
+        <w:t xml:space="preserve"> is linked to.</w:t>
+      </w:r>
+    </w:p>
+    <w:p>
+      <w:pPr>
+        <w:pStyle w:val="ListParagraph"/>
+        <w:numPr>
+          <w:ilvl w:val="0"/>
+          <w:numId w:val="5"/>
+        </w:numPr>
+      </w:pPr>
+      <w:r>
+        <w:t xml:space="preserve">name – the model </w:t>
+      </w:r>
+      <w:proofErr w:type="spellStart"/>
+      <w:r>
+        <w:t>gpu</w:t>
+      </w:r>
+      <w:proofErr w:type="spellEnd"/>
+      <w:r>
+        <w:t xml:space="preserve"> it is e.g</w:t>
+      </w:r>
+      <w:r>
+        <w:t xml:space="preserve">. </w:t>
+      </w:r>
+      <w:proofErr w:type="spellStart"/>
+      <w:r>
+        <w:t>nvidia</w:t>
+      </w:r>
+      <w:proofErr w:type="spellEnd"/>
+      <w:r>
+        <w:t xml:space="preserve"> </w:t>
+      </w:r>
+      <w:proofErr w:type="spellStart"/>
+      <w:r>
+        <w:t>geforce</w:t>
+      </w:r>
+      <w:proofErr w:type="spellEnd"/>
+      <w:r>
+        <w:t xml:space="preserve"> </w:t>
+      </w:r>
+      <w:proofErr w:type="spellStart"/>
+      <w:r>
+        <w:t>gtx</w:t>
+      </w:r>
+      <w:proofErr w:type="spellEnd"/>
+      <w:r>
+        <w:t xml:space="preserve"> 980ti</w:t>
+      </w:r>
+    </w:p>
+    <w:p>
+      <w:pPr>
+        <w:pStyle w:val="ListParagraph"/>
+        <w:numPr>
+          <w:ilvl w:val="0"/>
+          <w:numId w:val="5"/>
+        </w:numPr>
+      </w:pPr>
+      <w:proofErr w:type="spellStart"/>
+      <w:r>
+        <w:t>core_clock</w:t>
+      </w:r>
+      <w:r>
+        <w:t>k</w:t>
+      </w:r>
+      <w:proofErr w:type="spellEnd"/>
+      <w:r>
+        <w:t xml:space="preserve"> </w:t>
+      </w:r>
+      <w:r>
+        <w:t xml:space="preserve">– the speed in </w:t>
+      </w:r>
+      <w:proofErr w:type="spellStart"/>
+      <w:r>
+        <w:t>mhz</w:t>
+      </w:r>
+      <w:proofErr w:type="spellEnd"/>
+      <w:r>
+        <w:t xml:space="preserve"> at which the grap</w:t>
+      </w:r>
+      <w:r>
+        <w:t>h</w:t>
+      </w:r>
+      <w:r>
+        <w:t>ics card operates e.g. 2000mhz</w:t>
+      </w:r>
+    </w:p>
+    <w:p>
+      <w:pPr>
+        <w:pStyle w:val="ListParagraph"/>
+        <w:numPr>
+          <w:ilvl w:val="0"/>
+          <w:numId w:val="5"/>
+        </w:numPr>
+      </w:pPr>
+      <w:r>
+        <w:t>length</w:t>
+      </w:r>
+      <w:r>
+        <w:t xml:space="preserve"> </w:t>
+      </w:r>
+      <w:r>
+        <w:t xml:space="preserve">– the length of the </w:t>
+      </w:r>
+      <w:proofErr w:type="spellStart"/>
+      <w:r>
+        <w:t>gpu</w:t>
+      </w:r>
+      <w:proofErr w:type="spellEnd"/>
+      <w:r>
+        <w:t xml:space="preserve">, this is important when mounting the </w:t>
+      </w:r>
+      <w:proofErr w:type="spellStart"/>
+      <w:r>
+        <w:t>gpu</w:t>
+      </w:r>
+      <w:proofErr w:type="spellEnd"/>
+      <w:r>
+        <w:t xml:space="preserve"> in a case.</w:t>
+      </w:r>
+    </w:p>
+    <w:p>
+      <w:pPr>
+        <w:pStyle w:val="ListParagraph"/>
+        <w:numPr>
+          <w:ilvl w:val="0"/>
+          <w:numId w:val="5"/>
+        </w:numPr>
+      </w:pPr>
+      <w:r>
+        <w:t>memory</w:t>
+      </w:r>
+      <w:r>
+        <w:t xml:space="preserve"> – the amount of </w:t>
+      </w:r>
+      <w:proofErr w:type="spellStart"/>
+      <w:r>
+        <w:t>vram</w:t>
+      </w:r>
+      <w:proofErr w:type="spellEnd"/>
+      <w:r>
+        <w:t xml:space="preserve"> (video ram) the </w:t>
+      </w:r>
+      <w:proofErr w:type="spellStart"/>
+      <w:r>
+        <w:t>gpu</w:t>
+      </w:r>
+      <w:proofErr w:type="spellEnd"/>
+      <w:r>
+        <w:t xml:space="preserve"> has, more </w:t>
+      </w:r>
+      <w:proofErr w:type="spellStart"/>
+      <w:r>
+        <w:t>vram</w:t>
+      </w:r>
+      <w:proofErr w:type="spellEnd"/>
+      <w:r>
+        <w:t xml:space="preserve"> is desirable for various simulation tasks.</w:t>
+      </w:r>
+    </w:p>
+    <w:p>
+      <w:pPr>
+        <w:rPr>
+          <w:b/>
+        </w:rPr>
+      </w:pPr>
+      <w:r>
+        <w:rPr>
+          <w:b/>
+        </w:rPr>
+        <w:t xml:space="preserve">The </w:t>
+      </w:r>
+      <w:proofErr w:type="spellStart"/>
+      <w:r>
+        <w:rPr>
+          <w:b/>
+        </w:rPr>
+        <w:t>Random_Access_Memory</w:t>
+      </w:r>
+      <w:proofErr w:type="spellEnd"/>
+      <w:r>
+        <w:rPr>
+          <w:b/>
+        </w:rPr>
+        <w:t xml:space="preserve"> table contains </w:t>
+      </w:r>
+      <w:r>
+        <w:rPr>
+          <w:b/>
+        </w:rPr>
+        <w:t>6 attributes</w:t>
+      </w:r>
+    </w:p>
+    <w:p>
+      <w:pPr>
+        <w:pStyle w:val="ListParagraph"/>
+        <w:numPr>
+          <w:ilvl w:val="0"/>
+          <w:numId w:val="6"/>
+        </w:numPr>
+      </w:pPr>
+      <w:proofErr w:type="spellStart"/>
+      <w:r>
+        <w:t>serial_number</w:t>
+      </w:r>
+      <w:proofErr w:type="spellEnd"/>
+      <w:r>
+        <w:t xml:space="preserve"> – this is a unique identifier for that exact </w:t>
+      </w:r>
+      <w:proofErr w:type="spellStart"/>
+      <w:r>
+        <w:t>cpu</w:t>
+      </w:r>
+      <w:proofErr w:type="spellEnd"/>
+      <w:r>
+        <w:t xml:space="preserve"> cooler.</w:t>
+      </w:r>
+    </w:p>
+    <w:p>
+      <w:pPr>
+        <w:pStyle w:val="ListParagraph"/>
+        <w:numPr>
+          <w:ilvl w:val="0"/>
+          <w:numId w:val="6"/>
+        </w:numPr>
+      </w:pPr>
+      <w:proofErr w:type="spellStart"/>
+      <w:r>
+        <w:t>motherboard_sn</w:t>
+      </w:r>
+      <w:proofErr w:type="spellEnd"/>
+      <w:r>
+        <w:t xml:space="preserve"> – this is the motherboard that this </w:t>
+      </w:r>
+      <w:proofErr w:type="spellStart"/>
+      <w:r>
+        <w:t>cpu</w:t>
+      </w:r>
+      <w:proofErr w:type="spellEnd"/>
+      <w:r>
+        <w:t xml:space="preserve"> cooler is linked to.</w:t>
+      </w:r>
+    </w:p>
+    <w:p>
+      <w:pPr>
+        <w:pStyle w:val="ListParagraph"/>
+        <w:numPr>
+          <w:ilvl w:val="0"/>
+          <w:numId w:val="6"/>
+        </w:numPr>
+      </w:pPr>
+      <w:r>
+        <w:t xml:space="preserve">name – the model </w:t>
+      </w:r>
+      <w:proofErr w:type="spellStart"/>
+      <w:r>
+        <w:t>cpu</w:t>
+      </w:r>
+      <w:proofErr w:type="spellEnd"/>
+      <w:r>
+        <w:t xml:space="preserve"> cooler it is e.g. corsair h100i</w:t>
+      </w:r>
+    </w:p>
+    <w:p>
+      <w:pPr>
+        <w:pStyle w:val="ListParagraph"/>
+        <w:numPr>
+          <w:ilvl w:val="0"/>
+          <w:numId w:val="6"/>
+        </w:numPr>
+      </w:pPr>
+      <w:proofErr w:type="spellStart"/>
+      <w:r>
+        <w:t>number_of_modules</w:t>
+      </w:r>
+      <w:proofErr w:type="spellEnd"/>
+      <w:r>
+        <w:t xml:space="preserve"> </w:t>
+      </w:r>
+      <w:r>
+        <w:t>– how many sticks of ram the kit contains</w:t>
+      </w:r>
+      <w:r>
+        <w:t>.</w:t>
+      </w:r>
+    </w:p>
+    <w:p>
+      <w:pPr>
+        <w:pStyle w:val="ListParagraph"/>
+        <w:numPr>
+          <w:ilvl w:val="0"/>
+          <w:numId w:val="6"/>
+        </w:numPr>
+      </w:pPr>
+      <w:r>
+        <w:t>type</w:t>
+      </w:r>
+      <w:r>
+        <w:t xml:space="preserve"> – the type of ram e.g. ddr3</w:t>
+      </w:r>
+    </w:p>
+    <w:p>
+      <w:pPr>
+        <w:pStyle w:val="ListParagraph"/>
+        <w:numPr>
+          <w:ilvl w:val="0"/>
+          <w:numId w:val="6"/>
+        </w:numPr>
+      </w:pPr>
+      <w:r>
+        <w:t>capacity</w:t>
+      </w:r>
+      <w:r>
+        <w:t xml:space="preserve"> </w:t>
+      </w:r>
+      <w:r>
+        <w:t>-</w:t>
+      </w:r>
+      <w:r>
+        <w:t xml:space="preserve"> the amount of space in </w:t>
+      </w:r>
+      <w:proofErr w:type="spellStart"/>
+      <w:r>
+        <w:t>gb</w:t>
+      </w:r>
+      <w:proofErr w:type="spellEnd"/>
+    </w:p>
+    <w:p>
+      <w:pPr>
+        <w:rPr>
+          <w:b/>
+        </w:rPr>
+      </w:pPr>
+      <w:r>
+        <w:rPr>
+          <w:b/>
+        </w:rPr>
+        <w:t xml:space="preserve">The </w:t>
+      </w:r>
+      <w:proofErr w:type="spellStart"/>
+      <w:r>
+        <w:rPr>
+          <w:b/>
+        </w:rPr>
+        <w:t>Storage_Drive</w:t>
+      </w:r>
+      <w:proofErr w:type="spellEnd"/>
+      <w:r>
+        <w:rPr>
+          <w:b/>
+        </w:rPr>
+        <w:t xml:space="preserve"> table contains</w:t>
+      </w:r>
+      <w:r>
+        <w:rPr>
+          <w:b/>
+        </w:rPr>
+        <w:t xml:space="preserve"> 6 attributes</w:t>
+      </w:r>
+    </w:p>
+    <w:p>
+      <w:pPr>
+        <w:pStyle w:val="ListParagraph"/>
+        <w:numPr>
+          <w:ilvl w:val="0"/>
+          <w:numId w:val="7"/>
+        </w:numPr>
+      </w:pPr>
+      <w:proofErr w:type="spellStart"/>
+      <w:r>
+        <w:t>serial_number</w:t>
+      </w:r>
+      <w:proofErr w:type="spellEnd"/>
+      <w:r>
+        <w:t xml:space="preserve"> – this is a unique identifier for that exact </w:t>
+      </w:r>
+      <w:r>
+        <w:t>storage device.</w:t>
+      </w:r>
+    </w:p>
+    <w:p>
+      <w:pPr>
+        <w:pStyle w:val="ListParagraph"/>
+        <w:numPr>
+          <w:ilvl w:val="0"/>
+          <w:numId w:val="7"/>
+        </w:numPr>
+      </w:pPr>
+      <w:r>
+        <w:t xml:space="preserve">name – the model of storage device it is e.g. Samsung 850 </w:t>
+      </w:r>
+      <w:proofErr w:type="spellStart"/>
+      <w:r>
+        <w:t>evo</w:t>
+      </w:r>
+      <w:proofErr w:type="spellEnd"/>
+    </w:p>
+    <w:p>
+      <w:pPr>
+        <w:pStyle w:val="ListParagraph"/>
+        <w:numPr>
+          <w:ilvl w:val="0"/>
+          <w:numId w:val="7"/>
+        </w:numPr>
+      </w:pPr>
+      <w:proofErr w:type="spellStart"/>
+      <w:r>
+        <w:t>c</w:t>
+      </w:r>
+      <w:r>
+        <w:t>ase</w:t>
+      </w:r>
+      <w:r>
+        <w:t>_sn</w:t>
+      </w:r>
+      <w:proofErr w:type="spellEnd"/>
+      <w:r>
+        <w:t xml:space="preserve"> – the case this storage device is mounted in</w:t>
+      </w:r>
+    </w:p>
+    <w:p>
+      <w:pPr>
+        <w:pStyle w:val="ListParagraph"/>
+        <w:numPr>
+          <w:ilvl w:val="0"/>
+          <w:numId w:val="7"/>
+        </w:numPr>
+      </w:pPr>
+      <w:r>
+        <w:t>c</w:t>
+      </w:r>
+      <w:r>
+        <w:t>apacity</w:t>
+      </w:r>
+      <w:r>
+        <w:t xml:space="preserve"> – the amount of space in </w:t>
+      </w:r>
+      <w:proofErr w:type="spellStart"/>
+      <w:r>
+        <w:t>gb</w:t>
+      </w:r>
+      <w:proofErr w:type="spellEnd"/>
+      <w:r>
+        <w:t xml:space="preserve"> </w:t>
+      </w:r>
+      <w:r>
+        <w:t>that the device has e.g. 500gb</w:t>
+      </w:r>
+    </w:p>
+    <w:p>
+      <w:pPr>
+        <w:pStyle w:val="ListParagraph"/>
+        <w:numPr>
+          <w:ilvl w:val="0"/>
+          <w:numId w:val="7"/>
+        </w:numPr>
+      </w:pPr>
+      <w:r>
+        <w:t>interface</w:t>
+      </w:r>
+      <w:r>
+        <w:t xml:space="preserve"> – the type of interface it uses to connect to the rest of the pc e.g. </w:t>
+      </w:r>
+      <w:proofErr w:type="spellStart"/>
+      <w:r>
+        <w:t>sata</w:t>
+      </w:r>
+      <w:proofErr w:type="spellEnd"/>
+      <w:r>
+        <w:t>, m.2 etc</w:t>
+      </w:r>
+    </w:p>
+    <w:p>
+      <w:pPr>
+        <w:pStyle w:val="ListParagraph"/>
+        <w:numPr>
+          <w:ilvl w:val="0"/>
+          <w:numId w:val="7"/>
+        </w:numPr>
+      </w:pPr>
+      <w:proofErr w:type="spellStart"/>
+      <w:r>
+        <w:t>form_factor</w:t>
+      </w:r>
+      <w:proofErr w:type="spellEnd"/>
+      <w:r>
+        <w:t xml:space="preserve"> – the size and form of the drive e.g. 2.5</w:t>
+      </w:r>
+      <w:r>
+        <w:t>inch</w:t>
+      </w:r>
+      <w:r>
+        <w:t>, 3.5</w:t>
+      </w:r>
+      <w:r>
+        <w:t>inch</w:t>
+      </w:r>
+      <w:r>
+        <w:t xml:space="preserve">, </w:t>
+      </w:r>
+      <w:proofErr w:type="spellStart"/>
+      <w:r>
+        <w:t>pci</w:t>
+      </w:r>
+      <w:proofErr w:type="spellEnd"/>
+      <w:r>
+        <w:t>-e</w:t>
+      </w:r>
+      <w:r>
+        <w:t>.</w:t>
+      </w:r>
+    </w:p>
+    <w:p>
+      <w:pPr>
+        <w:rPr>
+          <w:b/>
+        </w:rPr>
+      </w:pPr>
+      <w:r>
+        <w:rPr>
+          <w:b/>
+        </w:rPr>
+        <w:t xml:space="preserve">The </w:t>
+      </w:r>
+      <w:proofErr w:type="spellStart"/>
+      <w:r>
+        <w:rPr>
+          <w:b/>
+        </w:rPr>
+        <w:t>Computer_Case</w:t>
+      </w:r>
+      <w:proofErr w:type="spellEnd"/>
+      <w:r>
+        <w:rPr>
+          <w:b/>
+        </w:rPr>
+        <w:t xml:space="preserve"> table contains</w:t>
+      </w:r>
+      <w:r>
+        <w:rPr>
+          <w:b/>
+        </w:rPr>
+        <w:t xml:space="preserve"> 5 attributes</w:t>
+      </w:r>
+    </w:p>
+    <w:p>
+      <w:pPr>
+        <w:pStyle w:val="ListParagraph"/>
+        <w:numPr>
+          <w:ilvl w:val="0"/>
+          <w:numId w:val="8"/>
+        </w:numPr>
+      </w:pPr>
+      <w:proofErr w:type="spellStart"/>
+      <w:r>
+        <w:t>serial_number</w:t>
+      </w:r>
+      <w:proofErr w:type="spellEnd"/>
+      <w:r>
+        <w:t xml:space="preserve"> – this is a unique identifier for that exact </w:t>
+      </w:r>
+      <w:r>
+        <w:t xml:space="preserve">case. </w:t>
+      </w:r>
+    </w:p>
+    <w:p>
+      <w:pPr>
+        <w:pStyle w:val="ListParagraph"/>
+        <w:numPr>
+          <w:ilvl w:val="0"/>
+          <w:numId w:val="8"/>
+        </w:numPr>
+      </w:pPr>
+      <w:r>
+        <w:t xml:space="preserve">name – the model of </w:t>
+      </w:r>
+      <w:r>
+        <w:t>case</w:t>
+      </w:r>
+      <w:r>
+        <w:t xml:space="preserve"> it is e.g. </w:t>
+      </w:r>
+      <w:r>
+        <w:t>fractal define s</w:t>
+      </w:r>
+      <w:r>
+        <w:t>.</w:t>
+      </w:r>
+    </w:p>
+    <w:p>
+      <w:pPr>
+        <w:pStyle w:val="ListParagraph"/>
+        <w:numPr>
+          <w:ilvl w:val="0"/>
+          <w:numId w:val="8"/>
+        </w:numPr>
+      </w:pPr>
+      <w:proofErr w:type="spellStart"/>
+      <w:r>
+        <w:t>storage_bays</w:t>
+      </w:r>
+      <w:proofErr w:type="spellEnd"/>
+      <w:r>
+        <w:t xml:space="preserve"> – </w:t>
+      </w:r>
+      <w:r>
+        <w:t>the type of storage bays the case supports e.g. 2.5inch, 3.5 inch</w:t>
+      </w:r>
+      <w:r>
+        <w:t>.</w:t>
+      </w:r>
+    </w:p>
+    <w:p>
+      <w:pPr>
+        <w:pStyle w:val="ListParagraph"/>
+        <w:numPr>
+          <w:ilvl w:val="0"/>
+          <w:numId w:val="8"/>
+        </w:numPr>
+      </w:pPr>
+      <w:proofErr w:type="spellStart"/>
+      <w:r>
+        <w:t>psu_sn</w:t>
+      </w:r>
+      <w:proofErr w:type="spellEnd"/>
+      <w:r>
+        <w:t xml:space="preserve"> – the power supply that is mounted in this case.</w:t>
+      </w:r>
+    </w:p>
+    <w:p>
+      <w:pPr>
+        <w:pStyle w:val="ListParagraph"/>
+        <w:numPr>
+          <w:ilvl w:val="0"/>
+          <w:numId w:val="8"/>
+        </w:numPr>
+      </w:pPr>
+      <w:proofErr w:type="spellStart"/>
+      <w:r>
+        <w:t>gpu_space</w:t>
+      </w:r>
+      <w:proofErr w:type="spellEnd"/>
+      <w:r>
+        <w:t xml:space="preserve"> – the amount of space in mm that is available to mount graphics cards.</w:t>
+      </w:r>
+    </w:p>
+    <w:p/>
+    <w:p>
+      <w:pPr>
+        <w:rPr>
+          <w:b/>
+        </w:rPr>
+      </w:pPr>
+      <w:r>
+        <w:rPr>
+          <w:b/>
+        </w:rPr>
+        <w:t xml:space="preserve">The </w:t>
+      </w:r>
+      <w:proofErr w:type="spellStart"/>
+      <w:r>
+        <w:rPr>
+          <w:b/>
+        </w:rPr>
+        <w:t>Power_Supply</w:t>
+      </w:r>
+      <w:proofErr w:type="spellEnd"/>
+      <w:r>
+        <w:rPr>
+          <w:b/>
+        </w:rPr>
+        <w:t xml:space="preserve"> table contains</w:t>
+      </w:r>
+      <w:r>
+        <w:rPr>
+          <w:b/>
+        </w:rPr>
+        <w:t xml:space="preserve"> 6 attributes</w:t>
+      </w:r>
+    </w:p>
+    <w:p>
+      <w:pPr>
+        <w:pStyle w:val="ListParagraph"/>
+        <w:numPr>
+          <w:ilvl w:val="0"/>
+          <w:numId w:val="9"/>
+        </w:numPr>
+      </w:pPr>
+      <w:proofErr w:type="spellStart"/>
+      <w:r>
+        <w:t>serial_number</w:t>
+      </w:r>
+      <w:proofErr w:type="spellEnd"/>
+      <w:r>
+        <w:t xml:space="preserve"> – this is a unique identifier for that exact </w:t>
+      </w:r>
+      <w:r>
+        <w:t>power supply</w:t>
+      </w:r>
+      <w:r>
+        <w:t xml:space="preserve">. </w:t>
+      </w:r>
+    </w:p>
+    <w:p>
+      <w:pPr>
+        <w:pStyle w:val="ListParagraph"/>
+        <w:numPr>
+          <w:ilvl w:val="0"/>
+          <w:numId w:val="9"/>
+        </w:numPr>
+      </w:pPr>
+      <w:r>
+        <w:t xml:space="preserve">name – the model of </w:t>
+      </w:r>
+      <w:r>
+        <w:t>power supply it is e.g. corsair cs600m.</w:t>
+      </w:r>
+    </w:p>
+    <w:p>
+      <w:pPr>
+        <w:pStyle w:val="ListParagraph"/>
+        <w:numPr>
+          <w:ilvl w:val="0"/>
+          <w:numId w:val="9"/>
+        </w:numPr>
+      </w:pPr>
+      <w:r>
+        <w:t>wattage – how many watts of power the power supply can deliver e.g. 600 watts</w:t>
+      </w:r>
+    </w:p>
+    <w:p>
+      <w:pPr>
+        <w:pStyle w:val="ListParagraph"/>
+        <w:numPr>
+          <w:ilvl w:val="0"/>
+          <w:numId w:val="9"/>
+        </w:numPr>
+      </w:pPr>
+      <w:r>
+        <w:t>modular – whether or not the cables an be removed from the power supply.</w:t>
+      </w:r>
+    </w:p>
+    <w:p>
+      <w:pPr>
+        <w:pStyle w:val="ListParagraph"/>
+        <w:numPr>
+          <w:ilvl w:val="0"/>
+          <w:numId w:val="9"/>
+        </w:numPr>
+      </w:pPr>
+      <w:proofErr w:type="spellStart"/>
+      <w:r>
+        <w:t>efficiency_rating</w:t>
+      </w:r>
+      <w:proofErr w:type="spellEnd"/>
+      <w:r>
+        <w:t xml:space="preserve"> </w:t>
+      </w:r>
+      <w:r>
+        <w:t>–</w:t>
+      </w:r>
+      <w:r>
+        <w:t xml:space="preserve"> </w:t>
+      </w:r>
+      <w:r>
+        <w:t>how efficient the power supply is at converting to different voltages e.g. bronze, gold.</w:t>
+      </w:r>
+    </w:p>
+    <w:p>
+      <w:pPr>
+        <w:pStyle w:val="ListParagraph"/>
+        <w:numPr>
+          <w:ilvl w:val="0"/>
+          <w:numId w:val="9"/>
+        </w:numPr>
+      </w:pPr>
+      <w:proofErr w:type="spellStart"/>
+      <w:r>
+        <w:t>form_factor</w:t>
+      </w:r>
+      <w:proofErr w:type="spellEnd"/>
+      <w:r>
+        <w:t xml:space="preserve"> – the size of the power supply e.g. </w:t>
+      </w:r>
+      <w:proofErr w:type="spellStart"/>
+      <w:r>
+        <w:t>atx</w:t>
+      </w:r>
+      <w:proofErr w:type="spellEnd"/>
+      <w:r>
+        <w:t xml:space="preserve">, </w:t>
+      </w:r>
+      <w:proofErr w:type="spellStart"/>
+      <w:r>
+        <w:t>itx</w:t>
+      </w:r>
+      <w:proofErr w:type="spellEnd"/>
+      <w:r>
+        <w:t xml:space="preserve"> etc.</w:t>
+      </w:r>
+    </w:p>
+    <w:p/>
+    <w:p/>
+    <w:p>
+      <w:r>
+        <w:lastRenderedPageBreak/>
+        <w:t>In addition to the assumptions listed above, I have made the following assumptions</w:t>
+      </w:r>
+      <w:r>
+        <w:t xml:space="preserve"> when making this model</w:t>
       </w:r>
       <w:bookmarkStart w:id="0" w:name="_GoBack"/>
       <w:bookmarkEnd w:id="0"/>
       <w:r>
-        <w:t xml:space="preserve"> reflect the </w:t>
-      </w:r>
-      <w:r>
-        <w:t>real-world</w:t>
-      </w:r>
-      <w:r>
-        <w:t xml:space="preserve"> semantics and attributes of a pc system in my database</w:t>
-      </w:r>
-      <w:r>
-        <w:t>.</w:t>
-      </w:r>
-    </w:p>
-    <w:p>
-      <w:pPr>
-        <w:rPr>
-          <w:b/>
-        </w:rPr>
-      </w:pPr>
-    </w:p>
-    <w:p>
-      <w:pPr>
-        <w:rPr>
-          <w:b/>
-        </w:rPr>
-      </w:pPr>
-      <w:r>
-        <w:rPr>
-          <w:b/>
-        </w:rPr>
-        <w:t xml:space="preserve">The </w:t>
-      </w:r>
-      <w:proofErr w:type="spellStart"/>
-      <w:r>
-        <w:rPr>
-          <w:b/>
-        </w:rPr>
-        <w:t>C</w:t>
-      </w:r>
-      <w:r>
-        <w:rPr>
-          <w:b/>
-        </w:rPr>
-        <w:t>entral_Pocessing_Unit</w:t>
-      </w:r>
-      <w:proofErr w:type="spellEnd"/>
-      <w:r>
-        <w:rPr>
-          <w:b/>
-        </w:rPr>
-        <w:t xml:space="preserve"> table contains 7 attributes: </w:t>
-      </w:r>
-    </w:p>
-    <w:p>
-      <w:pPr>
-        <w:pStyle w:val="ListParagraph"/>
-        <w:numPr>
-          <w:ilvl w:val="0"/>
-          <w:numId w:val="2"/>
-        </w:numPr>
-      </w:pPr>
-      <w:proofErr w:type="spellStart"/>
-      <w:r>
-        <w:t>s</w:t>
-      </w:r>
-      <w:r>
-        <w:t>erial_n</w:t>
-      </w:r>
-      <w:r>
-        <w:t>umber</w:t>
-      </w:r>
-      <w:proofErr w:type="spellEnd"/>
-      <w:r>
-        <w:t xml:space="preserve"> –</w:t>
-      </w:r>
-      <w:r>
-        <w:t xml:space="preserve"> </w:t>
-      </w:r>
-      <w:r>
-        <w:t xml:space="preserve">this is a unique identifier for that exact </w:t>
-      </w:r>
-      <w:proofErr w:type="spellStart"/>
-      <w:r>
-        <w:t>cpu</w:t>
-      </w:r>
-      <w:proofErr w:type="spellEnd"/>
-      <w:r>
-        <w:t>.</w:t>
-      </w:r>
-    </w:p>
-    <w:p>
-      <w:pPr>
-        <w:pStyle w:val="ListParagraph"/>
-        <w:numPr>
-          <w:ilvl w:val="0"/>
-          <w:numId w:val="2"/>
-        </w:numPr>
-      </w:pPr>
-      <w:proofErr w:type="spellStart"/>
-      <w:r>
-        <w:t>m</w:t>
-      </w:r>
-      <w:r>
-        <w:t>otherboard</w:t>
-      </w:r>
-      <w:r>
-        <w:t>_</w:t>
-      </w:r>
-      <w:r>
-        <w:t>sn</w:t>
-      </w:r>
-      <w:proofErr w:type="spellEnd"/>
-      <w:r>
-        <w:t xml:space="preserve"> – this is the motherboard that this </w:t>
-      </w:r>
-      <w:proofErr w:type="spellStart"/>
-      <w:r>
-        <w:t>cpu</w:t>
-      </w:r>
-      <w:proofErr w:type="spellEnd"/>
-      <w:r>
-        <w:t xml:space="preserve"> is linked to</w:t>
-      </w:r>
-      <w:r>
-        <w:t>.</w:t>
-      </w:r>
-    </w:p>
-    <w:p>
-      <w:pPr>
-        <w:pStyle w:val="ListParagraph"/>
-        <w:numPr>
-          <w:ilvl w:val="0"/>
-          <w:numId w:val="2"/>
-        </w:numPr>
-      </w:pPr>
-      <w:r>
-        <w:t xml:space="preserve">name – the model </w:t>
-      </w:r>
-      <w:proofErr w:type="spellStart"/>
-      <w:r>
-        <w:t>cpu</w:t>
-      </w:r>
-      <w:proofErr w:type="spellEnd"/>
-      <w:r>
-        <w:t xml:space="preserve"> it is e.g. i5 3470k.</w:t>
-      </w:r>
-    </w:p>
-    <w:p>
-      <w:pPr>
-        <w:pStyle w:val="ListParagraph"/>
-        <w:numPr>
-          <w:ilvl w:val="0"/>
-          <w:numId w:val="2"/>
-        </w:numPr>
-      </w:pPr>
-      <w:r>
-        <w:t xml:space="preserve">socket – the type of socket the </w:t>
-      </w:r>
-      <w:proofErr w:type="spellStart"/>
-      <w:r>
-        <w:t>cpu</w:t>
-      </w:r>
-      <w:proofErr w:type="spellEnd"/>
-      <w:r>
-        <w:t xml:space="preserve"> uses, this must match the socket of the motherboard as different sockets have different pin layouts.</w:t>
-      </w:r>
-    </w:p>
-    <w:p>
-      <w:pPr>
-        <w:pStyle w:val="ListParagraph"/>
-        <w:numPr>
-          <w:ilvl w:val="0"/>
-          <w:numId w:val="2"/>
-        </w:numPr>
-      </w:pPr>
-      <w:proofErr w:type="spellStart"/>
-      <w:r>
-        <w:t>tdp</w:t>
-      </w:r>
-      <w:proofErr w:type="spellEnd"/>
-      <w:r>
-        <w:t xml:space="preserve"> – the thermal design power of the </w:t>
-      </w:r>
-      <w:proofErr w:type="spellStart"/>
-      <w:r>
-        <w:t>cpu</w:t>
-      </w:r>
-      <w:proofErr w:type="spellEnd"/>
-      <w:r>
-        <w:t xml:space="preserve"> (how much power it </w:t>
-      </w:r>
-      <w:r>
-        <w:t>dissipates in the form of heat</w:t>
-      </w:r>
-      <w:r>
-        <w:t>)</w:t>
-      </w:r>
-    </w:p>
-    <w:p>
-      <w:pPr>
-        <w:pStyle w:val="ListParagraph"/>
-        <w:numPr>
-          <w:ilvl w:val="0"/>
-          <w:numId w:val="2"/>
-        </w:numPr>
-      </w:pPr>
-      <w:proofErr w:type="spellStart"/>
-      <w:r>
-        <w:t>core_count</w:t>
-      </w:r>
-      <w:proofErr w:type="spellEnd"/>
-      <w:r>
-        <w:t xml:space="preserve"> </w:t>
-      </w:r>
-      <w:r>
-        <w:t xml:space="preserve">– how many processing cores </w:t>
-      </w:r>
-      <w:r>
-        <w:t xml:space="preserve">the </w:t>
-      </w:r>
-      <w:proofErr w:type="spellStart"/>
-      <w:r>
-        <w:t>cpu</w:t>
-      </w:r>
-      <w:proofErr w:type="spellEnd"/>
-      <w:r>
-        <w:t xml:space="preserve"> has.</w:t>
-      </w:r>
-    </w:p>
-    <w:p>
-      <w:pPr>
-        <w:pStyle w:val="ListParagraph"/>
-        <w:numPr>
-          <w:ilvl w:val="0"/>
-          <w:numId w:val="2"/>
-        </w:numPr>
-      </w:pPr>
-      <w:proofErr w:type="spellStart"/>
-      <w:r>
-        <w:t>smt</w:t>
-      </w:r>
-      <w:proofErr w:type="spellEnd"/>
-      <w:r>
-        <w:t xml:space="preserve"> – simultaneous multi-threading, can the </w:t>
-      </w:r>
-      <w:proofErr w:type="spellStart"/>
-      <w:r>
-        <w:t>cpu</w:t>
-      </w:r>
-      <w:proofErr w:type="spellEnd"/>
-      <w:r>
-        <w:t xml:space="preserve"> appear to have more cores than it actually has</w:t>
-      </w:r>
-      <w:r>
-        <w:t xml:space="preserve"> and as a result process more threads simultaneously</w:t>
-      </w:r>
-      <w:r>
-        <w:t>.</w:t>
-      </w:r>
-    </w:p>
-    <w:p>
-      <w:pPr>
-        <w:rPr>
-          <w:b/>
-        </w:rPr>
-      </w:pPr>
-      <w:r>
-        <w:rPr>
-          <w:b/>
-        </w:rPr>
-        <w:t xml:space="preserve">The </w:t>
-      </w:r>
-      <w:r>
-        <w:rPr>
-          <w:b/>
-        </w:rPr>
-        <w:t>CPU</w:t>
-      </w:r>
-      <w:r>
-        <w:rPr>
-          <w:b/>
-        </w:rPr>
-        <w:t xml:space="preserve"> cooler table contains </w:t>
-      </w:r>
-      <w:r>
-        <w:rPr>
-          <w:b/>
-        </w:rPr>
-        <w:t xml:space="preserve">6 </w:t>
-      </w:r>
-      <w:r>
-        <w:rPr>
-          <w:b/>
-        </w:rPr>
-        <w:t>attributes</w:t>
-      </w:r>
-      <w:r>
-        <w:rPr>
-          <w:b/>
-        </w:rPr>
         <w:t>:</w:t>
-      </w:r>
-    </w:p>
-    <w:p>
-      <w:pPr>
-        <w:pStyle w:val="ListParagraph"/>
-        <w:numPr>
-          <w:ilvl w:val="0"/>
-          <w:numId w:val="3"/>
-        </w:numPr>
-      </w:pPr>
-      <w:proofErr w:type="spellStart"/>
-      <w:r>
-        <w:t>serial_number</w:t>
-      </w:r>
-      <w:proofErr w:type="spellEnd"/>
-      <w:r>
-        <w:t xml:space="preserve"> – this is a unique identifier for that exact </w:t>
-      </w:r>
-      <w:proofErr w:type="spellStart"/>
-      <w:r>
-        <w:t>cpu</w:t>
-      </w:r>
-      <w:proofErr w:type="spellEnd"/>
-      <w:r>
-        <w:t xml:space="preserve"> cooler</w:t>
-      </w:r>
-      <w:r>
-        <w:t>.</w:t>
-      </w:r>
-    </w:p>
-    <w:p>
-      <w:pPr>
-        <w:pStyle w:val="ListParagraph"/>
-        <w:numPr>
-          <w:ilvl w:val="0"/>
-          <w:numId w:val="3"/>
-        </w:numPr>
-      </w:pPr>
-      <w:proofErr w:type="spellStart"/>
-      <w:r>
-        <w:t>motherboard_sn</w:t>
-      </w:r>
-      <w:proofErr w:type="spellEnd"/>
-      <w:r>
-        <w:t xml:space="preserve"> – this is the motherboard that this </w:t>
-      </w:r>
-      <w:proofErr w:type="spellStart"/>
-      <w:r>
-        <w:t>cpu</w:t>
-      </w:r>
-      <w:proofErr w:type="spellEnd"/>
-      <w:r>
-        <w:t xml:space="preserve"> cooler</w:t>
-      </w:r>
-      <w:r>
-        <w:t xml:space="preserve"> is linked to.</w:t>
-      </w:r>
-    </w:p>
-    <w:p>
-      <w:pPr>
-        <w:pStyle w:val="ListParagraph"/>
-        <w:numPr>
-          <w:ilvl w:val="0"/>
-          <w:numId w:val="3"/>
-        </w:numPr>
-      </w:pPr>
-      <w:r>
-        <w:t xml:space="preserve">name – the model </w:t>
-      </w:r>
-      <w:proofErr w:type="spellStart"/>
-      <w:r>
-        <w:t>cpu</w:t>
-      </w:r>
-      <w:proofErr w:type="spellEnd"/>
-      <w:r>
-        <w:t xml:space="preserve"> </w:t>
-      </w:r>
-      <w:r>
-        <w:t xml:space="preserve">cooler </w:t>
-      </w:r>
-      <w:r>
-        <w:t xml:space="preserve">it is e.g. </w:t>
-      </w:r>
-      <w:r>
-        <w:t>corsair h100i</w:t>
-      </w:r>
-    </w:p>
-    <w:p>
-      <w:pPr>
-        <w:pStyle w:val="ListParagraph"/>
-        <w:numPr>
-          <w:ilvl w:val="0"/>
-          <w:numId w:val="3"/>
-        </w:numPr>
-      </w:pPr>
-      <w:r>
-        <w:t xml:space="preserve">socket – the type of socket the </w:t>
-      </w:r>
-      <w:proofErr w:type="spellStart"/>
-      <w:r>
-        <w:t>cpu</w:t>
-      </w:r>
-      <w:proofErr w:type="spellEnd"/>
-      <w:r>
-        <w:t xml:space="preserve"> cooler</w:t>
-      </w:r>
-      <w:r>
-        <w:t xml:space="preserve"> </w:t>
-      </w:r>
-      <w:r>
-        <w:t>mounts to</w:t>
-      </w:r>
-      <w:r>
-        <w:t xml:space="preserve">, this must match the socket of the motherboard </w:t>
-      </w:r>
-      <w:r>
-        <w:t xml:space="preserve">and the </w:t>
-      </w:r>
-      <w:proofErr w:type="spellStart"/>
-      <w:r>
-        <w:t>cpu</w:t>
-      </w:r>
-      <w:proofErr w:type="spellEnd"/>
-      <w:r>
-        <w:t xml:space="preserve"> the cooler cools</w:t>
-      </w:r>
-      <w:r>
-        <w:t>.</w:t>
-      </w:r>
-    </w:p>
-    <w:p>
-      <w:pPr>
-        <w:pStyle w:val="ListParagraph"/>
-        <w:numPr>
-          <w:ilvl w:val="0"/>
-          <w:numId w:val="3"/>
-        </w:numPr>
-      </w:pPr>
-      <w:proofErr w:type="spellStart"/>
-      <w:r>
-        <w:t>fan_r</w:t>
-      </w:r>
-      <w:r>
-        <w:t>pm</w:t>
-      </w:r>
-      <w:proofErr w:type="spellEnd"/>
-      <w:r>
-        <w:t xml:space="preserve"> – the speed that the cooling fan rotates at </w:t>
-      </w:r>
-      <w:proofErr w:type="gramStart"/>
-      <w:r>
-        <w:t>( rpm</w:t>
-      </w:r>
-      <w:proofErr w:type="gramEnd"/>
-      <w:r>
-        <w:t xml:space="preserve"> – revolutions per minute).</w:t>
-      </w:r>
-    </w:p>
-    <w:p>
-      <w:pPr>
-        <w:pStyle w:val="ListParagraph"/>
-        <w:numPr>
-          <w:ilvl w:val="0"/>
-          <w:numId w:val="3"/>
-        </w:numPr>
-      </w:pPr>
-      <w:proofErr w:type="spellStart"/>
-      <w:r>
-        <w:t>noise_level</w:t>
-      </w:r>
-      <w:proofErr w:type="spellEnd"/>
-      <w:r>
-        <w:t xml:space="preserve"> – how loud the cooler is.</w:t>
-      </w:r>
-    </w:p>
-    <w:p>
-      <w:pPr>
-        <w:rPr>
-          <w:b/>
-        </w:rPr>
-      </w:pPr>
-      <w:r>
-        <w:rPr>
-          <w:b/>
-        </w:rPr>
-        <w:t xml:space="preserve">The motherboard table contains </w:t>
-      </w:r>
-      <w:r>
-        <w:rPr>
-          <w:b/>
-        </w:rPr>
-        <w:t>6</w:t>
-      </w:r>
-      <w:r>
-        <w:rPr>
-          <w:b/>
-        </w:rPr>
-        <w:t xml:space="preserve"> attributes</w:t>
-      </w:r>
-      <w:r>
-        <w:rPr>
-          <w:b/>
-        </w:rPr>
-        <w:t>:</w:t>
-      </w:r>
-    </w:p>
-    <w:p>
-      <w:pPr>
-        <w:pStyle w:val="ListParagraph"/>
-        <w:numPr>
-          <w:ilvl w:val="0"/>
-          <w:numId w:val="4"/>
-        </w:numPr>
-      </w:pPr>
-      <w:proofErr w:type="spellStart"/>
-      <w:r>
-        <w:t>serial_number</w:t>
-      </w:r>
-      <w:proofErr w:type="spellEnd"/>
-      <w:r>
-        <w:t xml:space="preserve"> – this is a unique identifier for that exact </w:t>
-      </w:r>
-      <w:r>
-        <w:t>motherboard</w:t>
-      </w:r>
-      <w:r>
-        <w:t>.</w:t>
-      </w:r>
-    </w:p>
-    <w:p>
-      <w:pPr>
-        <w:pStyle w:val="ListParagraph"/>
-        <w:numPr>
-          <w:ilvl w:val="0"/>
-          <w:numId w:val="4"/>
-        </w:numPr>
-      </w:pPr>
-      <w:r>
-        <w:t xml:space="preserve">name – the model </w:t>
-      </w:r>
-      <w:r>
-        <w:t>motherboard</w:t>
-      </w:r>
-      <w:r>
-        <w:t xml:space="preserve"> it is e.g. </w:t>
-      </w:r>
-      <w:proofErr w:type="spellStart"/>
-      <w:r>
-        <w:t>asus</w:t>
-      </w:r>
-      <w:proofErr w:type="spellEnd"/>
-      <w:r>
-        <w:t xml:space="preserve"> prime x370 pro.</w:t>
-      </w:r>
-    </w:p>
-    <w:p>
-      <w:pPr>
-        <w:pStyle w:val="ListParagraph"/>
-        <w:numPr>
-          <w:ilvl w:val="0"/>
-          <w:numId w:val="4"/>
-        </w:numPr>
-      </w:pPr>
-      <w:r>
-        <w:t xml:space="preserve">socket – the type of </w:t>
-      </w:r>
-      <w:proofErr w:type="spellStart"/>
-      <w:r>
-        <w:t>cpu</w:t>
-      </w:r>
-      <w:proofErr w:type="spellEnd"/>
-      <w:r>
-        <w:t xml:space="preserve"> socket the motherboard has e.g. LGA1150</w:t>
-      </w:r>
-    </w:p>
-    <w:p>
-      <w:pPr>
-        <w:pStyle w:val="ListParagraph"/>
-        <w:numPr>
-          <w:ilvl w:val="0"/>
-          <w:numId w:val="4"/>
-        </w:numPr>
-      </w:pPr>
-      <w:proofErr w:type="spellStart"/>
-      <w:r>
-        <w:t>r</w:t>
-      </w:r>
-      <w:r>
-        <w:t>am</w:t>
-      </w:r>
-      <w:r>
-        <w:t>_</w:t>
-      </w:r>
-      <w:r>
-        <w:t>type</w:t>
-      </w:r>
-      <w:proofErr w:type="spellEnd"/>
-      <w:r>
-        <w:t xml:space="preserve"> </w:t>
-      </w:r>
-      <w:r>
-        <w:t xml:space="preserve">– the type of ram </w:t>
-      </w:r>
-      <w:r>
-        <w:t>that the motherboard accepts e.g. ddr4, ddr3 etc</w:t>
-      </w:r>
-    </w:p>
-    <w:p>
-      <w:pPr>
-        <w:pStyle w:val="ListParagraph"/>
-        <w:numPr>
-          <w:ilvl w:val="0"/>
-          <w:numId w:val="4"/>
-        </w:numPr>
-      </w:pPr>
-      <w:proofErr w:type="spellStart"/>
-      <w:r>
-        <w:t>r</w:t>
-      </w:r>
-      <w:r>
-        <w:t>am</w:t>
-      </w:r>
-      <w:r>
-        <w:t>_</w:t>
-      </w:r>
-      <w:r>
-        <w:t>slots</w:t>
-      </w:r>
-      <w:proofErr w:type="spellEnd"/>
-      <w:r>
-        <w:t xml:space="preserve"> – the number of ram slots a motherboard has</w:t>
-      </w:r>
-    </w:p>
-    <w:p>
-      <w:pPr>
-        <w:pStyle w:val="ListParagraph"/>
-        <w:numPr>
-          <w:ilvl w:val="0"/>
-          <w:numId w:val="4"/>
-        </w:numPr>
-      </w:pPr>
-      <w:proofErr w:type="spellStart"/>
-      <w:r>
-        <w:t>f</w:t>
-      </w:r>
-      <w:r>
-        <w:t>orm</w:t>
-      </w:r>
-      <w:r>
-        <w:t>_</w:t>
-      </w:r>
-      <w:r>
-        <w:t>factor</w:t>
-      </w:r>
-      <w:proofErr w:type="spellEnd"/>
-      <w:r>
-        <w:t xml:space="preserve"> – the type and size of the motherboard, e.g. </w:t>
-      </w:r>
-      <w:proofErr w:type="spellStart"/>
-      <w:r>
-        <w:t>atx</w:t>
-      </w:r>
-      <w:proofErr w:type="spellEnd"/>
-      <w:r>
-        <w:t>, m-</w:t>
-      </w:r>
-      <w:proofErr w:type="spellStart"/>
-      <w:r>
-        <w:t>atx</w:t>
-      </w:r>
-      <w:proofErr w:type="spellEnd"/>
-      <w:r>
-        <w:t xml:space="preserve"> etc.</w:t>
-      </w:r>
-    </w:p>
-    <w:p/>
-    <w:p>
-      <w:pPr>
-        <w:rPr>
-          <w:b/>
-        </w:rPr>
-      </w:pPr>
-    </w:p>
-    <w:p>
-      <w:pPr>
-        <w:rPr>
-          <w:b/>
-        </w:rPr>
-      </w:pPr>
-      <w:r>
-        <w:rPr>
-          <w:b/>
-        </w:rPr>
-        <w:lastRenderedPageBreak/>
-        <w:t xml:space="preserve">The </w:t>
-      </w:r>
-      <w:proofErr w:type="spellStart"/>
-      <w:r>
-        <w:rPr>
-          <w:b/>
-        </w:rPr>
-        <w:t>Graphics_Processing_Unit</w:t>
-      </w:r>
-      <w:proofErr w:type="spellEnd"/>
-      <w:r>
-        <w:rPr>
-          <w:b/>
-        </w:rPr>
-        <w:t xml:space="preserve"> table contains 6 attributes</w:t>
-      </w:r>
-    </w:p>
-    <w:p>
-      <w:pPr>
-        <w:pStyle w:val="ListParagraph"/>
-        <w:numPr>
-          <w:ilvl w:val="0"/>
-          <w:numId w:val="5"/>
-        </w:numPr>
-      </w:pPr>
-      <w:proofErr w:type="spellStart"/>
-      <w:r>
-        <w:t>serial_number</w:t>
-      </w:r>
-      <w:proofErr w:type="spellEnd"/>
-      <w:r>
-        <w:t xml:space="preserve"> – this is a unique identifier for that exact </w:t>
-      </w:r>
-      <w:proofErr w:type="spellStart"/>
-      <w:r>
-        <w:t>gpu</w:t>
-      </w:r>
-      <w:proofErr w:type="spellEnd"/>
-      <w:r>
-        <w:t>.</w:t>
-      </w:r>
-    </w:p>
-    <w:p>
-      <w:pPr>
-        <w:pStyle w:val="ListParagraph"/>
-        <w:numPr>
-          <w:ilvl w:val="0"/>
-          <w:numId w:val="5"/>
-        </w:numPr>
-      </w:pPr>
-      <w:proofErr w:type="spellStart"/>
-      <w:r>
-        <w:t>motherboard_sn</w:t>
-      </w:r>
-      <w:proofErr w:type="spellEnd"/>
-      <w:r>
-        <w:t xml:space="preserve"> – this is the motherboard that this </w:t>
-      </w:r>
-      <w:proofErr w:type="spellStart"/>
-      <w:r>
-        <w:t>gpu</w:t>
-      </w:r>
-      <w:proofErr w:type="spellEnd"/>
-      <w:r>
-        <w:t xml:space="preserve"> is linked to.</w:t>
-      </w:r>
-    </w:p>
-    <w:p>
-      <w:pPr>
-        <w:pStyle w:val="ListParagraph"/>
-        <w:numPr>
-          <w:ilvl w:val="0"/>
-          <w:numId w:val="5"/>
-        </w:numPr>
-      </w:pPr>
-      <w:r>
-        <w:t xml:space="preserve">name – the model </w:t>
-      </w:r>
-      <w:proofErr w:type="spellStart"/>
-      <w:r>
-        <w:t>gpu</w:t>
-      </w:r>
-      <w:proofErr w:type="spellEnd"/>
-      <w:r>
-        <w:t xml:space="preserve"> it is e.g</w:t>
-      </w:r>
-      <w:r>
-        <w:t xml:space="preserve">. </w:t>
-      </w:r>
-      <w:proofErr w:type="spellStart"/>
-      <w:r>
-        <w:t>nvidia</w:t>
-      </w:r>
-      <w:proofErr w:type="spellEnd"/>
-      <w:r>
-        <w:t xml:space="preserve"> </w:t>
-      </w:r>
-      <w:proofErr w:type="spellStart"/>
-      <w:r>
-        <w:t>geforce</w:t>
-      </w:r>
-      <w:proofErr w:type="spellEnd"/>
-      <w:r>
-        <w:t xml:space="preserve"> </w:t>
-      </w:r>
-      <w:proofErr w:type="spellStart"/>
-      <w:r>
-        <w:t>gtx</w:t>
-      </w:r>
-      <w:proofErr w:type="spellEnd"/>
-      <w:r>
-        <w:t xml:space="preserve"> 980ti</w:t>
-      </w:r>
-    </w:p>
-    <w:p>
-      <w:pPr>
-        <w:pStyle w:val="ListParagraph"/>
-        <w:numPr>
-          <w:ilvl w:val="0"/>
-          <w:numId w:val="5"/>
-        </w:numPr>
-      </w:pPr>
-      <w:proofErr w:type="spellStart"/>
-      <w:r>
-        <w:t>core_clock</w:t>
-      </w:r>
-      <w:r>
-        <w:t>k</w:t>
-      </w:r>
-      <w:proofErr w:type="spellEnd"/>
-      <w:r>
-        <w:t xml:space="preserve"> </w:t>
-      </w:r>
-      <w:r>
-        <w:t xml:space="preserve">– the speed in </w:t>
-      </w:r>
-      <w:proofErr w:type="spellStart"/>
-      <w:r>
-        <w:t>mhz</w:t>
-      </w:r>
-      <w:proofErr w:type="spellEnd"/>
-      <w:r>
-        <w:t xml:space="preserve"> at which the grap</w:t>
-      </w:r>
-      <w:r>
-        <w:t>h</w:t>
-      </w:r>
-      <w:r>
-        <w:t>ics card operates e.g. 2000mhz</w:t>
-      </w:r>
-    </w:p>
-    <w:p>
-      <w:pPr>
-        <w:pStyle w:val="ListParagraph"/>
-        <w:numPr>
-          <w:ilvl w:val="0"/>
-          <w:numId w:val="5"/>
-        </w:numPr>
-      </w:pPr>
-      <w:r>
-        <w:t>length</w:t>
-      </w:r>
-      <w:r>
-        <w:t xml:space="preserve"> </w:t>
-      </w:r>
-      <w:r>
-        <w:t xml:space="preserve">– the length of the </w:t>
-      </w:r>
-      <w:proofErr w:type="spellStart"/>
-      <w:r>
-        <w:t>gpu</w:t>
-      </w:r>
-      <w:proofErr w:type="spellEnd"/>
-      <w:r>
-        <w:t xml:space="preserve">, this is important when mounting the </w:t>
-      </w:r>
-      <w:proofErr w:type="spellStart"/>
-      <w:r>
-        <w:t>gpu</w:t>
-      </w:r>
-      <w:proofErr w:type="spellEnd"/>
-      <w:r>
-        <w:t xml:space="preserve"> in a case.</w:t>
-      </w:r>
-    </w:p>
-    <w:p>
-      <w:pPr>
-        <w:pStyle w:val="ListParagraph"/>
-        <w:numPr>
-          <w:ilvl w:val="0"/>
-          <w:numId w:val="5"/>
-        </w:numPr>
-      </w:pPr>
-      <w:r>
-        <w:t>memory</w:t>
-      </w:r>
-      <w:r>
-        <w:t xml:space="preserve"> – the amount of </w:t>
-      </w:r>
-      <w:proofErr w:type="spellStart"/>
-      <w:r>
-        <w:t>vram</w:t>
-      </w:r>
-      <w:proofErr w:type="spellEnd"/>
-      <w:r>
-        <w:t xml:space="preserve"> (video ram) the </w:t>
-      </w:r>
-      <w:proofErr w:type="spellStart"/>
-      <w:r>
-        <w:t>gpu</w:t>
-      </w:r>
-      <w:proofErr w:type="spellEnd"/>
-      <w:r>
-        <w:t xml:space="preserve"> has, more </w:t>
-      </w:r>
-      <w:proofErr w:type="spellStart"/>
-      <w:r>
-        <w:t>vram</w:t>
-      </w:r>
-      <w:proofErr w:type="spellEnd"/>
-      <w:r>
-        <w:t xml:space="preserve"> is desirable for various simulation tasks.</w:t>
-      </w:r>
-    </w:p>
-    <w:p>
-      <w:pPr>
-        <w:rPr>
-          <w:b/>
-        </w:rPr>
-      </w:pPr>
-      <w:r>
-        <w:rPr>
-          <w:b/>
-        </w:rPr>
-        <w:t xml:space="preserve">The </w:t>
-      </w:r>
-      <w:proofErr w:type="spellStart"/>
-      <w:r>
-        <w:rPr>
-          <w:b/>
-        </w:rPr>
-        <w:t>Random_Access_Memory</w:t>
-      </w:r>
-      <w:proofErr w:type="spellEnd"/>
-      <w:r>
-        <w:rPr>
-          <w:b/>
-        </w:rPr>
-        <w:t xml:space="preserve"> table contains </w:t>
-      </w:r>
-      <w:r>
-        <w:rPr>
-          <w:b/>
-        </w:rPr>
-        <w:t>6 attributes</w:t>
-      </w:r>
-    </w:p>
-    <w:p>
-      <w:pPr>
-        <w:pStyle w:val="ListParagraph"/>
-        <w:numPr>
-          <w:ilvl w:val="0"/>
-          <w:numId w:val="6"/>
-        </w:numPr>
-      </w:pPr>
-      <w:proofErr w:type="spellStart"/>
-      <w:r>
-        <w:t>serial_number</w:t>
-      </w:r>
-      <w:proofErr w:type="spellEnd"/>
-      <w:r>
-        <w:t xml:space="preserve"> – this is a unique identifier for that exact </w:t>
-      </w:r>
-      <w:proofErr w:type="spellStart"/>
-      <w:r>
-        <w:t>cpu</w:t>
-      </w:r>
-      <w:proofErr w:type="spellEnd"/>
-      <w:r>
-        <w:t xml:space="preserve"> cooler.</w:t>
-      </w:r>
-    </w:p>
-    <w:p>
-      <w:pPr>
-        <w:pStyle w:val="ListParagraph"/>
-        <w:numPr>
-          <w:ilvl w:val="0"/>
-          <w:numId w:val="6"/>
-        </w:numPr>
-      </w:pPr>
-      <w:proofErr w:type="spellStart"/>
-      <w:r>
-        <w:t>motherboard_sn</w:t>
-      </w:r>
-      <w:proofErr w:type="spellEnd"/>
-      <w:r>
-        <w:t xml:space="preserve"> – this is the motherboard that this </w:t>
-      </w:r>
-      <w:proofErr w:type="spellStart"/>
-      <w:r>
-        <w:t>cpu</w:t>
-      </w:r>
-      <w:proofErr w:type="spellEnd"/>
-      <w:r>
-        <w:t xml:space="preserve"> cooler is linked to.</w:t>
-      </w:r>
-    </w:p>
-    <w:p>
-      <w:pPr>
-        <w:pStyle w:val="ListParagraph"/>
-        <w:numPr>
-          <w:ilvl w:val="0"/>
-          <w:numId w:val="6"/>
-        </w:numPr>
-      </w:pPr>
-      <w:r>
-        <w:t xml:space="preserve">name – the model </w:t>
-      </w:r>
-      <w:proofErr w:type="spellStart"/>
-      <w:r>
-        <w:t>cpu</w:t>
-      </w:r>
-      <w:proofErr w:type="spellEnd"/>
-      <w:r>
-        <w:t xml:space="preserve"> cooler it is e.g. corsair h100i</w:t>
-      </w:r>
-    </w:p>
-    <w:p>
-      <w:pPr>
-        <w:pStyle w:val="ListParagraph"/>
-        <w:numPr>
-          <w:ilvl w:val="0"/>
-          <w:numId w:val="6"/>
-        </w:numPr>
-      </w:pPr>
-      <w:proofErr w:type="spellStart"/>
-      <w:r>
-        <w:t>number_of_modules</w:t>
-      </w:r>
-      <w:proofErr w:type="spellEnd"/>
-      <w:r>
-        <w:t xml:space="preserve"> </w:t>
-      </w:r>
-      <w:r>
-        <w:t>– how many sticks of ram the kit contains</w:t>
-      </w:r>
-      <w:r>
-        <w:t>.</w:t>
-      </w:r>
-    </w:p>
-    <w:p>
-      <w:pPr>
-        <w:pStyle w:val="ListParagraph"/>
-        <w:numPr>
-          <w:ilvl w:val="0"/>
-          <w:numId w:val="6"/>
-        </w:numPr>
-      </w:pPr>
-      <w:r>
-        <w:t>type</w:t>
-      </w:r>
-      <w:r>
-        <w:t xml:space="preserve"> – the type of ram e.g. ddr3</w:t>
-      </w:r>
-    </w:p>
-    <w:p>
-      <w:pPr>
-        <w:pStyle w:val="ListParagraph"/>
-        <w:numPr>
-          <w:ilvl w:val="0"/>
-          <w:numId w:val="6"/>
-        </w:numPr>
-      </w:pPr>
-      <w:r>
-        <w:t>capacity</w:t>
-      </w:r>
-      <w:r>
-        <w:t xml:space="preserve"> </w:t>
-      </w:r>
-      <w:r>
-        <w:t>-</w:t>
-      </w:r>
-      <w:r>
-        <w:t xml:space="preserve"> the amount of space in </w:t>
-      </w:r>
-      <w:proofErr w:type="spellStart"/>
-      <w:r>
-        <w:t>gb</w:t>
-      </w:r>
-      <w:proofErr w:type="spellEnd"/>
-    </w:p>
-    <w:p>
-      <w:pPr>
-        <w:rPr>
-          <w:b/>
-        </w:rPr>
-      </w:pPr>
-      <w:r>
-        <w:rPr>
-          <w:b/>
-        </w:rPr>
-        <w:t xml:space="preserve">The </w:t>
-      </w:r>
-      <w:proofErr w:type="spellStart"/>
-      <w:r>
-        <w:rPr>
-          <w:b/>
-        </w:rPr>
-        <w:t>Storage_Drive</w:t>
-      </w:r>
-      <w:proofErr w:type="spellEnd"/>
-      <w:r>
-        <w:rPr>
-          <w:b/>
-        </w:rPr>
-        <w:t xml:space="preserve"> table contains</w:t>
-      </w:r>
-      <w:r>
-        <w:rPr>
-          <w:b/>
-        </w:rPr>
-        <w:t xml:space="preserve"> 6 attributes</w:t>
-      </w:r>
-    </w:p>
-    <w:p>
-      <w:pPr>
-        <w:pStyle w:val="ListParagraph"/>
-        <w:numPr>
-          <w:ilvl w:val="0"/>
-          <w:numId w:val="7"/>
-        </w:numPr>
-      </w:pPr>
-      <w:proofErr w:type="spellStart"/>
-      <w:r>
-        <w:t>serial_number</w:t>
-      </w:r>
-      <w:proofErr w:type="spellEnd"/>
-      <w:r>
-        <w:t xml:space="preserve"> – this is a unique identifier for that exact </w:t>
-      </w:r>
-      <w:r>
-        <w:t>storage device.</w:t>
-      </w:r>
-    </w:p>
-    <w:p>
-      <w:pPr>
-        <w:pStyle w:val="ListParagraph"/>
-        <w:numPr>
-          <w:ilvl w:val="0"/>
-          <w:numId w:val="7"/>
-        </w:numPr>
-      </w:pPr>
-      <w:r>
-        <w:t xml:space="preserve">name – the model of storage device it is e.g. Samsung 850 </w:t>
-      </w:r>
-      <w:proofErr w:type="spellStart"/>
-      <w:r>
-        <w:t>evo</w:t>
-      </w:r>
-      <w:proofErr w:type="spellEnd"/>
-    </w:p>
-    <w:p>
-      <w:pPr>
-        <w:pStyle w:val="ListParagraph"/>
-        <w:numPr>
-          <w:ilvl w:val="0"/>
-          <w:numId w:val="7"/>
-        </w:numPr>
-      </w:pPr>
-      <w:proofErr w:type="spellStart"/>
-      <w:r>
-        <w:t>c</w:t>
-      </w:r>
-      <w:r>
-        <w:t>ase</w:t>
-      </w:r>
-      <w:r>
-        <w:t>_sn</w:t>
-      </w:r>
-      <w:proofErr w:type="spellEnd"/>
-      <w:r>
-        <w:t xml:space="preserve"> – the case this storage device is mounted in</w:t>
-      </w:r>
-    </w:p>
-    <w:p>
-      <w:pPr>
-        <w:pStyle w:val="ListParagraph"/>
-        <w:numPr>
-          <w:ilvl w:val="0"/>
-          <w:numId w:val="7"/>
-        </w:numPr>
-      </w:pPr>
-      <w:r>
-        <w:t>c</w:t>
-      </w:r>
-      <w:r>
-        <w:t>apacity</w:t>
-      </w:r>
-      <w:r>
-        <w:t xml:space="preserve"> – the amount of space in </w:t>
-      </w:r>
-      <w:proofErr w:type="spellStart"/>
-      <w:r>
-        <w:t>gb</w:t>
-      </w:r>
-      <w:proofErr w:type="spellEnd"/>
-      <w:r>
-        <w:t xml:space="preserve"> </w:t>
-      </w:r>
-      <w:r>
-        <w:t>that the device has e.g. 500gb</w:t>
-      </w:r>
-    </w:p>
-    <w:p>
-      <w:pPr>
-        <w:pStyle w:val="ListParagraph"/>
-        <w:numPr>
-          <w:ilvl w:val="0"/>
-          <w:numId w:val="7"/>
-        </w:numPr>
-      </w:pPr>
-      <w:r>
-        <w:t>interface</w:t>
-      </w:r>
-      <w:r>
-        <w:t xml:space="preserve"> – the type of interface it uses to connect to the rest of the pc e.g. </w:t>
-      </w:r>
-      <w:proofErr w:type="spellStart"/>
-      <w:r>
-        <w:t>sata</w:t>
-      </w:r>
-      <w:proofErr w:type="spellEnd"/>
-      <w:r>
-        <w:t>, m.2 etc</w:t>
-      </w:r>
-    </w:p>
-    <w:p>
-      <w:pPr>
-        <w:pStyle w:val="ListParagraph"/>
-        <w:numPr>
-          <w:ilvl w:val="0"/>
-          <w:numId w:val="7"/>
-        </w:numPr>
-      </w:pPr>
-      <w:proofErr w:type="spellStart"/>
-      <w:r>
-        <w:t>form_factor</w:t>
-      </w:r>
-      <w:proofErr w:type="spellEnd"/>
-      <w:r>
-        <w:t xml:space="preserve"> – the size and form of the drive e.g. 2.5</w:t>
-      </w:r>
-      <w:r>
-        <w:t>inch</w:t>
-      </w:r>
-      <w:r>
-        <w:t>, 3.5</w:t>
-      </w:r>
-      <w:r>
-        <w:t>inch</w:t>
-      </w:r>
-      <w:r>
-        <w:t xml:space="preserve">, </w:t>
-      </w:r>
-      <w:proofErr w:type="spellStart"/>
-      <w:r>
-        <w:t>pci</w:t>
-      </w:r>
-      <w:proofErr w:type="spellEnd"/>
-      <w:r>
-        <w:t>-e</w:t>
-      </w:r>
-      <w:r>
-        <w:t>.</w:t>
-      </w:r>
-    </w:p>
-    <w:p>
-      <w:pPr>
-        <w:rPr>
-          <w:b/>
-        </w:rPr>
-      </w:pPr>
-      <w:r>
-        <w:rPr>
-          <w:b/>
-        </w:rPr>
-        <w:t xml:space="preserve">The </w:t>
-      </w:r>
-      <w:proofErr w:type="spellStart"/>
-      <w:r>
-        <w:rPr>
-          <w:b/>
-        </w:rPr>
-        <w:t>Computer_Case</w:t>
-      </w:r>
-      <w:proofErr w:type="spellEnd"/>
-      <w:r>
-        <w:rPr>
-          <w:b/>
-        </w:rPr>
-        <w:t xml:space="preserve"> table contains</w:t>
-      </w:r>
-      <w:r>
-        <w:rPr>
-          <w:b/>
-        </w:rPr>
-        <w:t xml:space="preserve"> 5 attributes</w:t>
-      </w:r>
-    </w:p>
-    <w:p>
-      <w:pPr>
-        <w:pStyle w:val="ListParagraph"/>
-        <w:numPr>
-          <w:ilvl w:val="0"/>
-          <w:numId w:val="8"/>
-        </w:numPr>
-      </w:pPr>
-      <w:proofErr w:type="spellStart"/>
-      <w:r>
-        <w:t>serial_number</w:t>
-      </w:r>
-      <w:proofErr w:type="spellEnd"/>
-      <w:r>
-        <w:t xml:space="preserve"> – this is a unique identifier for that exact </w:t>
-      </w:r>
-      <w:r>
-        <w:t xml:space="preserve">case. </w:t>
-      </w:r>
-    </w:p>
-    <w:p>
-      <w:pPr>
-        <w:pStyle w:val="ListParagraph"/>
-        <w:numPr>
-          <w:ilvl w:val="0"/>
-          <w:numId w:val="8"/>
-        </w:numPr>
-      </w:pPr>
-      <w:r>
-        <w:t xml:space="preserve">name – the model of </w:t>
-      </w:r>
-      <w:r>
-        <w:t>case</w:t>
-      </w:r>
-      <w:r>
-        <w:t xml:space="preserve"> it is e.g. </w:t>
-      </w:r>
-      <w:r>
-        <w:t>fractal define s</w:t>
-      </w:r>
-      <w:r>
-        <w:t>.</w:t>
-      </w:r>
-    </w:p>
-    <w:p>
-      <w:pPr>
-        <w:pStyle w:val="ListParagraph"/>
-        <w:numPr>
-          <w:ilvl w:val="0"/>
-          <w:numId w:val="8"/>
-        </w:numPr>
-      </w:pPr>
-      <w:proofErr w:type="spellStart"/>
-      <w:r>
-        <w:t>storage_bays</w:t>
-      </w:r>
-      <w:proofErr w:type="spellEnd"/>
-      <w:r>
-        <w:t xml:space="preserve"> – </w:t>
-      </w:r>
-      <w:r>
-        <w:t>the type of storage bays the case supports e.g. 2.5inch, 3.5 inch</w:t>
-      </w:r>
-      <w:r>
-        <w:t>.</w:t>
-      </w:r>
-    </w:p>
-    <w:p>
-      <w:pPr>
-        <w:pStyle w:val="ListParagraph"/>
-        <w:numPr>
-          <w:ilvl w:val="0"/>
-          <w:numId w:val="8"/>
-        </w:numPr>
-      </w:pPr>
-      <w:proofErr w:type="spellStart"/>
-      <w:r>
-        <w:t>psu_sn</w:t>
-      </w:r>
-      <w:proofErr w:type="spellEnd"/>
-      <w:r>
-        <w:t xml:space="preserve"> – the power supply that is mounted in this case.</w:t>
-      </w:r>
-    </w:p>
-    <w:p>
-      <w:pPr>
-        <w:pStyle w:val="ListParagraph"/>
-        <w:numPr>
-          <w:ilvl w:val="0"/>
-          <w:numId w:val="8"/>
-        </w:numPr>
-      </w:pPr>
-      <w:proofErr w:type="spellStart"/>
-      <w:r>
-        <w:t>gpu_space</w:t>
-      </w:r>
-      <w:proofErr w:type="spellEnd"/>
-      <w:r>
-        <w:t xml:space="preserve"> – the amount of space in mm that is available to mount graphics cards.</w:t>
-      </w:r>
-    </w:p>
-    <w:p/>
-    <w:p>
-      <w:pPr>
-        <w:rPr>
-          <w:b/>
-        </w:rPr>
-      </w:pPr>
-      <w:r>
-        <w:rPr>
-          <w:b/>
-        </w:rPr>
-        <w:t xml:space="preserve">The </w:t>
-      </w:r>
-      <w:proofErr w:type="spellStart"/>
-      <w:r>
-        <w:rPr>
-          <w:b/>
-        </w:rPr>
-        <w:t>Power_Supply</w:t>
-      </w:r>
-      <w:proofErr w:type="spellEnd"/>
-      <w:r>
-        <w:rPr>
-          <w:b/>
-        </w:rPr>
-        <w:t xml:space="preserve"> table contains</w:t>
-      </w:r>
-      <w:r>
-        <w:rPr>
-          <w:b/>
-        </w:rPr>
-        <w:t xml:space="preserve"> 6 attributes</w:t>
-      </w:r>
-    </w:p>
-    <w:p>
-      <w:pPr>
-        <w:pStyle w:val="ListParagraph"/>
-        <w:numPr>
-          <w:ilvl w:val="0"/>
-          <w:numId w:val="9"/>
-        </w:numPr>
-      </w:pPr>
-      <w:proofErr w:type="spellStart"/>
-      <w:r>
-        <w:t>serial_number</w:t>
-      </w:r>
-      <w:proofErr w:type="spellEnd"/>
-      <w:r>
-        <w:t xml:space="preserve"> – this is a unique identifier for that exact </w:t>
-      </w:r>
-      <w:r>
-        <w:t>power supply</w:t>
-      </w:r>
-      <w:r>
-        <w:t xml:space="preserve">. </w:t>
-      </w:r>
-    </w:p>
-    <w:p>
-      <w:pPr>
-        <w:pStyle w:val="ListParagraph"/>
-        <w:numPr>
-          <w:ilvl w:val="0"/>
-          <w:numId w:val="9"/>
-        </w:numPr>
-      </w:pPr>
-      <w:r>
-        <w:t xml:space="preserve">name – the model of </w:t>
-      </w:r>
-      <w:r>
-        <w:t>power supply it is e.g. corsair cs600m.</w:t>
-      </w:r>
-    </w:p>
-    <w:p>
-      <w:pPr>
-        <w:pStyle w:val="ListParagraph"/>
-        <w:numPr>
-          <w:ilvl w:val="0"/>
-          <w:numId w:val="9"/>
-        </w:numPr>
-      </w:pPr>
-      <w:r>
-        <w:t>wattage – how many watts of power the power supply can deliver e.g. 600 watts</w:t>
-      </w:r>
-    </w:p>
-    <w:p>
-      <w:pPr>
-        <w:pStyle w:val="ListParagraph"/>
-        <w:numPr>
-          <w:ilvl w:val="0"/>
-          <w:numId w:val="9"/>
-        </w:numPr>
-      </w:pPr>
-      <w:r>
-        <w:t>modular – whether or not the cables an be removed from the power supply.</w:t>
-      </w:r>
-    </w:p>
-    <w:p>
-      <w:pPr>
-        <w:pStyle w:val="ListParagraph"/>
-        <w:numPr>
-          <w:ilvl w:val="0"/>
-          <w:numId w:val="9"/>
-        </w:numPr>
-      </w:pPr>
-      <w:proofErr w:type="spellStart"/>
-      <w:r>
-        <w:t>efficiency_rating</w:t>
-      </w:r>
-      <w:proofErr w:type="spellEnd"/>
-      <w:r>
-        <w:t xml:space="preserve"> </w:t>
-      </w:r>
-      <w:r>
-        <w:t>–</w:t>
-      </w:r>
-      <w:r>
-        <w:t xml:space="preserve"> </w:t>
-      </w:r>
-      <w:r>
-        <w:t>how efficient the power supply is at converting to different voltages e.g. bronze, gold.</w:t>
-      </w:r>
-    </w:p>
-    <w:p>
-      <w:pPr>
-        <w:pStyle w:val="ListParagraph"/>
-        <w:numPr>
-          <w:ilvl w:val="0"/>
-          <w:numId w:val="9"/>
-        </w:numPr>
-      </w:pPr>
-      <w:proofErr w:type="spellStart"/>
-      <w:r>
-        <w:t>form_factor</w:t>
-      </w:r>
-      <w:proofErr w:type="spellEnd"/>
-      <w:r>
-        <w:t xml:space="preserve"> – the size of the power supply e.g. </w:t>
-      </w:r>
-      <w:proofErr w:type="spellStart"/>
-      <w:r>
-        <w:t>atx</w:t>
-      </w:r>
-      <w:proofErr w:type="spellEnd"/>
-      <w:r>
-        <w:t xml:space="preserve">, </w:t>
-      </w:r>
-      <w:proofErr w:type="spellStart"/>
-      <w:r>
-        <w:t>itx</w:t>
-      </w:r>
-      <w:proofErr w:type="spellEnd"/>
-      <w:r>
-        <w:t xml:space="preserve"> etc.</w:t>
-      </w:r>
-    </w:p>
-    <w:p/>
-    <w:p/>
-    <w:p>
-      <w:r>
-        <w:lastRenderedPageBreak/>
-        <w:t>In my model I make the following assumptions:</w:t>
       </w:r>
     </w:p>
     <w:p>
@@ -2714,6 +2717,22 @@
       </w:r>
       <w:r>
         <w:t xml:space="preserve">products which have been released to the public. This would be useful when defining different user privilege level. I this system was being used by both staff and customers, the staff may have access to the complete tables whereas customers will on get access to the restricted views that contain released products. </w:t>
+      </w:r>
+    </w:p>
+    <w:p>
+      <w:r>
+        <w:t xml:space="preserve">This was achieved by creating different roles, the staff role </w:t>
+      </w:r>
+      <w:proofErr w:type="gramStart"/>
+      <w:r>
+        <w:t>have</w:t>
+      </w:r>
+      <w:proofErr w:type="gramEnd"/>
+      <w:r>
+        <w:t xml:space="preserve"> full permissions to all the tables and views in the database</w:t>
+      </w:r>
+      <w:r>
+        <w:t>, including grant option as some business partners may need access to unreleased products. The customer role then has only read permissions on the restricted views created for each component.</w:t>
       </w:r>
     </w:p>
     <w:p/>

</xml_diff>